<commit_message>
Add features of current solution
</commit_message>
<xml_diff>
--- a/Latency Analysis/Analysis of the Solution.docx
+++ b/Latency Analysis/Analysis of the Solution.docx
@@ -1,68 +1,367 @@
 
 <file path=word/document.xml><?xml version="1.0" encoding="utf-8"?>
-<w:document xmlns:mc="http://schemas.openxmlformats.org/markup-compatibility/2006" xmlns:o="urn:schemas-microsoft-com:office:office" xmlns:r="http://schemas.openxmlformats.org/officeDocument/2006/relationships" xmlns:m="http://schemas.openxmlformats.org/officeDocument/2006/math" xmlns:v="urn:schemas-microsoft-com:vml" xmlns:wp="http://schemas.openxmlformats.org/drawingml/2006/wordprocessingDrawing" xmlns:w10="urn:schemas-microsoft-com:office:word" xmlns:w="http://schemas.openxmlformats.org/wordprocessingml/2006/main" xmlns:wne="http://schemas.microsoft.com/office/word/2006/wordml" xmlns:sl="http://schemas.openxmlformats.org/schemaLibrary/2006/main" xmlns:a="http://schemas.openxmlformats.org/drawingml/2006/main" xmlns:pic="http://schemas.openxmlformats.org/drawingml/2006/picture" xmlns:c="http://schemas.openxmlformats.org/drawingml/2006/chart" xmlns:lc="http://schemas.openxmlformats.org/drawingml/2006/lockedCanvas" xmlns:dgm="http://schemas.openxmlformats.org/drawingml/2006/diagram" xmlns:wps="http://schemas.microsoft.com/office/word/2010/wordprocessingShape" xmlns:wpg="http://schemas.microsoft.com/office/word/2010/wordprocessingGroup" xmlns:w14="http://schemas.microsoft.com/office/word/2010/wordml" xmlns:w15="http://schemas.microsoft.com/office/word/2012/wordml" xmlns:w16="http://schemas.microsoft.com/office/word/2018/wordml" xmlns:w16cex="http://schemas.microsoft.com/office/word/2018/wordml/cex" xmlns:w16cid="http://schemas.microsoft.com/office/word/2016/wordml/cid" xmlns="http://schemas.microsoft.com/office/tasks/2019/documenttasks" xmlns:cr="http://schemas.microsoft.com/office/comments/2020/reactions">
+<w:document xmlns:wpc="http://schemas.microsoft.com/office/word/2010/wordprocessingCanvas" xmlns:cx="http://schemas.microsoft.com/office/drawing/2014/chartex" xmlns:cx1="http://schemas.microsoft.com/office/drawing/2015/9/8/chartex" xmlns:cx2="http://schemas.microsoft.com/office/drawing/2015/10/21/chartex" xmlns:cx3="http://schemas.microsoft.com/office/drawing/2016/5/9/chartex" xmlns:cx4="http://schemas.microsoft.com/office/drawing/2016/5/10/chartex" xmlns:cx5="http://schemas.microsoft.com/office/drawing/2016/5/11/chartex" xmlns:cx6="http://schemas.microsoft.com/office/drawing/2016/5/12/chartex" xmlns:cx7="http://schemas.microsoft.com/office/drawing/2016/5/13/chartex" xmlns:cx8="http://schemas.microsoft.com/office/drawing/2016/5/14/chartex" xmlns:mc="http://schemas.openxmlformats.org/markup-compatibility/2006" xmlns:aink="http://schemas.microsoft.com/office/drawing/2016/ink" xmlns:am3d="http://schemas.microsoft.com/office/drawing/2017/model3d" xmlns:o="urn:schemas-microsoft-com:office:office" xmlns:oel="http://schemas.microsoft.com/office/2019/extlst" xmlns:r="http://schemas.openxmlformats.org/officeDocument/2006/relationships" xmlns:m="http://schemas.openxmlformats.org/officeDocument/2006/math" xmlns:v="urn:schemas-microsoft-com:vml" xmlns:wp14="http://schemas.microsoft.com/office/word/2010/wordprocessingDrawing" xmlns:wp="http://schemas.openxmlformats.org/drawingml/2006/wordprocessingDrawing" xmlns:w10="urn:schemas-microsoft-com:office:word" xmlns:w="http://schemas.openxmlformats.org/wordprocessingml/2006/main" xmlns:w14="http://schemas.microsoft.com/office/word/2010/wordml" xmlns:w15="http://schemas.microsoft.com/office/word/2012/wordml" xmlns:w16cex="http://schemas.microsoft.com/office/word/2018/wordml/cex" xmlns:w16cid="http://schemas.microsoft.com/office/word/2016/wordml/cid" xmlns:w16="http://schemas.microsoft.com/office/word/2018/wordml" xmlns:w16du="http://schemas.microsoft.com/office/word/2023/wordml/word16du" xmlns:w16sdtdh="http://schemas.microsoft.com/office/word/2020/wordml/sdtdatahash" xmlns:w16sdtfl="http://schemas.microsoft.com/office/word/2024/wordml/sdtformatlock" xmlns:w16se="http://schemas.microsoft.com/office/word/2015/wordml/symex" xmlns:wpg="http://schemas.microsoft.com/office/word/2010/wordprocessingGroup" xmlns:wpi="http://schemas.microsoft.com/office/word/2010/wordprocessingInk" xmlns:wne="http://schemas.microsoft.com/office/word/2006/wordml" xmlns:wps="http://schemas.microsoft.com/office/word/2010/wordprocessingShape" mc:Ignorable="w14 w15 w16se w16cid w16 w16cex w16sdtdh w16sdtfl w16du wp14">
   <w:body>
     <w:p>
       <w:pPr>
         <w:pStyle w:val="Title"/>
         <w:jc w:val="center"/>
-        <w:rPr/>
-      </w:pPr>
-      <w:bookmarkStart w:colFirst="0" w:colLast="0" w:name="_q950e3q9ccem" w:id="0"/>
+      </w:pPr>
+      <w:bookmarkStart w:id="0" w:name="_q950e3q9ccem" w:colFirst="0" w:colLast="0"/>
       <w:bookmarkEnd w:id="0"/>
       <w:r>
-        <w:rPr>
-          <w:rtl w:val="0"/>
-        </w:rPr>
-        <w:t xml:space="preserve">Analysis of the Solution</w:t>
+        <w:t>Analysis of the Solution</w:t>
       </w:r>
     </w:p>
     <w:p>
-      <w:pPr>
-        <w:rPr/>
-      </w:pPr>
-      <w:r>
-        <w:rPr>
-          <w:rtl w:val="0"/>
-        </w:rPr>
+      <w:r>
         <w:t xml:space="preserve">We’ve put together an </w:t>
       </w:r>
       <w:r>
         <w:rPr>
-          <w:i w:val="1"/>
-          <w:rtl w:val="0"/>
-        </w:rPr>
-        <w:t xml:space="preserve">exceptionally well-thought-out architecture</w:t>
-      </w:r>
-      <w:r>
-        <w:rPr>
-          <w:rtl w:val="0"/>
-        </w:rPr>
-        <w:t xml:space="preserve">, combining Trend Learners (TL), a Latency Risk Estimator (RE), and a Decision Engine (DE), optionally augmented with an RL agent.</w:t>
+          <w:i/>
+        </w:rPr>
+        <w:t>exceptionally well-thought-out architecture</w:t>
+      </w:r>
+      <w:r>
+        <w:t>, combining Trend Learners (TL), a Latency Risk Estimator (RE), and a Decision Engine (DE), optionally augmented with an RL agent.</w:t>
       </w:r>
     </w:p>
+    <w:p>
+      <w:pPr>
+        <w:rPr>
+          <w:b/>
+          <w:bCs/>
+          <w:lang w:val="en-US"/>
+        </w:rPr>
+      </w:pPr>
+      <w:r>
+        <w:rPr>
+          <w:b/>
+          <w:bCs/>
+          <w:lang w:val="en-US"/>
+        </w:rPr>
+        <w:t>Is Replacing the Decision Engine with an RL Agent the Best Solution?</w:t>
+      </w:r>
+    </w:p>
+    <w:p>
+      <w:pPr>
+        <w:rPr>
+          <w:lang w:val="en-US"/>
+        </w:rPr>
+      </w:pPr>
+      <w:r>
+        <w:rPr>
+          <w:lang w:val="en-US"/>
+        </w:rPr>
+        <w:t>No — not by default. Here's why, based on our actual system:</w:t>
+      </w:r>
+    </w:p>
+    <w:p>
+      <w:pPr>
+        <w:rPr>
+          <w:b/>
+          <w:bCs/>
+          <w:lang w:val="en-US"/>
+        </w:rPr>
+      </w:pPr>
+      <w:r>
+        <w:rPr>
+          <w:b/>
+          <w:bCs/>
+          <w:lang w:val="en-US"/>
+        </w:rPr>
+        <w:t>What We’ve Already Built (DARE + DE):</w:t>
+      </w:r>
+    </w:p>
+    <w:p>
+      <w:pPr>
+        <w:rPr>
+          <w:lang w:val="en-US"/>
+        </w:rPr>
+      </w:pPr>
+      <w:r>
+        <w:rPr>
+          <w:lang w:val="en-US"/>
+        </w:rPr>
+        <w:t>Your current Decision Engine already:</w:t>
+      </w:r>
+    </w:p>
+    <w:p>
+      <w:pPr>
+        <w:numPr>
+          <w:ilvl w:val="0"/>
+          <w:numId w:val="1"/>
+        </w:numPr>
+        <w:rPr>
+          <w:lang w:val="en-US"/>
+        </w:rPr>
+      </w:pPr>
+      <w:r>
+        <w:rPr>
+          <w:lang w:val="en-US"/>
+        </w:rPr>
+        <w:t>Uses safe ranges from the TL</w:t>
+      </w:r>
+    </w:p>
+    <w:p>
+      <w:pPr>
+        <w:numPr>
+          <w:ilvl w:val="0"/>
+          <w:numId w:val="1"/>
+        </w:numPr>
+        <w:rPr>
+          <w:lang w:val="en-US"/>
+        </w:rPr>
+      </w:pPr>
+      <w:r>
+        <w:rPr>
+          <w:lang w:val="en-US"/>
+        </w:rPr>
+        <w:t>Uses probabilistic filtering from the RE</w:t>
+      </w:r>
+    </w:p>
+    <w:p>
+      <w:pPr>
+        <w:numPr>
+          <w:ilvl w:val="0"/>
+          <w:numId w:val="1"/>
+        </w:numPr>
+        <w:rPr>
+          <w:lang w:val="en-US"/>
+        </w:rPr>
+      </w:pPr>
+      <w:r>
+        <w:rPr>
+          <w:lang w:val="en-US"/>
+        </w:rPr>
+        <w:t>Supports dynamic step sizing</w:t>
+      </w:r>
+    </w:p>
+    <w:p>
+      <w:pPr>
+        <w:numPr>
+          <w:ilvl w:val="0"/>
+          <w:numId w:val="1"/>
+        </w:numPr>
+        <w:rPr>
+          <w:lang w:val="en-US"/>
+        </w:rPr>
+      </w:pPr>
+      <w:r>
+        <w:rPr>
+          <w:lang w:val="en-US"/>
+        </w:rPr>
+        <w:t>Has rollback, SLA safeguards, cool-downs</w:t>
+      </w:r>
+    </w:p>
+    <w:p>
+      <w:pPr>
+        <w:numPr>
+          <w:ilvl w:val="0"/>
+          <w:numId w:val="1"/>
+        </w:numPr>
+        <w:rPr>
+          <w:lang w:val="en-US"/>
+        </w:rPr>
+      </w:pPr>
+      <w:r>
+        <w:rPr>
+          <w:lang w:val="en-US"/>
+        </w:rPr>
+        <w:t>Can be extended with Bayesian tuning or MAB (Multi-Armed Bandits)</w:t>
+      </w:r>
+    </w:p>
+    <w:p>
+      <w:pPr>
+        <w:rPr>
+          <w:lang w:val="en-US"/>
+        </w:rPr>
+      </w:pPr>
+      <w:r>
+        <w:rPr>
+          <w:lang w:val="en-US"/>
+        </w:rPr>
+        <w:t>It’s interpretable, production-safe, and backed by strong logic, not magic.</w:t>
+      </w:r>
+    </w:p>
+    <w:p/>
     <w:sectPr>
-      <w:pgSz w:h="15840" w:w="12240" w:orient="portrait"/>
-      <w:pgMar w:bottom="1440" w:top="1440" w:left="1440" w:right="1440" w:header="720" w:footer="720"/>
+      <w:pgSz w:w="12240" w:h="15840"/>
+      <w:pgMar w:top="1440" w:right="1440" w:bottom="1440" w:left="1440" w:header="720" w:footer="720" w:gutter="0"/>
       <w:pgNumType w:start="1"/>
+      <w:cols w:space="720"/>
     </w:sectPr>
   </w:body>
 </w:document>
 </file>
 
 <file path=word/numbering.xml><?xml version="1.0" encoding="utf-8"?>
-<w:numbering xmlns:mc="http://schemas.openxmlformats.org/markup-compatibility/2006" xmlns:o="urn:schemas-microsoft-com:office:office" xmlns:r="http://schemas.openxmlformats.org/officeDocument/2006/relationships" xmlns:m="http://schemas.openxmlformats.org/officeDocument/2006/math" xmlns:v="urn:schemas-microsoft-com:vml" xmlns:wp="http://schemas.openxmlformats.org/drawingml/2006/wordprocessingDrawing" xmlns:w10="urn:schemas-microsoft-com:office:word" xmlns:w="http://schemas.openxmlformats.org/wordprocessingml/2006/main" xmlns:wne="http://schemas.microsoft.com/office/word/2006/wordml" xmlns:sl="http://schemas.openxmlformats.org/schemaLibrary/2006/main" xmlns:a="http://schemas.openxmlformats.org/drawingml/2006/main" xmlns:pic="http://schemas.openxmlformats.org/drawingml/2006/picture" xmlns:c="http://schemas.openxmlformats.org/drawingml/2006/chart" xmlns:lc="http://schemas.openxmlformats.org/drawingml/2006/lockedCanvas" xmlns:dgm="http://schemas.openxmlformats.org/drawingml/2006/diagram" xmlns:wps="http://schemas.microsoft.com/office/word/2010/wordprocessingShape" xmlns:wpg="http://schemas.microsoft.com/office/word/2010/wordprocessingGroup" xmlns:w14="http://schemas.microsoft.com/office/word/2010/wordml" xmlns:w15="http://schemas.microsoft.com/office/word/2012/wordml" xmlns:w16="http://schemas.microsoft.com/office/word/2018/wordml" xmlns:w16cex="http://schemas.microsoft.com/office/word/2018/wordml/cex" xmlns:w16cid="http://schemas.microsoft.com/office/word/2016/wordml/cid" xmlns="http://schemas.microsoft.com/office/tasks/2019/documenttasks" xmlns:cr="http://schemas.microsoft.com/office/comments/2020/reactions"/>
+<w:numbering xmlns:wpc="http://schemas.microsoft.com/office/word/2010/wordprocessingCanvas" xmlns:cx="http://schemas.microsoft.com/office/drawing/2014/chartex" xmlns:cx1="http://schemas.microsoft.com/office/drawing/2015/9/8/chartex" xmlns:cx2="http://schemas.microsoft.com/office/drawing/2015/10/21/chartex" xmlns:cx3="http://schemas.microsoft.com/office/drawing/2016/5/9/chartex" xmlns:cx4="http://schemas.microsoft.com/office/drawing/2016/5/10/chartex" xmlns:cx5="http://schemas.microsoft.com/office/drawing/2016/5/11/chartex" xmlns:cx6="http://schemas.microsoft.com/office/drawing/2016/5/12/chartex" xmlns:cx7="http://schemas.microsoft.com/office/drawing/2016/5/13/chartex" xmlns:cx8="http://schemas.microsoft.com/office/drawing/2016/5/14/chartex" xmlns:mc="http://schemas.openxmlformats.org/markup-compatibility/2006" xmlns:aink="http://schemas.microsoft.com/office/drawing/2016/ink" xmlns:am3d="http://schemas.microsoft.com/office/drawing/2017/model3d" xmlns:o="urn:schemas-microsoft-com:office:office" xmlns:oel="http://schemas.microsoft.com/office/2019/extlst" xmlns:r="http://schemas.openxmlformats.org/officeDocument/2006/relationships" xmlns:m="http://schemas.openxmlformats.org/officeDocument/2006/math" xmlns:v="urn:schemas-microsoft-com:vml" xmlns:wp14="http://schemas.microsoft.com/office/word/2010/wordprocessingDrawing" xmlns:wp="http://schemas.openxmlformats.org/drawingml/2006/wordprocessingDrawing" xmlns:w10="urn:schemas-microsoft-com:office:word" xmlns:w="http://schemas.openxmlformats.org/wordprocessingml/2006/main" xmlns:w14="http://schemas.microsoft.com/office/word/2010/wordml" xmlns:w15="http://schemas.microsoft.com/office/word/2012/wordml" xmlns:w16cex="http://schemas.microsoft.com/office/word/2018/wordml/cex" xmlns:w16cid="http://schemas.microsoft.com/office/word/2016/wordml/cid" xmlns:w16="http://schemas.microsoft.com/office/word/2018/wordml" xmlns:w16du="http://schemas.microsoft.com/office/word/2023/wordml/word16du" xmlns:w16sdtdh="http://schemas.microsoft.com/office/word/2020/wordml/sdtdatahash" xmlns:w16sdtfl="http://schemas.microsoft.com/office/word/2024/wordml/sdtformatlock" xmlns:w16se="http://schemas.microsoft.com/office/word/2015/wordml/symex" xmlns:wpg="http://schemas.microsoft.com/office/word/2010/wordprocessingGroup" xmlns:wpi="http://schemas.microsoft.com/office/word/2010/wordprocessingInk" xmlns:wne="http://schemas.microsoft.com/office/word/2006/wordml" xmlns:wps="http://schemas.microsoft.com/office/word/2010/wordprocessingShape" mc:Ignorable="w14 w15 w16se w16cid w16 w16cex w16sdtdh w16sdtfl w16du wp14">
+  <w:abstractNum w:abstractNumId="0" w15:restartNumberingAfterBreak="0">
+    <w:nsid w:val="0EDC4BBE"/>
+    <w:multiLevelType w:val="multilevel"/>
+    <w:tmpl w:val="04C8A4A6"/>
+    <w:lvl w:ilvl="0">
+      <w:start w:val="1"/>
+      <w:numFmt w:val="bullet"/>
+      <w:lvlText w:val=""/>
+      <w:lvlJc w:val="left"/>
+      <w:pPr>
+        <w:tabs>
+          <w:tab w:val="num" w:pos="720"/>
+        </w:tabs>
+        <w:ind w:left="720" w:hanging="360"/>
+      </w:pPr>
+      <w:rPr>
+        <w:rFonts w:ascii="Symbol" w:hAnsi="Symbol" w:hint="default"/>
+        <w:sz w:val="20"/>
+      </w:rPr>
+    </w:lvl>
+    <w:lvl w:ilvl="1" w:tentative="1">
+      <w:start w:val="1"/>
+      <w:numFmt w:val="bullet"/>
+      <w:lvlText w:val="o"/>
+      <w:lvlJc w:val="left"/>
+      <w:pPr>
+        <w:tabs>
+          <w:tab w:val="num" w:pos="1440"/>
+        </w:tabs>
+        <w:ind w:left="1440" w:hanging="360"/>
+      </w:pPr>
+      <w:rPr>
+        <w:rFonts w:ascii="Courier New" w:hAnsi="Courier New" w:hint="default"/>
+        <w:sz w:val="20"/>
+      </w:rPr>
+    </w:lvl>
+    <w:lvl w:ilvl="2" w:tentative="1">
+      <w:start w:val="1"/>
+      <w:numFmt w:val="bullet"/>
+      <w:lvlText w:val=""/>
+      <w:lvlJc w:val="left"/>
+      <w:pPr>
+        <w:tabs>
+          <w:tab w:val="num" w:pos="2160"/>
+        </w:tabs>
+        <w:ind w:left="2160" w:hanging="360"/>
+      </w:pPr>
+      <w:rPr>
+        <w:rFonts w:ascii="Wingdings" w:hAnsi="Wingdings" w:hint="default"/>
+        <w:sz w:val="20"/>
+      </w:rPr>
+    </w:lvl>
+    <w:lvl w:ilvl="3" w:tentative="1">
+      <w:start w:val="1"/>
+      <w:numFmt w:val="bullet"/>
+      <w:lvlText w:val=""/>
+      <w:lvlJc w:val="left"/>
+      <w:pPr>
+        <w:tabs>
+          <w:tab w:val="num" w:pos="2880"/>
+        </w:tabs>
+        <w:ind w:left="2880" w:hanging="360"/>
+      </w:pPr>
+      <w:rPr>
+        <w:rFonts w:ascii="Wingdings" w:hAnsi="Wingdings" w:hint="default"/>
+        <w:sz w:val="20"/>
+      </w:rPr>
+    </w:lvl>
+    <w:lvl w:ilvl="4" w:tentative="1">
+      <w:start w:val="1"/>
+      <w:numFmt w:val="bullet"/>
+      <w:lvlText w:val=""/>
+      <w:lvlJc w:val="left"/>
+      <w:pPr>
+        <w:tabs>
+          <w:tab w:val="num" w:pos="3600"/>
+        </w:tabs>
+        <w:ind w:left="3600" w:hanging="360"/>
+      </w:pPr>
+      <w:rPr>
+        <w:rFonts w:ascii="Wingdings" w:hAnsi="Wingdings" w:hint="default"/>
+        <w:sz w:val="20"/>
+      </w:rPr>
+    </w:lvl>
+    <w:lvl w:ilvl="5" w:tentative="1">
+      <w:start w:val="1"/>
+      <w:numFmt w:val="bullet"/>
+      <w:lvlText w:val=""/>
+      <w:lvlJc w:val="left"/>
+      <w:pPr>
+        <w:tabs>
+          <w:tab w:val="num" w:pos="4320"/>
+        </w:tabs>
+        <w:ind w:left="4320" w:hanging="360"/>
+      </w:pPr>
+      <w:rPr>
+        <w:rFonts w:ascii="Wingdings" w:hAnsi="Wingdings" w:hint="default"/>
+        <w:sz w:val="20"/>
+      </w:rPr>
+    </w:lvl>
+    <w:lvl w:ilvl="6" w:tentative="1">
+      <w:start w:val="1"/>
+      <w:numFmt w:val="bullet"/>
+      <w:lvlText w:val=""/>
+      <w:lvlJc w:val="left"/>
+      <w:pPr>
+        <w:tabs>
+          <w:tab w:val="num" w:pos="5040"/>
+        </w:tabs>
+        <w:ind w:left="5040" w:hanging="360"/>
+      </w:pPr>
+      <w:rPr>
+        <w:rFonts w:ascii="Wingdings" w:hAnsi="Wingdings" w:hint="default"/>
+        <w:sz w:val="20"/>
+      </w:rPr>
+    </w:lvl>
+    <w:lvl w:ilvl="7" w:tentative="1">
+      <w:start w:val="1"/>
+      <w:numFmt w:val="bullet"/>
+      <w:lvlText w:val=""/>
+      <w:lvlJc w:val="left"/>
+      <w:pPr>
+        <w:tabs>
+          <w:tab w:val="num" w:pos="5760"/>
+        </w:tabs>
+        <w:ind w:left="5760" w:hanging="360"/>
+      </w:pPr>
+      <w:rPr>
+        <w:rFonts w:ascii="Wingdings" w:hAnsi="Wingdings" w:hint="default"/>
+        <w:sz w:val="20"/>
+      </w:rPr>
+    </w:lvl>
+    <w:lvl w:ilvl="8" w:tentative="1">
+      <w:start w:val="1"/>
+      <w:numFmt w:val="bullet"/>
+      <w:lvlText w:val=""/>
+      <w:lvlJc w:val="left"/>
+      <w:pPr>
+        <w:tabs>
+          <w:tab w:val="num" w:pos="6480"/>
+        </w:tabs>
+        <w:ind w:left="6480" w:hanging="360"/>
+      </w:pPr>
+      <w:rPr>
+        <w:rFonts w:ascii="Wingdings" w:hAnsi="Wingdings" w:hint="default"/>
+        <w:sz w:val="20"/>
+      </w:rPr>
+    </w:lvl>
+  </w:abstractNum>
+  <w:num w:numId="1" w16cid:durableId="143670577">
+    <w:abstractNumId w:val="0"/>
+  </w:num>
+</w:numbering>
 </file>
 
 <file path=word/styles.xml><?xml version="1.0" encoding="utf-8"?>
-<w:styles xmlns:mc="http://schemas.openxmlformats.org/markup-compatibility/2006" xmlns:o="urn:schemas-microsoft-com:office:office" xmlns:r="http://schemas.openxmlformats.org/officeDocument/2006/relationships" xmlns:m="http://schemas.openxmlformats.org/officeDocument/2006/math" xmlns:v="urn:schemas-microsoft-com:vml" xmlns:wp="http://schemas.openxmlformats.org/drawingml/2006/wordprocessingDrawing" xmlns:w10="urn:schemas-microsoft-com:office:word" xmlns:w="http://schemas.openxmlformats.org/wordprocessingml/2006/main" xmlns:wne="http://schemas.microsoft.com/office/word/2006/wordml" xmlns:sl="http://schemas.openxmlformats.org/schemaLibrary/2006/main" xmlns:a="http://schemas.openxmlformats.org/drawingml/2006/main" xmlns:pic="http://schemas.openxmlformats.org/drawingml/2006/picture" xmlns:c="http://schemas.openxmlformats.org/drawingml/2006/chart" xmlns:lc="http://schemas.openxmlformats.org/drawingml/2006/lockedCanvas" xmlns:dgm="http://schemas.openxmlformats.org/drawingml/2006/diagram" xmlns:wps="http://schemas.microsoft.com/office/word/2010/wordprocessingShape" xmlns:wpg="http://schemas.microsoft.com/office/word/2010/wordprocessingGroup" xmlns:w14="http://schemas.microsoft.com/office/word/2010/wordml" xmlns:w15="http://schemas.microsoft.com/office/word/2012/wordml" xmlns:w16="http://schemas.microsoft.com/office/word/2018/wordml" xmlns:w16cex="http://schemas.microsoft.com/office/word/2018/wordml/cex" xmlns:w16cid="http://schemas.microsoft.com/office/word/2016/wordml/cid" xmlns="http://schemas.microsoft.com/office/tasks/2019/documenttasks" xmlns:cr="http://schemas.microsoft.com/office/comments/2020/reactions">
+<w:styles xmlns:mc="http://schemas.openxmlformats.org/markup-compatibility/2006" xmlns:r="http://schemas.openxmlformats.org/officeDocument/2006/relationships" xmlns:w="http://schemas.openxmlformats.org/wordprocessingml/2006/main" xmlns:w14="http://schemas.microsoft.com/office/word/2010/wordml" xmlns:w15="http://schemas.microsoft.com/office/word/2012/wordml" xmlns:w16cex="http://schemas.microsoft.com/office/word/2018/wordml/cex" xmlns:w16cid="http://schemas.microsoft.com/office/word/2016/wordml/cid" xmlns:w16="http://schemas.microsoft.com/office/word/2018/wordml" xmlns:w16du="http://schemas.microsoft.com/office/word/2023/wordml/word16du" xmlns:w16sdtdh="http://schemas.microsoft.com/office/word/2020/wordml/sdtdatahash" xmlns:w16sdtfl="http://schemas.microsoft.com/office/word/2024/wordml/sdtformatlock" xmlns:w16se="http://schemas.microsoft.com/office/word/2015/wordml/symex" mc:Ignorable="w14 w15 w16se w16cid w16 w16cex w16sdtdh w16sdtfl w16du">
   <w:docDefaults>
     <w:rPrDefault>
       <w:rPr>
-        <w:rFonts w:ascii="Arial" w:cs="Arial" w:eastAsia="Arial" w:hAnsi="Arial"/>
+        <w:rFonts w:ascii="Arial" w:eastAsia="Arial" w:hAnsi="Arial" w:cs="Arial"/>
         <w:sz w:val="22"/>
         <w:szCs w:val="22"/>
-        <w:lang w:val="en"/>
+        <w:lang w:val="en" w:eastAsia="en-US" w:bidi="si-LK"/>
       </w:rPr>
     </w:rPrDefault>
     <w:pPrDefault>
@@ -71,21 +370,399 @@
       </w:pPr>
     </w:pPrDefault>
   </w:docDefaults>
-  <w:style w:type="paragraph" w:styleId="Normal" w:default="1">
-    <w:name w:val="normal"/>
-  </w:style>
-  <w:style w:type="table" w:styleId="TableNormal" w:default="1">
-    <w:name w:val="Table Normal"/>
+  <w:latentStyles w:defLockedState="0" w:defUIPriority="99" w:defSemiHidden="0" w:defUnhideWhenUsed="0" w:defQFormat="0" w:count="376">
+    <w:lsdException w:name="Normal" w:uiPriority="0" w:qFormat="1"/>
+    <w:lsdException w:name="heading 1" w:uiPriority="9" w:qFormat="1"/>
+    <w:lsdException w:name="heading 2" w:semiHidden="1" w:uiPriority="9" w:unhideWhenUsed="1" w:qFormat="1"/>
+    <w:lsdException w:name="heading 3" w:semiHidden="1" w:uiPriority="9" w:unhideWhenUsed="1" w:qFormat="1"/>
+    <w:lsdException w:name="heading 4" w:semiHidden="1" w:uiPriority="9" w:unhideWhenUsed="1" w:qFormat="1"/>
+    <w:lsdException w:name="heading 5" w:semiHidden="1" w:uiPriority="9" w:unhideWhenUsed="1" w:qFormat="1"/>
+    <w:lsdException w:name="heading 6" w:semiHidden="1" w:uiPriority="9" w:unhideWhenUsed="1" w:qFormat="1"/>
+    <w:lsdException w:name="heading 7" w:semiHidden="1" w:uiPriority="9" w:unhideWhenUsed="1" w:qFormat="1"/>
+    <w:lsdException w:name="heading 8" w:semiHidden="1" w:uiPriority="9" w:unhideWhenUsed="1" w:qFormat="1"/>
+    <w:lsdException w:name="heading 9" w:semiHidden="1" w:uiPriority="9" w:unhideWhenUsed="1" w:qFormat="1"/>
+    <w:lsdException w:name="index 1" w:semiHidden="1" w:unhideWhenUsed="1"/>
+    <w:lsdException w:name="index 2" w:semiHidden="1" w:unhideWhenUsed="1"/>
+    <w:lsdException w:name="index 3" w:semiHidden="1" w:unhideWhenUsed="1"/>
+    <w:lsdException w:name="index 4" w:semiHidden="1" w:unhideWhenUsed="1"/>
+    <w:lsdException w:name="index 5" w:semiHidden="1" w:unhideWhenUsed="1"/>
+    <w:lsdException w:name="index 6" w:semiHidden="1" w:unhideWhenUsed="1"/>
+    <w:lsdException w:name="index 7" w:semiHidden="1" w:unhideWhenUsed="1"/>
+    <w:lsdException w:name="index 8" w:semiHidden="1" w:unhideWhenUsed="1"/>
+    <w:lsdException w:name="index 9" w:semiHidden="1" w:unhideWhenUsed="1"/>
+    <w:lsdException w:name="toc 1" w:semiHidden="1" w:uiPriority="39" w:unhideWhenUsed="1"/>
+    <w:lsdException w:name="toc 2" w:semiHidden="1" w:uiPriority="39" w:unhideWhenUsed="1"/>
+    <w:lsdException w:name="toc 3" w:semiHidden="1" w:uiPriority="39" w:unhideWhenUsed="1"/>
+    <w:lsdException w:name="toc 4" w:semiHidden="1" w:uiPriority="39" w:unhideWhenUsed="1"/>
+    <w:lsdException w:name="toc 5" w:semiHidden="1" w:uiPriority="39" w:unhideWhenUsed="1"/>
+    <w:lsdException w:name="toc 6" w:semiHidden="1" w:uiPriority="39" w:unhideWhenUsed="1"/>
+    <w:lsdException w:name="toc 7" w:semiHidden="1" w:uiPriority="39" w:unhideWhenUsed="1"/>
+    <w:lsdException w:name="toc 8" w:semiHidden="1" w:uiPriority="39" w:unhideWhenUsed="1"/>
+    <w:lsdException w:name="toc 9" w:semiHidden="1" w:uiPriority="39" w:unhideWhenUsed="1"/>
+    <w:lsdException w:name="Normal Indent" w:semiHidden="1" w:unhideWhenUsed="1"/>
+    <w:lsdException w:name="footnote text" w:semiHidden="1" w:unhideWhenUsed="1"/>
+    <w:lsdException w:name="annotation text" w:semiHidden="1" w:unhideWhenUsed="1"/>
+    <w:lsdException w:name="header" w:semiHidden="1" w:unhideWhenUsed="1"/>
+    <w:lsdException w:name="footer" w:semiHidden="1" w:unhideWhenUsed="1"/>
+    <w:lsdException w:name="index heading" w:semiHidden="1" w:unhideWhenUsed="1"/>
+    <w:lsdException w:name="caption" w:semiHidden="1" w:uiPriority="35" w:unhideWhenUsed="1" w:qFormat="1"/>
+    <w:lsdException w:name="table of figures" w:semiHidden="1" w:unhideWhenUsed="1"/>
+    <w:lsdException w:name="envelope address" w:semiHidden="1" w:unhideWhenUsed="1"/>
+    <w:lsdException w:name="envelope return" w:semiHidden="1" w:unhideWhenUsed="1"/>
+    <w:lsdException w:name="footnote reference" w:semiHidden="1" w:unhideWhenUsed="1"/>
+    <w:lsdException w:name="annotation reference" w:semiHidden="1" w:unhideWhenUsed="1"/>
+    <w:lsdException w:name="line number" w:semiHidden="1" w:unhideWhenUsed="1"/>
+    <w:lsdException w:name="page number" w:semiHidden="1" w:unhideWhenUsed="1"/>
+    <w:lsdException w:name="endnote reference" w:semiHidden="1" w:unhideWhenUsed="1"/>
+    <w:lsdException w:name="endnote text" w:semiHidden="1" w:unhideWhenUsed="1"/>
+    <w:lsdException w:name="table of authorities" w:semiHidden="1" w:unhideWhenUsed="1"/>
+    <w:lsdException w:name="macro" w:semiHidden="1" w:unhideWhenUsed="1"/>
+    <w:lsdException w:name="toa heading" w:semiHidden="1" w:unhideWhenUsed="1"/>
+    <w:lsdException w:name="List" w:semiHidden="1" w:unhideWhenUsed="1"/>
+    <w:lsdException w:name="List Bullet" w:semiHidden="1" w:unhideWhenUsed="1"/>
+    <w:lsdException w:name="List Number" w:semiHidden="1" w:unhideWhenUsed="1"/>
+    <w:lsdException w:name="List 2" w:semiHidden="1" w:unhideWhenUsed="1"/>
+    <w:lsdException w:name="List 3" w:semiHidden="1" w:unhideWhenUsed="1"/>
+    <w:lsdException w:name="List 4" w:semiHidden="1" w:unhideWhenUsed="1"/>
+    <w:lsdException w:name="List 5" w:semiHidden="1" w:unhideWhenUsed="1"/>
+    <w:lsdException w:name="List Bullet 2" w:semiHidden="1" w:unhideWhenUsed="1"/>
+    <w:lsdException w:name="List Bullet 3" w:semiHidden="1" w:unhideWhenUsed="1"/>
+    <w:lsdException w:name="List Bullet 4" w:semiHidden="1" w:unhideWhenUsed="1"/>
+    <w:lsdException w:name="List Bullet 5" w:semiHidden="1" w:unhideWhenUsed="1"/>
+    <w:lsdException w:name="List Number 2" w:semiHidden="1" w:unhideWhenUsed="1"/>
+    <w:lsdException w:name="List Number 3" w:semiHidden="1" w:unhideWhenUsed="1"/>
+    <w:lsdException w:name="List Number 4" w:semiHidden="1" w:unhideWhenUsed="1"/>
+    <w:lsdException w:name="List Number 5" w:semiHidden="1" w:unhideWhenUsed="1"/>
+    <w:lsdException w:name="Title" w:uiPriority="10" w:qFormat="1"/>
+    <w:lsdException w:name="Closing" w:semiHidden="1" w:unhideWhenUsed="1"/>
+    <w:lsdException w:name="Signature" w:semiHidden="1" w:unhideWhenUsed="1"/>
+    <w:lsdException w:name="Default Paragraph Font" w:semiHidden="1" w:uiPriority="1" w:unhideWhenUsed="1"/>
+    <w:lsdException w:name="Body Text" w:semiHidden="1" w:unhideWhenUsed="1"/>
+    <w:lsdException w:name="Body Text Indent" w:semiHidden="1" w:unhideWhenUsed="1"/>
+    <w:lsdException w:name="List Continue" w:semiHidden="1" w:unhideWhenUsed="1"/>
+    <w:lsdException w:name="List Continue 2" w:semiHidden="1" w:unhideWhenUsed="1"/>
+    <w:lsdException w:name="List Continue 3" w:semiHidden="1" w:unhideWhenUsed="1"/>
+    <w:lsdException w:name="List Continue 4" w:semiHidden="1" w:unhideWhenUsed="1"/>
+    <w:lsdException w:name="List Continue 5" w:semiHidden="1" w:unhideWhenUsed="1"/>
+    <w:lsdException w:name="Message Header" w:semiHidden="1" w:unhideWhenUsed="1"/>
+    <w:lsdException w:name="Subtitle" w:uiPriority="11" w:qFormat="1"/>
+    <w:lsdException w:name="Salutation" w:semiHidden="1" w:unhideWhenUsed="1"/>
+    <w:lsdException w:name="Date" w:semiHidden="1" w:unhideWhenUsed="1"/>
+    <w:lsdException w:name="Body Text First Indent" w:semiHidden="1" w:unhideWhenUsed="1"/>
+    <w:lsdException w:name="Body Text First Indent 2" w:semiHidden="1" w:unhideWhenUsed="1"/>
+    <w:lsdException w:name="Note Heading" w:semiHidden="1" w:unhideWhenUsed="1"/>
+    <w:lsdException w:name="Body Text 2" w:semiHidden="1" w:unhideWhenUsed="1"/>
+    <w:lsdException w:name="Body Text 3" w:semiHidden="1" w:unhideWhenUsed="1"/>
+    <w:lsdException w:name="Body Text Indent 2" w:semiHidden="1" w:unhideWhenUsed="1"/>
+    <w:lsdException w:name="Body Text Indent 3" w:semiHidden="1" w:unhideWhenUsed="1"/>
+    <w:lsdException w:name="Block Text" w:semiHidden="1" w:unhideWhenUsed="1"/>
+    <w:lsdException w:name="Hyperlink" w:semiHidden="1" w:unhideWhenUsed="1"/>
+    <w:lsdException w:name="FollowedHyperlink" w:semiHidden="1" w:unhideWhenUsed="1"/>
+    <w:lsdException w:name="Strong" w:uiPriority="22" w:qFormat="1"/>
+    <w:lsdException w:name="Emphasis" w:uiPriority="20" w:qFormat="1"/>
+    <w:lsdException w:name="Document Map" w:semiHidden="1" w:unhideWhenUsed="1"/>
+    <w:lsdException w:name="Plain Text" w:semiHidden="1" w:unhideWhenUsed="1"/>
+    <w:lsdException w:name="E-mail Signature" w:semiHidden="1" w:unhideWhenUsed="1"/>
+    <w:lsdException w:name="HTML Top of Form" w:semiHidden="1" w:unhideWhenUsed="1"/>
+    <w:lsdException w:name="HTML Bottom of Form" w:semiHidden="1" w:unhideWhenUsed="1"/>
+    <w:lsdException w:name="Normal (Web)" w:semiHidden="1" w:unhideWhenUsed="1"/>
+    <w:lsdException w:name="HTML Acronym" w:semiHidden="1" w:unhideWhenUsed="1"/>
+    <w:lsdException w:name="HTML Address" w:semiHidden="1" w:unhideWhenUsed="1"/>
+    <w:lsdException w:name="HTML Cite" w:semiHidden="1" w:unhideWhenUsed="1"/>
+    <w:lsdException w:name="HTML Code" w:semiHidden="1" w:unhideWhenUsed="1"/>
+    <w:lsdException w:name="HTML Definition" w:semiHidden="1" w:unhideWhenUsed="1"/>
+    <w:lsdException w:name="HTML Keyboard" w:semiHidden="1" w:unhideWhenUsed="1"/>
+    <w:lsdException w:name="HTML Preformatted" w:semiHidden="1" w:unhideWhenUsed="1"/>
+    <w:lsdException w:name="HTML Sample" w:semiHidden="1" w:unhideWhenUsed="1"/>
+    <w:lsdException w:name="HTML Typewriter" w:semiHidden="1" w:unhideWhenUsed="1"/>
+    <w:lsdException w:name="HTML Variable" w:semiHidden="1" w:unhideWhenUsed="1"/>
+    <w:lsdException w:name="Normal Table" w:semiHidden="1" w:unhideWhenUsed="1"/>
+    <w:lsdException w:name="annotation subject" w:semiHidden="1" w:unhideWhenUsed="1"/>
+    <w:lsdException w:name="No List" w:semiHidden="1" w:unhideWhenUsed="1"/>
+    <w:lsdException w:name="Outline List 1" w:semiHidden="1" w:unhideWhenUsed="1"/>
+    <w:lsdException w:name="Outline List 2" w:semiHidden="1" w:unhideWhenUsed="1"/>
+    <w:lsdException w:name="Outline List 3" w:semiHidden="1" w:unhideWhenUsed="1"/>
+    <w:lsdException w:name="Table Simple 1" w:semiHidden="1" w:unhideWhenUsed="1"/>
+    <w:lsdException w:name="Table Simple 2" w:semiHidden="1" w:unhideWhenUsed="1"/>
+    <w:lsdException w:name="Table Simple 3" w:semiHidden="1" w:unhideWhenUsed="1"/>
+    <w:lsdException w:name="Table Classic 1" w:semiHidden="1" w:unhideWhenUsed="1"/>
+    <w:lsdException w:name="Table Classic 2" w:semiHidden="1" w:unhideWhenUsed="1"/>
+    <w:lsdException w:name="Table Classic 3" w:semiHidden="1" w:unhideWhenUsed="1"/>
+    <w:lsdException w:name="Table Classic 4" w:semiHidden="1" w:unhideWhenUsed="1"/>
+    <w:lsdException w:name="Table Colorful 1" w:semiHidden="1" w:unhideWhenUsed="1"/>
+    <w:lsdException w:name="Table Colorful 2" w:semiHidden="1" w:unhideWhenUsed="1"/>
+    <w:lsdException w:name="Table Colorful 3" w:semiHidden="1" w:unhideWhenUsed="1"/>
+    <w:lsdException w:name="Table Columns 1" w:semiHidden="1" w:unhideWhenUsed="1"/>
+    <w:lsdException w:name="Table Columns 2" w:semiHidden="1" w:unhideWhenUsed="1"/>
+    <w:lsdException w:name="Table Columns 3" w:semiHidden="1" w:unhideWhenUsed="1"/>
+    <w:lsdException w:name="Table Columns 4" w:semiHidden="1" w:unhideWhenUsed="1"/>
+    <w:lsdException w:name="Table Columns 5" w:semiHidden="1" w:unhideWhenUsed="1"/>
+    <w:lsdException w:name="Table Grid 1" w:semiHidden="1" w:unhideWhenUsed="1"/>
+    <w:lsdException w:name="Table Grid 2" w:semiHidden="1" w:unhideWhenUsed="1"/>
+    <w:lsdException w:name="Table Grid 3" w:semiHidden="1" w:unhideWhenUsed="1"/>
+    <w:lsdException w:name="Table Grid 4" w:semiHidden="1" w:unhideWhenUsed="1"/>
+    <w:lsdException w:name="Table Grid 5" w:semiHidden="1" w:unhideWhenUsed="1"/>
+    <w:lsdException w:name="Table Grid 6" w:semiHidden="1" w:unhideWhenUsed="1"/>
+    <w:lsdException w:name="Table Grid 7" w:semiHidden="1" w:unhideWhenUsed="1"/>
+    <w:lsdException w:name="Table Grid 8" w:semiHidden="1" w:unhideWhenUsed="1"/>
+    <w:lsdException w:name="Table List 1" w:semiHidden="1" w:unhideWhenUsed="1"/>
+    <w:lsdException w:name="Table List 2" w:semiHidden="1" w:unhideWhenUsed="1"/>
+    <w:lsdException w:name="Table List 3" w:semiHidden="1" w:unhideWhenUsed="1"/>
+    <w:lsdException w:name="Table List 4" w:semiHidden="1" w:unhideWhenUsed="1"/>
+    <w:lsdException w:name="Table List 5" w:semiHidden="1" w:unhideWhenUsed="1"/>
+    <w:lsdException w:name="Table List 6" w:semiHidden="1" w:unhideWhenUsed="1"/>
+    <w:lsdException w:name="Table List 7" w:semiHidden="1" w:unhideWhenUsed="1"/>
+    <w:lsdException w:name="Table List 8" w:semiHidden="1" w:unhideWhenUsed="1"/>
+    <w:lsdException w:name="Table 3D effects 1" w:semiHidden="1" w:unhideWhenUsed="1"/>
+    <w:lsdException w:name="Table 3D effects 2" w:semiHidden="1" w:unhideWhenUsed="1"/>
+    <w:lsdException w:name="Table 3D effects 3" w:semiHidden="1" w:unhideWhenUsed="1"/>
+    <w:lsdException w:name="Table Contemporary" w:semiHidden="1" w:unhideWhenUsed="1"/>
+    <w:lsdException w:name="Table Elegant" w:semiHidden="1" w:unhideWhenUsed="1"/>
+    <w:lsdException w:name="Table Professional" w:semiHidden="1" w:unhideWhenUsed="1"/>
+    <w:lsdException w:name="Table Subtle 1" w:semiHidden="1" w:unhideWhenUsed="1"/>
+    <w:lsdException w:name="Table Subtle 2" w:semiHidden="1" w:unhideWhenUsed="1"/>
+    <w:lsdException w:name="Table Web 1" w:semiHidden="1" w:unhideWhenUsed="1"/>
+    <w:lsdException w:name="Table Web 2" w:semiHidden="1" w:unhideWhenUsed="1"/>
+    <w:lsdException w:name="Table Web 3" w:semiHidden="1" w:unhideWhenUsed="1"/>
+    <w:lsdException w:name="Balloon Text" w:semiHidden="1" w:unhideWhenUsed="1"/>
+    <w:lsdException w:name="Table Grid" w:uiPriority="39"/>
+    <w:lsdException w:name="Table Theme" w:semiHidden="1" w:unhideWhenUsed="1"/>
+    <w:lsdException w:name="Placeholder Text" w:semiHidden="1"/>
+    <w:lsdException w:name="No Spacing" w:uiPriority="1" w:qFormat="1"/>
+    <w:lsdException w:name="Light Shading" w:uiPriority="60"/>
+    <w:lsdException w:name="Light List" w:uiPriority="61"/>
+    <w:lsdException w:name="Light Grid" w:uiPriority="62"/>
+    <w:lsdException w:name="Medium Shading 1" w:uiPriority="63"/>
+    <w:lsdException w:name="Medium Shading 2" w:uiPriority="64"/>
+    <w:lsdException w:name="Medium List 1" w:uiPriority="65"/>
+    <w:lsdException w:name="Medium List 2" w:uiPriority="66"/>
+    <w:lsdException w:name="Medium Grid 1" w:uiPriority="67"/>
+    <w:lsdException w:name="Medium Grid 2" w:uiPriority="68"/>
+    <w:lsdException w:name="Medium Grid 3" w:uiPriority="69"/>
+    <w:lsdException w:name="Dark List" w:uiPriority="70"/>
+    <w:lsdException w:name="Colorful Shading" w:uiPriority="71"/>
+    <w:lsdException w:name="Colorful List" w:uiPriority="72"/>
+    <w:lsdException w:name="Colorful Grid" w:uiPriority="73"/>
+    <w:lsdException w:name="Light Shading Accent 1" w:uiPriority="60"/>
+    <w:lsdException w:name="Light List Accent 1" w:uiPriority="61"/>
+    <w:lsdException w:name="Light Grid Accent 1" w:uiPriority="62"/>
+    <w:lsdException w:name="Medium Shading 1 Accent 1" w:uiPriority="63"/>
+    <w:lsdException w:name="Medium Shading 2 Accent 1" w:uiPriority="64"/>
+    <w:lsdException w:name="Medium List 1 Accent 1" w:uiPriority="65"/>
+    <w:lsdException w:name="Revision" w:semiHidden="1"/>
+    <w:lsdException w:name="List Paragraph" w:uiPriority="34" w:qFormat="1"/>
+    <w:lsdException w:name="Quote" w:uiPriority="29" w:qFormat="1"/>
+    <w:lsdException w:name="Intense Quote" w:uiPriority="30" w:qFormat="1"/>
+    <w:lsdException w:name="Medium List 2 Accent 1" w:uiPriority="66"/>
+    <w:lsdException w:name="Medium Grid 1 Accent 1" w:uiPriority="67"/>
+    <w:lsdException w:name="Medium Grid 2 Accent 1" w:uiPriority="68"/>
+    <w:lsdException w:name="Medium Grid 3 Accent 1" w:uiPriority="69"/>
+    <w:lsdException w:name="Dark List Accent 1" w:uiPriority="70"/>
+    <w:lsdException w:name="Colorful Shading Accent 1" w:uiPriority="71"/>
+    <w:lsdException w:name="Colorful List Accent 1" w:uiPriority="72"/>
+    <w:lsdException w:name="Colorful Grid Accent 1" w:uiPriority="73"/>
+    <w:lsdException w:name="Light Shading Accent 2" w:uiPriority="60"/>
+    <w:lsdException w:name="Light List Accent 2" w:uiPriority="61"/>
+    <w:lsdException w:name="Light Grid Accent 2" w:uiPriority="62"/>
+    <w:lsdException w:name="Medium Shading 1 Accent 2" w:uiPriority="63"/>
+    <w:lsdException w:name="Medium Shading 2 Accent 2" w:uiPriority="64"/>
+    <w:lsdException w:name="Medium List 1 Accent 2" w:uiPriority="65"/>
+    <w:lsdException w:name="Medium List 2 Accent 2" w:uiPriority="66"/>
+    <w:lsdException w:name="Medium Grid 1 Accent 2" w:uiPriority="67"/>
+    <w:lsdException w:name="Medium Grid 2 Accent 2" w:uiPriority="68"/>
+    <w:lsdException w:name="Medium Grid 3 Accent 2" w:uiPriority="69"/>
+    <w:lsdException w:name="Dark List Accent 2" w:uiPriority="70"/>
+    <w:lsdException w:name="Colorful Shading Accent 2" w:uiPriority="71"/>
+    <w:lsdException w:name="Colorful List Accent 2" w:uiPriority="72"/>
+    <w:lsdException w:name="Colorful Grid Accent 2" w:uiPriority="73"/>
+    <w:lsdException w:name="Light Shading Accent 3" w:uiPriority="60"/>
+    <w:lsdException w:name="Light List Accent 3" w:uiPriority="61"/>
+    <w:lsdException w:name="Light Grid Accent 3" w:uiPriority="62"/>
+    <w:lsdException w:name="Medium Shading 1 Accent 3" w:uiPriority="63"/>
+    <w:lsdException w:name="Medium Shading 2 Accent 3" w:uiPriority="64"/>
+    <w:lsdException w:name="Medium List 1 Accent 3" w:uiPriority="65"/>
+    <w:lsdException w:name="Medium List 2 Accent 3" w:uiPriority="66"/>
+    <w:lsdException w:name="Medium Grid 1 Accent 3" w:uiPriority="67"/>
+    <w:lsdException w:name="Medium Grid 2 Accent 3" w:uiPriority="68"/>
+    <w:lsdException w:name="Medium Grid 3 Accent 3" w:uiPriority="69"/>
+    <w:lsdException w:name="Dark List Accent 3" w:uiPriority="70"/>
+    <w:lsdException w:name="Colorful Shading Accent 3" w:uiPriority="71"/>
+    <w:lsdException w:name="Colorful List Accent 3" w:uiPriority="72"/>
+    <w:lsdException w:name="Colorful Grid Accent 3" w:uiPriority="73"/>
+    <w:lsdException w:name="Light Shading Accent 4" w:uiPriority="60"/>
+    <w:lsdException w:name="Light List Accent 4" w:uiPriority="61"/>
+    <w:lsdException w:name="Light Grid Accent 4" w:uiPriority="62"/>
+    <w:lsdException w:name="Medium Shading 1 Accent 4" w:uiPriority="63"/>
+    <w:lsdException w:name="Medium Shading 2 Accent 4" w:uiPriority="64"/>
+    <w:lsdException w:name="Medium List 1 Accent 4" w:uiPriority="65"/>
+    <w:lsdException w:name="Medium List 2 Accent 4" w:uiPriority="66"/>
+    <w:lsdException w:name="Medium Grid 1 Accent 4" w:uiPriority="67"/>
+    <w:lsdException w:name="Medium Grid 2 Accent 4" w:uiPriority="68"/>
+    <w:lsdException w:name="Medium Grid 3 Accent 4" w:uiPriority="69"/>
+    <w:lsdException w:name="Dark List Accent 4" w:uiPriority="70"/>
+    <w:lsdException w:name="Colorful Shading Accent 4" w:uiPriority="71"/>
+    <w:lsdException w:name="Colorful List Accent 4" w:uiPriority="72"/>
+    <w:lsdException w:name="Colorful Grid Accent 4" w:uiPriority="73"/>
+    <w:lsdException w:name="Light Shading Accent 5" w:uiPriority="60"/>
+    <w:lsdException w:name="Light List Accent 5" w:uiPriority="61"/>
+    <w:lsdException w:name="Light Grid Accent 5" w:uiPriority="62"/>
+    <w:lsdException w:name="Medium Shading 1 Accent 5" w:uiPriority="63"/>
+    <w:lsdException w:name="Medium Shading 2 Accent 5" w:uiPriority="64"/>
+    <w:lsdException w:name="Medium List 1 Accent 5" w:uiPriority="65"/>
+    <w:lsdException w:name="Medium List 2 Accent 5" w:uiPriority="66"/>
+    <w:lsdException w:name="Medium Grid 1 Accent 5" w:uiPriority="67"/>
+    <w:lsdException w:name="Medium Grid 2 Accent 5" w:uiPriority="68"/>
+    <w:lsdException w:name="Medium Grid 3 Accent 5" w:uiPriority="69"/>
+    <w:lsdException w:name="Dark List Accent 5" w:uiPriority="70"/>
+    <w:lsdException w:name="Colorful Shading Accent 5" w:uiPriority="71"/>
+    <w:lsdException w:name="Colorful List Accent 5" w:uiPriority="72"/>
+    <w:lsdException w:name="Colorful Grid Accent 5" w:uiPriority="73"/>
+    <w:lsdException w:name="Light Shading Accent 6" w:uiPriority="60"/>
+    <w:lsdException w:name="Light List Accent 6" w:uiPriority="61"/>
+    <w:lsdException w:name="Light Grid Accent 6" w:uiPriority="62"/>
+    <w:lsdException w:name="Medium Shading 1 Accent 6" w:uiPriority="63"/>
+    <w:lsdException w:name="Medium Shading 2 Accent 6" w:uiPriority="64"/>
+    <w:lsdException w:name="Medium List 1 Accent 6" w:uiPriority="65"/>
+    <w:lsdException w:name="Medium List 2 Accent 6" w:uiPriority="66"/>
+    <w:lsdException w:name="Medium Grid 1 Accent 6" w:uiPriority="67"/>
+    <w:lsdException w:name="Medium Grid 2 Accent 6" w:uiPriority="68"/>
+    <w:lsdException w:name="Medium Grid 3 Accent 6" w:uiPriority="69"/>
+    <w:lsdException w:name="Dark List Accent 6" w:uiPriority="70"/>
+    <w:lsdException w:name="Colorful Shading Accent 6" w:uiPriority="71"/>
+    <w:lsdException w:name="Colorful List Accent 6" w:uiPriority="72"/>
+    <w:lsdException w:name="Colorful Grid Accent 6" w:uiPriority="73"/>
+    <w:lsdException w:name="Subtle Emphasis" w:uiPriority="19" w:qFormat="1"/>
+    <w:lsdException w:name="Intense Emphasis" w:uiPriority="21" w:qFormat="1"/>
+    <w:lsdException w:name="Subtle Reference" w:uiPriority="31" w:qFormat="1"/>
+    <w:lsdException w:name="Intense Reference" w:uiPriority="32" w:qFormat="1"/>
+    <w:lsdException w:name="Book Title" w:uiPriority="33" w:qFormat="1"/>
+    <w:lsdException w:name="Bibliography" w:semiHidden="1" w:uiPriority="37" w:unhideWhenUsed="1"/>
+    <w:lsdException w:name="TOC Heading" w:semiHidden="1" w:uiPriority="39" w:unhideWhenUsed="1" w:qFormat="1"/>
+    <w:lsdException w:name="Plain Table 1" w:uiPriority="41"/>
+    <w:lsdException w:name="Plain Table 2" w:uiPriority="42"/>
+    <w:lsdException w:name="Plain Table 3" w:uiPriority="43"/>
+    <w:lsdException w:name="Plain Table 4" w:uiPriority="44"/>
+    <w:lsdException w:name="Plain Table 5" w:uiPriority="45"/>
+    <w:lsdException w:name="Grid Table Light" w:uiPriority="40"/>
+    <w:lsdException w:name="Grid Table 1 Light" w:uiPriority="46"/>
+    <w:lsdException w:name="Grid Table 2" w:uiPriority="47"/>
+    <w:lsdException w:name="Grid Table 3" w:uiPriority="48"/>
+    <w:lsdException w:name="Grid Table 4" w:uiPriority="49"/>
+    <w:lsdException w:name="Grid Table 5 Dark" w:uiPriority="50"/>
+    <w:lsdException w:name="Grid Table 6 Colorful" w:uiPriority="51"/>
+    <w:lsdException w:name="Grid Table 7 Colorful" w:uiPriority="52"/>
+    <w:lsdException w:name="Grid Table 1 Light Accent 1" w:uiPriority="46"/>
+    <w:lsdException w:name="Grid Table 2 Accent 1" w:uiPriority="47"/>
+    <w:lsdException w:name="Grid Table 3 Accent 1" w:uiPriority="48"/>
+    <w:lsdException w:name="Grid Table 4 Accent 1" w:uiPriority="49"/>
+    <w:lsdException w:name="Grid Table 5 Dark Accent 1" w:uiPriority="50"/>
+    <w:lsdException w:name="Grid Table 6 Colorful Accent 1" w:uiPriority="51"/>
+    <w:lsdException w:name="Grid Table 7 Colorful Accent 1" w:uiPriority="52"/>
+    <w:lsdException w:name="Grid Table 1 Light Accent 2" w:uiPriority="46"/>
+    <w:lsdException w:name="Grid Table 2 Accent 2" w:uiPriority="47"/>
+    <w:lsdException w:name="Grid Table 3 Accent 2" w:uiPriority="48"/>
+    <w:lsdException w:name="Grid Table 4 Accent 2" w:uiPriority="49"/>
+    <w:lsdException w:name="Grid Table 5 Dark Accent 2" w:uiPriority="50"/>
+    <w:lsdException w:name="Grid Table 6 Colorful Accent 2" w:uiPriority="51"/>
+    <w:lsdException w:name="Grid Table 7 Colorful Accent 2" w:uiPriority="52"/>
+    <w:lsdException w:name="Grid Table 1 Light Accent 3" w:uiPriority="46"/>
+    <w:lsdException w:name="Grid Table 2 Accent 3" w:uiPriority="47"/>
+    <w:lsdException w:name="Grid Table 3 Accent 3" w:uiPriority="48"/>
+    <w:lsdException w:name="Grid Table 4 Accent 3" w:uiPriority="49"/>
+    <w:lsdException w:name="Grid Table 5 Dark Accent 3" w:uiPriority="50"/>
+    <w:lsdException w:name="Grid Table 6 Colorful Accent 3" w:uiPriority="51"/>
+    <w:lsdException w:name="Grid Table 7 Colorful Accent 3" w:uiPriority="52"/>
+    <w:lsdException w:name="Grid Table 1 Light Accent 4" w:uiPriority="46"/>
+    <w:lsdException w:name="Grid Table 2 Accent 4" w:uiPriority="47"/>
+    <w:lsdException w:name="Grid Table 3 Accent 4" w:uiPriority="48"/>
+    <w:lsdException w:name="Grid Table 4 Accent 4" w:uiPriority="49"/>
+    <w:lsdException w:name="Grid Table 5 Dark Accent 4" w:uiPriority="50"/>
+    <w:lsdException w:name="Grid Table 6 Colorful Accent 4" w:uiPriority="51"/>
+    <w:lsdException w:name="Grid Table 7 Colorful Accent 4" w:uiPriority="52"/>
+    <w:lsdException w:name="Grid Table 1 Light Accent 5" w:uiPriority="46"/>
+    <w:lsdException w:name="Grid Table 2 Accent 5" w:uiPriority="47"/>
+    <w:lsdException w:name="Grid Table 3 Accent 5" w:uiPriority="48"/>
+    <w:lsdException w:name="Grid Table 4 Accent 5" w:uiPriority="49"/>
+    <w:lsdException w:name="Grid Table 5 Dark Accent 5" w:uiPriority="50"/>
+    <w:lsdException w:name="Grid Table 6 Colorful Accent 5" w:uiPriority="51"/>
+    <w:lsdException w:name="Grid Table 7 Colorful Accent 5" w:uiPriority="52"/>
+    <w:lsdException w:name="Grid Table 1 Light Accent 6" w:uiPriority="46"/>
+    <w:lsdException w:name="Grid Table 2 Accent 6" w:uiPriority="47"/>
+    <w:lsdException w:name="Grid Table 3 Accent 6" w:uiPriority="48"/>
+    <w:lsdException w:name="Grid Table 4 Accent 6" w:uiPriority="49"/>
+    <w:lsdException w:name="Grid Table 5 Dark Accent 6" w:uiPriority="50"/>
+    <w:lsdException w:name="Grid Table 6 Colorful Accent 6" w:uiPriority="51"/>
+    <w:lsdException w:name="Grid Table 7 Colorful Accent 6" w:uiPriority="52"/>
+    <w:lsdException w:name="List Table 1 Light" w:uiPriority="46"/>
+    <w:lsdException w:name="List Table 2" w:uiPriority="47"/>
+    <w:lsdException w:name="List Table 3" w:uiPriority="48"/>
+    <w:lsdException w:name="List Table 4" w:uiPriority="49"/>
+    <w:lsdException w:name="List Table 5 Dark" w:uiPriority="50"/>
+    <w:lsdException w:name="List Table 6 Colorful" w:uiPriority="51"/>
+    <w:lsdException w:name="List Table 7 Colorful" w:uiPriority="52"/>
+    <w:lsdException w:name="List Table 1 Light Accent 1" w:uiPriority="46"/>
+    <w:lsdException w:name="List Table 2 Accent 1" w:uiPriority="47"/>
+    <w:lsdException w:name="List Table 3 Accent 1" w:uiPriority="48"/>
+    <w:lsdException w:name="List Table 4 Accent 1" w:uiPriority="49"/>
+    <w:lsdException w:name="List Table 5 Dark Accent 1" w:uiPriority="50"/>
+    <w:lsdException w:name="List Table 6 Colorful Accent 1" w:uiPriority="51"/>
+    <w:lsdException w:name="List Table 7 Colorful Accent 1" w:uiPriority="52"/>
+    <w:lsdException w:name="List Table 1 Light Accent 2" w:uiPriority="46"/>
+    <w:lsdException w:name="List Table 2 Accent 2" w:uiPriority="47"/>
+    <w:lsdException w:name="List Table 3 Accent 2" w:uiPriority="48"/>
+    <w:lsdException w:name="List Table 4 Accent 2" w:uiPriority="49"/>
+    <w:lsdException w:name="List Table 5 Dark Accent 2" w:uiPriority="50"/>
+    <w:lsdException w:name="List Table 6 Colorful Accent 2" w:uiPriority="51"/>
+    <w:lsdException w:name="List Table 7 Colorful Accent 2" w:uiPriority="52"/>
+    <w:lsdException w:name="List Table 1 Light Accent 3" w:uiPriority="46"/>
+    <w:lsdException w:name="List Table 2 Accent 3" w:uiPriority="47"/>
+    <w:lsdException w:name="List Table 3 Accent 3" w:uiPriority="48"/>
+    <w:lsdException w:name="List Table 4 Accent 3" w:uiPriority="49"/>
+    <w:lsdException w:name="List Table 5 Dark Accent 3" w:uiPriority="50"/>
+    <w:lsdException w:name="List Table 6 Colorful Accent 3" w:uiPriority="51"/>
+    <w:lsdException w:name="List Table 7 Colorful Accent 3" w:uiPriority="52"/>
+    <w:lsdException w:name="List Table 1 Light Accent 4" w:uiPriority="46"/>
+    <w:lsdException w:name="List Table 2 Accent 4" w:uiPriority="47"/>
+    <w:lsdException w:name="List Table 3 Accent 4" w:uiPriority="48"/>
+    <w:lsdException w:name="List Table 4 Accent 4" w:uiPriority="49"/>
+    <w:lsdException w:name="List Table 5 Dark Accent 4" w:uiPriority="50"/>
+    <w:lsdException w:name="List Table 6 Colorful Accent 4" w:uiPriority="51"/>
+    <w:lsdException w:name="List Table 7 Colorful Accent 4" w:uiPriority="52"/>
+    <w:lsdException w:name="List Table 1 Light Accent 5" w:uiPriority="46"/>
+    <w:lsdException w:name="List Table 2 Accent 5" w:uiPriority="47"/>
+    <w:lsdException w:name="List Table 3 Accent 5" w:uiPriority="48"/>
+    <w:lsdException w:name="List Table 4 Accent 5" w:uiPriority="49"/>
+    <w:lsdException w:name="List Table 5 Dark Accent 5" w:uiPriority="50"/>
+    <w:lsdException w:name="List Table 6 Colorful Accent 5" w:uiPriority="51"/>
+    <w:lsdException w:name="List Table 7 Colorful Accent 5" w:uiPriority="52"/>
+    <w:lsdException w:name="List Table 1 Light Accent 6" w:uiPriority="46"/>
+    <w:lsdException w:name="List Table 2 Accent 6" w:uiPriority="47"/>
+    <w:lsdException w:name="List Table 3 Accent 6" w:uiPriority="48"/>
+    <w:lsdException w:name="List Table 4 Accent 6" w:uiPriority="49"/>
+    <w:lsdException w:name="List Table 5 Dark Accent 6" w:uiPriority="50"/>
+    <w:lsdException w:name="List Table 6 Colorful Accent 6" w:uiPriority="51"/>
+    <w:lsdException w:name="List Table 7 Colorful Accent 6" w:uiPriority="52"/>
+    <w:lsdException w:name="Mention" w:semiHidden="1" w:unhideWhenUsed="1"/>
+    <w:lsdException w:name="Smart Hyperlink" w:semiHidden="1" w:unhideWhenUsed="1"/>
+    <w:lsdException w:name="Hashtag" w:semiHidden="1" w:unhideWhenUsed="1"/>
+    <w:lsdException w:name="Unresolved Mention" w:semiHidden="1" w:unhideWhenUsed="1"/>
+    <w:lsdException w:name="Smart Link" w:semiHidden="1" w:unhideWhenUsed="1"/>
+  </w:latentStyles>
+  <w:style w:type="paragraph" w:default="1" w:styleId="Normal">
+    <w:name w:val="Normal"/>
+    <w:qFormat/>
   </w:style>
   <w:style w:type="paragraph" w:styleId="Heading1">
     <w:name w:val="heading 1"/>
     <w:basedOn w:val="Normal"/>
     <w:next w:val="Normal"/>
+    <w:uiPriority w:val="9"/>
+    <w:qFormat/>
     <w:pPr>
-      <w:keepNext w:val="1"/>
-      <w:keepLines w:val="1"/>
-      <w:pageBreakBefore w:val="0"/>
-      <w:spacing w:after="120" w:before="400" w:lineRule="auto"/>
+      <w:keepNext/>
+      <w:keepLines/>
+      <w:spacing w:before="400" w:after="120"/>
+      <w:outlineLvl w:val="0"/>
     </w:pPr>
     <w:rPr>
       <w:sz w:val="40"/>
@@ -96,14 +773,17 @@
     <w:name w:val="heading 2"/>
     <w:basedOn w:val="Normal"/>
     <w:next w:val="Normal"/>
+    <w:uiPriority w:val="9"/>
+    <w:semiHidden/>
+    <w:unhideWhenUsed/>
+    <w:qFormat/>
     <w:pPr>
-      <w:keepNext w:val="1"/>
-      <w:keepLines w:val="1"/>
-      <w:pageBreakBefore w:val="0"/>
-      <w:spacing w:after="120" w:before="360" w:lineRule="auto"/>
+      <w:keepNext/>
+      <w:keepLines/>
+      <w:spacing w:before="360" w:after="120"/>
+      <w:outlineLvl w:val="1"/>
     </w:pPr>
     <w:rPr>
-      <w:b w:val="0"/>
       <w:sz w:val="32"/>
       <w:szCs w:val="32"/>
     </w:rPr>
@@ -112,14 +792,17 @@
     <w:name w:val="heading 3"/>
     <w:basedOn w:val="Normal"/>
     <w:next w:val="Normal"/>
+    <w:uiPriority w:val="9"/>
+    <w:semiHidden/>
+    <w:unhideWhenUsed/>
+    <w:qFormat/>
     <w:pPr>
-      <w:keepNext w:val="1"/>
-      <w:keepLines w:val="1"/>
-      <w:pageBreakBefore w:val="0"/>
-      <w:spacing w:after="80" w:before="320" w:lineRule="auto"/>
+      <w:keepNext/>
+      <w:keepLines/>
+      <w:spacing w:before="320" w:after="80"/>
+      <w:outlineLvl w:val="2"/>
     </w:pPr>
     <w:rPr>
-      <w:b w:val="0"/>
       <w:color w:val="434343"/>
       <w:sz w:val="28"/>
       <w:szCs w:val="28"/>
@@ -129,11 +812,15 @@
     <w:name w:val="heading 4"/>
     <w:basedOn w:val="Normal"/>
     <w:next w:val="Normal"/>
+    <w:uiPriority w:val="9"/>
+    <w:semiHidden/>
+    <w:unhideWhenUsed/>
+    <w:qFormat/>
     <w:pPr>
-      <w:keepNext w:val="1"/>
-      <w:keepLines w:val="1"/>
-      <w:pageBreakBefore w:val="0"/>
-      <w:spacing w:after="80" w:before="280" w:lineRule="auto"/>
+      <w:keepNext/>
+      <w:keepLines/>
+      <w:spacing w:before="280" w:after="80"/>
+      <w:outlineLvl w:val="3"/>
     </w:pPr>
     <w:rPr>
       <w:color w:val="666666"/>
@@ -145,44 +832,75 @@
     <w:name w:val="heading 5"/>
     <w:basedOn w:val="Normal"/>
     <w:next w:val="Normal"/>
+    <w:uiPriority w:val="9"/>
+    <w:semiHidden/>
+    <w:unhideWhenUsed/>
+    <w:qFormat/>
     <w:pPr>
-      <w:keepNext w:val="1"/>
-      <w:keepLines w:val="1"/>
-      <w:pageBreakBefore w:val="0"/>
-      <w:spacing w:after="80" w:before="240" w:lineRule="auto"/>
+      <w:keepNext/>
+      <w:keepLines/>
+      <w:spacing w:before="240" w:after="80"/>
+      <w:outlineLvl w:val="4"/>
     </w:pPr>
     <w:rPr>
       <w:color w:val="666666"/>
-      <w:sz w:val="22"/>
-      <w:szCs w:val="22"/>
     </w:rPr>
   </w:style>
   <w:style w:type="paragraph" w:styleId="Heading6">
     <w:name w:val="heading 6"/>
     <w:basedOn w:val="Normal"/>
     <w:next w:val="Normal"/>
+    <w:uiPriority w:val="9"/>
+    <w:semiHidden/>
+    <w:unhideWhenUsed/>
+    <w:qFormat/>
     <w:pPr>
-      <w:keepNext w:val="1"/>
-      <w:keepLines w:val="1"/>
-      <w:pageBreakBefore w:val="0"/>
-      <w:spacing w:after="80" w:before="240" w:lineRule="auto"/>
+      <w:keepNext/>
+      <w:keepLines/>
+      <w:spacing w:before="240" w:after="80"/>
+      <w:outlineLvl w:val="5"/>
     </w:pPr>
     <w:rPr>
-      <w:i w:val="1"/>
+      <w:i/>
       <w:color w:val="666666"/>
-      <w:sz w:val="22"/>
-      <w:szCs w:val="22"/>
     </w:rPr>
+  </w:style>
+  <w:style w:type="character" w:default="1" w:styleId="DefaultParagraphFont">
+    <w:name w:val="Default Paragraph Font"/>
+    <w:uiPriority w:val="1"/>
+    <w:unhideWhenUsed/>
+  </w:style>
+  <w:style w:type="table" w:default="1" w:styleId="TableNormal">
+    <w:name w:val="Normal Table"/>
+    <w:uiPriority w:val="99"/>
+    <w:semiHidden/>
+    <w:unhideWhenUsed/>
+    <w:tblPr>
+      <w:tblInd w:w="0" w:type="dxa"/>
+      <w:tblCellMar>
+        <w:top w:w="0" w:type="dxa"/>
+        <w:left w:w="108" w:type="dxa"/>
+        <w:bottom w:w="0" w:type="dxa"/>
+        <w:right w:w="108" w:type="dxa"/>
+      </w:tblCellMar>
+    </w:tblPr>
+  </w:style>
+  <w:style w:type="numbering" w:default="1" w:styleId="NoList">
+    <w:name w:val="No List"/>
+    <w:uiPriority w:val="99"/>
+    <w:semiHidden/>
+    <w:unhideWhenUsed/>
   </w:style>
   <w:style w:type="paragraph" w:styleId="Title">
     <w:name w:val="Title"/>
     <w:basedOn w:val="Normal"/>
     <w:next w:val="Normal"/>
+    <w:uiPriority w:val="10"/>
+    <w:qFormat/>
     <w:pPr>
-      <w:keepNext w:val="1"/>
-      <w:keepLines w:val="1"/>
-      <w:pageBreakBefore w:val="0"/>
-      <w:spacing w:after="60" w:before="0" w:lineRule="auto"/>
+      <w:keepNext/>
+      <w:keepLines/>
+      <w:spacing w:after="60"/>
     </w:pPr>
     <w:rPr>
       <w:sz w:val="52"/>
@@ -193,15 +911,14 @@
     <w:name w:val="Subtitle"/>
     <w:basedOn w:val="Normal"/>
     <w:next w:val="Normal"/>
+    <w:uiPriority w:val="11"/>
+    <w:qFormat/>
     <w:pPr>
-      <w:keepNext w:val="1"/>
-      <w:keepLines w:val="1"/>
-      <w:pageBreakBefore w:val="0"/>
-      <w:spacing w:after="320" w:before="0" w:lineRule="auto"/>
+      <w:keepNext/>
+      <w:keepLines/>
+      <w:spacing w:after="320"/>
     </w:pPr>
     <w:rPr>
-      <w:rFonts w:ascii="Arial" w:cs="Arial" w:eastAsia="Arial" w:hAnsi="Arial"/>
-      <w:i w:val="0"/>
       <w:color w:val="666666"/>
       <w:sz w:val="30"/>
       <w:szCs w:val="30"/>

</xml_diff>

<commit_message>
Add problems with replacing DE with RL agent
</commit_message>
<xml_diff>
--- a/Latency Analysis/Analysis of the Solution.docx
+++ b/Latency Analysis/Analysis of the Solution.docx
@@ -27,6 +27,7 @@
         <w:t>, combining Trend Learners (TL), a Latency Risk Estimator (RE), and a Decision Engine (DE), optionally augmented with an RL agent.</w:t>
       </w:r>
     </w:p>
+    <w:p/>
     <w:p>
       <w:pPr>
         <w:rPr>
@@ -65,6 +66,15 @@
           <w:lang w:val="en-US"/>
         </w:rPr>
       </w:pPr>
+    </w:p>
+    <w:p>
+      <w:pPr>
+        <w:rPr>
+          <w:b/>
+          <w:bCs/>
+          <w:lang w:val="en-US"/>
+        </w:rPr>
+      </w:pPr>
       <w:r>
         <w:rPr>
           <w:b/>
@@ -185,6 +195,502 @@
         <w:t>It’s interpretable, production-safe, and backed by strong logic, not magic.</w:t>
       </w:r>
     </w:p>
+    <w:p/>
+    <w:p>
+      <w:pPr>
+        <w:rPr>
+          <w:b/>
+          <w:bCs/>
+          <w:lang w:val="en-US"/>
+        </w:rPr>
+      </w:pPr>
+      <w:r>
+        <w:rPr>
+          <w:b/>
+          <w:bCs/>
+          <w:lang w:val="en-US"/>
+        </w:rPr>
+        <w:t>Problems with Replacing DE with RL Agent:</w:t>
+      </w:r>
+    </w:p>
+    <w:p>
+      <w:pPr>
+        <w:rPr>
+          <w:lang w:val="en-US"/>
+        </w:rPr>
+      </w:pPr>
+    </w:p>
+    <w:tbl>
+      <w:tblPr>
+        <w:tblW w:w="0" w:type="auto"/>
+        <w:tblCellMar>
+          <w:top w:w="15" w:type="dxa"/>
+          <w:left w:w="15" w:type="dxa"/>
+          <w:bottom w:w="15" w:type="dxa"/>
+          <w:right w:w="15" w:type="dxa"/>
+        </w:tblCellMar>
+        <w:tblLook w:val="04A0" w:firstRow="1" w:lastRow="0" w:firstColumn="1" w:lastColumn="0" w:noHBand="0" w:noVBand="1"/>
+      </w:tblPr>
+      <w:tblGrid>
+        <w:gridCol w:w="3038"/>
+        <w:gridCol w:w="6312"/>
+      </w:tblGrid>
+      <w:tr>
+        <w:trPr>
+          <w:trHeight w:val="500"/>
+        </w:trPr>
+        <w:tc>
+          <w:tcPr>
+            <w:tcW w:w="0" w:type="auto"/>
+            <w:tcBorders>
+              <w:top w:val="single" w:sz="4" w:space="0" w:color="000000"/>
+              <w:left w:val="single" w:sz="4" w:space="0" w:color="000000"/>
+              <w:bottom w:val="single" w:sz="4" w:space="0" w:color="000000"/>
+              <w:right w:val="single" w:sz="4" w:space="0" w:color="000000"/>
+            </w:tcBorders>
+            <w:tcMar>
+              <w:top w:w="100" w:type="dxa"/>
+              <w:left w:w="100" w:type="dxa"/>
+              <w:bottom w:w="100" w:type="dxa"/>
+              <w:right w:w="100" w:type="dxa"/>
+            </w:tcMar>
+            <w:hideMark/>
+          </w:tcPr>
+          <w:p>
+            <w:pPr>
+              <w:rPr>
+                <w:lang w:val="en-US"/>
+              </w:rPr>
+            </w:pPr>
+            <w:r>
+              <w:rPr>
+                <w:b/>
+                <w:bCs/>
+                <w:lang w:val="en-US"/>
+              </w:rPr>
+              <w:t>Concern</w:t>
+            </w:r>
+          </w:p>
+        </w:tc>
+        <w:tc>
+          <w:tcPr>
+            <w:tcW w:w="0" w:type="auto"/>
+            <w:tcBorders>
+              <w:top w:val="single" w:sz="4" w:space="0" w:color="000000"/>
+              <w:left w:val="single" w:sz="4" w:space="0" w:color="000000"/>
+              <w:bottom w:val="single" w:sz="4" w:space="0" w:color="000000"/>
+              <w:right w:val="single" w:sz="4" w:space="0" w:color="000000"/>
+            </w:tcBorders>
+            <w:tcMar>
+              <w:top w:w="100" w:type="dxa"/>
+              <w:left w:w="100" w:type="dxa"/>
+              <w:bottom w:w="100" w:type="dxa"/>
+              <w:right w:w="100" w:type="dxa"/>
+            </w:tcMar>
+            <w:hideMark/>
+          </w:tcPr>
+          <w:p>
+            <w:pPr>
+              <w:rPr>
+                <w:lang w:val="en-US"/>
+              </w:rPr>
+            </w:pPr>
+            <w:r>
+              <w:rPr>
+                <w:b/>
+                <w:bCs/>
+                <w:lang w:val="en-US"/>
+              </w:rPr>
+              <w:t>Why It Matters</w:t>
+            </w:r>
+          </w:p>
+        </w:tc>
+      </w:tr>
+      <w:tr>
+        <w:trPr>
+          <w:trHeight w:val="785"/>
+        </w:trPr>
+        <w:tc>
+          <w:tcPr>
+            <w:tcW w:w="0" w:type="auto"/>
+            <w:tcBorders>
+              <w:top w:val="single" w:sz="4" w:space="0" w:color="000000"/>
+              <w:left w:val="single" w:sz="4" w:space="0" w:color="000000"/>
+              <w:bottom w:val="single" w:sz="4" w:space="0" w:color="000000"/>
+              <w:right w:val="single" w:sz="4" w:space="0" w:color="000000"/>
+            </w:tcBorders>
+            <w:tcMar>
+              <w:top w:w="100" w:type="dxa"/>
+              <w:left w:w="100" w:type="dxa"/>
+              <w:bottom w:w="100" w:type="dxa"/>
+              <w:right w:w="100" w:type="dxa"/>
+            </w:tcMar>
+            <w:hideMark/>
+          </w:tcPr>
+          <w:p>
+            <w:pPr>
+              <w:rPr>
+                <w:lang w:val="en-US"/>
+              </w:rPr>
+            </w:pPr>
+            <w:r>
+              <w:rPr>
+                <w:b/>
+                <w:bCs/>
+                <w:lang w:val="en-US"/>
+              </w:rPr>
+              <w:t>Black-box policy</w:t>
+            </w:r>
+          </w:p>
+        </w:tc>
+        <w:tc>
+          <w:tcPr>
+            <w:tcW w:w="0" w:type="auto"/>
+            <w:tcBorders>
+              <w:top w:val="single" w:sz="4" w:space="0" w:color="000000"/>
+              <w:left w:val="single" w:sz="4" w:space="0" w:color="000000"/>
+              <w:bottom w:val="single" w:sz="4" w:space="0" w:color="000000"/>
+              <w:right w:val="single" w:sz="4" w:space="0" w:color="000000"/>
+            </w:tcBorders>
+            <w:tcMar>
+              <w:top w:w="100" w:type="dxa"/>
+              <w:left w:w="100" w:type="dxa"/>
+              <w:bottom w:w="100" w:type="dxa"/>
+              <w:right w:w="100" w:type="dxa"/>
+            </w:tcMar>
+            <w:hideMark/>
+          </w:tcPr>
+          <w:p>
+            <w:pPr>
+              <w:rPr>
+                <w:lang w:val="en-US"/>
+              </w:rPr>
+            </w:pPr>
+            <w:r>
+              <w:rPr>
+                <w:lang w:val="en-US"/>
+              </w:rPr>
+              <w:t>RL agents make it very hard to explain why a config was chosen. Our DE is much easier to debug and trust.</w:t>
+            </w:r>
+          </w:p>
+        </w:tc>
+      </w:tr>
+      <w:tr>
+        <w:trPr>
+          <w:trHeight w:val="785"/>
+        </w:trPr>
+        <w:tc>
+          <w:tcPr>
+            <w:tcW w:w="0" w:type="auto"/>
+            <w:tcBorders>
+              <w:top w:val="single" w:sz="4" w:space="0" w:color="000000"/>
+              <w:left w:val="single" w:sz="4" w:space="0" w:color="000000"/>
+              <w:bottom w:val="single" w:sz="4" w:space="0" w:color="000000"/>
+              <w:right w:val="single" w:sz="4" w:space="0" w:color="000000"/>
+            </w:tcBorders>
+            <w:tcMar>
+              <w:top w:w="100" w:type="dxa"/>
+              <w:left w:w="100" w:type="dxa"/>
+              <w:bottom w:w="100" w:type="dxa"/>
+              <w:right w:w="100" w:type="dxa"/>
+            </w:tcMar>
+            <w:hideMark/>
+          </w:tcPr>
+          <w:p>
+            <w:pPr>
+              <w:rPr>
+                <w:lang w:val="en-US"/>
+              </w:rPr>
+            </w:pPr>
+            <w:r>
+              <w:rPr>
+                <w:b/>
+                <w:bCs/>
+                <w:lang w:val="en-US"/>
+              </w:rPr>
+              <w:t>Requires tons of data</w:t>
+            </w:r>
+          </w:p>
+        </w:tc>
+        <w:tc>
+          <w:tcPr>
+            <w:tcW w:w="0" w:type="auto"/>
+            <w:tcBorders>
+              <w:top w:val="single" w:sz="4" w:space="0" w:color="000000"/>
+              <w:left w:val="single" w:sz="4" w:space="0" w:color="000000"/>
+              <w:bottom w:val="single" w:sz="4" w:space="0" w:color="000000"/>
+              <w:right w:val="single" w:sz="4" w:space="0" w:color="000000"/>
+            </w:tcBorders>
+            <w:tcMar>
+              <w:top w:w="100" w:type="dxa"/>
+              <w:left w:w="100" w:type="dxa"/>
+              <w:bottom w:w="100" w:type="dxa"/>
+              <w:right w:w="100" w:type="dxa"/>
+            </w:tcMar>
+            <w:hideMark/>
+          </w:tcPr>
+          <w:p>
+            <w:pPr>
+              <w:rPr>
+                <w:lang w:val="en-US"/>
+              </w:rPr>
+            </w:pPr>
+            <w:r>
+              <w:rPr>
+                <w:lang w:val="en-US"/>
+              </w:rPr>
+              <w:t>RL needs a huge number of trials or a good simulator — especially dangerous in SLA-sensitive environments.</w:t>
+            </w:r>
+          </w:p>
+        </w:tc>
+      </w:tr>
+      <w:tr>
+        <w:trPr>
+          <w:trHeight w:val="785"/>
+        </w:trPr>
+        <w:tc>
+          <w:tcPr>
+            <w:tcW w:w="0" w:type="auto"/>
+            <w:tcBorders>
+              <w:top w:val="single" w:sz="4" w:space="0" w:color="000000"/>
+              <w:left w:val="single" w:sz="4" w:space="0" w:color="000000"/>
+              <w:bottom w:val="single" w:sz="4" w:space="0" w:color="000000"/>
+              <w:right w:val="single" w:sz="4" w:space="0" w:color="000000"/>
+            </w:tcBorders>
+            <w:tcMar>
+              <w:top w:w="100" w:type="dxa"/>
+              <w:left w:w="100" w:type="dxa"/>
+              <w:bottom w:w="100" w:type="dxa"/>
+              <w:right w:w="100" w:type="dxa"/>
+            </w:tcMar>
+            <w:hideMark/>
+          </w:tcPr>
+          <w:p>
+            <w:pPr>
+              <w:rPr>
+                <w:lang w:val="en-US"/>
+              </w:rPr>
+            </w:pPr>
+            <w:r>
+              <w:rPr>
+                <w:b/>
+                <w:bCs/>
+                <w:lang w:val="en-US"/>
+              </w:rPr>
+              <w:t>Slower to converge</w:t>
+            </w:r>
+          </w:p>
+        </w:tc>
+        <w:tc>
+          <w:tcPr>
+            <w:tcW w:w="0" w:type="auto"/>
+            <w:tcBorders>
+              <w:top w:val="single" w:sz="4" w:space="0" w:color="000000"/>
+              <w:left w:val="single" w:sz="4" w:space="0" w:color="000000"/>
+              <w:bottom w:val="single" w:sz="4" w:space="0" w:color="000000"/>
+              <w:right w:val="single" w:sz="4" w:space="0" w:color="000000"/>
+            </w:tcBorders>
+            <w:tcMar>
+              <w:top w:w="100" w:type="dxa"/>
+              <w:left w:w="100" w:type="dxa"/>
+              <w:bottom w:w="100" w:type="dxa"/>
+              <w:right w:w="100" w:type="dxa"/>
+            </w:tcMar>
+            <w:hideMark/>
+          </w:tcPr>
+          <w:p>
+            <w:pPr>
+              <w:rPr>
+                <w:lang w:val="en-US"/>
+              </w:rPr>
+            </w:pPr>
+            <w:r>
+              <w:rPr>
+                <w:lang w:val="en-US"/>
+              </w:rPr>
+              <w:t>Even with reward shaping, RL might need 10,000+ episodes to learn the policies our DE already expresses today.</w:t>
+            </w:r>
+          </w:p>
+        </w:tc>
+      </w:tr>
+      <w:tr>
+        <w:trPr>
+          <w:trHeight w:val="785"/>
+        </w:trPr>
+        <w:tc>
+          <w:tcPr>
+            <w:tcW w:w="0" w:type="auto"/>
+            <w:tcBorders>
+              <w:top w:val="single" w:sz="4" w:space="0" w:color="000000"/>
+              <w:left w:val="single" w:sz="4" w:space="0" w:color="000000"/>
+              <w:bottom w:val="single" w:sz="4" w:space="0" w:color="000000"/>
+              <w:right w:val="single" w:sz="4" w:space="0" w:color="000000"/>
+            </w:tcBorders>
+            <w:tcMar>
+              <w:top w:w="100" w:type="dxa"/>
+              <w:left w:w="100" w:type="dxa"/>
+              <w:bottom w:w="100" w:type="dxa"/>
+              <w:right w:w="100" w:type="dxa"/>
+            </w:tcMar>
+            <w:hideMark/>
+          </w:tcPr>
+          <w:p>
+            <w:pPr>
+              <w:rPr>
+                <w:lang w:val="en-US"/>
+              </w:rPr>
+            </w:pPr>
+            <w:r>
+              <w:rPr>
+                <w:b/>
+                <w:bCs/>
+                <w:lang w:val="en-US"/>
+              </w:rPr>
+              <w:t>Hard to stabilize</w:t>
+            </w:r>
+          </w:p>
+        </w:tc>
+        <w:tc>
+          <w:tcPr>
+            <w:tcW w:w="0" w:type="auto"/>
+            <w:tcBorders>
+              <w:top w:val="single" w:sz="4" w:space="0" w:color="000000"/>
+              <w:left w:val="single" w:sz="4" w:space="0" w:color="000000"/>
+              <w:bottom w:val="single" w:sz="4" w:space="0" w:color="000000"/>
+              <w:right w:val="single" w:sz="4" w:space="0" w:color="000000"/>
+            </w:tcBorders>
+            <w:tcMar>
+              <w:top w:w="100" w:type="dxa"/>
+              <w:left w:w="100" w:type="dxa"/>
+              <w:bottom w:w="100" w:type="dxa"/>
+              <w:right w:w="100" w:type="dxa"/>
+            </w:tcMar>
+            <w:hideMark/>
+          </w:tcPr>
+          <w:p>
+            <w:pPr>
+              <w:rPr>
+                <w:lang w:val="en-US"/>
+              </w:rPr>
+            </w:pPr>
+            <w:r>
+              <w:rPr>
+                <w:lang w:val="en-US"/>
+              </w:rPr>
+              <w:t>RL agents often oscillate, overfit to noise, or behave erratically without strong regularization or constraints.</w:t>
+            </w:r>
+          </w:p>
+        </w:tc>
+      </w:tr>
+      <w:tr>
+        <w:trPr>
+          <w:trHeight w:val="830"/>
+        </w:trPr>
+        <w:tc>
+          <w:tcPr>
+            <w:tcW w:w="0" w:type="auto"/>
+            <w:tcBorders>
+              <w:top w:val="single" w:sz="4" w:space="0" w:color="000000"/>
+              <w:left w:val="single" w:sz="4" w:space="0" w:color="000000"/>
+              <w:bottom w:val="single" w:sz="4" w:space="0" w:color="000000"/>
+              <w:right w:val="single" w:sz="4" w:space="0" w:color="000000"/>
+            </w:tcBorders>
+            <w:tcMar>
+              <w:top w:w="100" w:type="dxa"/>
+              <w:left w:w="100" w:type="dxa"/>
+              <w:bottom w:w="100" w:type="dxa"/>
+              <w:right w:w="100" w:type="dxa"/>
+            </w:tcMar>
+            <w:hideMark/>
+          </w:tcPr>
+          <w:p>
+            <w:pPr>
+              <w:rPr>
+                <w:lang w:val="en-US"/>
+              </w:rPr>
+            </w:pPr>
+            <w:r>
+              <w:rPr>
+                <w:b/>
+                <w:bCs/>
+                <w:lang w:val="en-US"/>
+              </w:rPr>
+              <w:t xml:space="preserve">Doesn’t outperform </w:t>
+            </w:r>
+            <w:proofErr w:type="spellStart"/>
+            <w:r>
+              <w:rPr>
+                <w:b/>
+                <w:bCs/>
+                <w:lang w:val="en-US"/>
+              </w:rPr>
+              <w:t>rule+feedback</w:t>
+            </w:r>
+            <w:proofErr w:type="spellEnd"/>
+            <w:r>
+              <w:rPr>
+                <w:b/>
+                <w:bCs/>
+                <w:lang w:val="en-US"/>
+              </w:rPr>
+              <w:t xml:space="preserve"> easily</w:t>
+            </w:r>
+          </w:p>
+        </w:tc>
+        <w:tc>
+          <w:tcPr>
+            <w:tcW w:w="0" w:type="auto"/>
+            <w:tcBorders>
+              <w:top w:val="single" w:sz="4" w:space="0" w:color="000000"/>
+              <w:left w:val="single" w:sz="4" w:space="0" w:color="000000"/>
+              <w:bottom w:val="single" w:sz="4" w:space="0" w:color="000000"/>
+              <w:right w:val="single" w:sz="4" w:space="0" w:color="000000"/>
+            </w:tcBorders>
+            <w:tcMar>
+              <w:top w:w="100" w:type="dxa"/>
+              <w:left w:w="100" w:type="dxa"/>
+              <w:bottom w:w="100" w:type="dxa"/>
+              <w:right w:w="100" w:type="dxa"/>
+            </w:tcMar>
+            <w:hideMark/>
+          </w:tcPr>
+          <w:p>
+            <w:pPr>
+              <w:rPr>
+                <w:lang w:val="en-US"/>
+              </w:rPr>
+            </w:pPr>
+            <w:r>
+              <w:rPr>
+                <w:lang w:val="en-US"/>
+              </w:rPr>
+              <w:t>For safe tuning problems like ours, online hill-climbing with feedback (our DE) is already near-optimal.</w:t>
+            </w:r>
+          </w:p>
+        </w:tc>
+      </w:tr>
+    </w:tbl>
+    <w:p>
+      <w:pPr>
+        <w:rPr>
+          <w:lang w:val="en-US"/>
+        </w:rPr>
+      </w:pPr>
+    </w:p>
+    <w:p>
+      <w:pPr>
+        <w:rPr>
+          <w:lang w:val="en-US"/>
+        </w:rPr>
+      </w:pPr>
+      <w:r>
+        <w:rPr>
+          <w:lang w:val="en-US"/>
+        </w:rPr>
+        <w:t>We might end up spending weeks training an RL agent… just to reproduce what our DE does today — but worse.</w:t>
+      </w:r>
+    </w:p>
+    <w:p/>
     <w:p/>
     <w:sectPr>
       <w:pgSz w:w="12240" w:h="15840"/>

</xml_diff>

<commit_message>
Add when RJ does add value
</commit_message>
<xml_diff>
--- a/Latency Analysis/Analysis of the Solution.docx
+++ b/Latency Analysis/Analysis of the Solution.docx
@@ -689,6 +689,452 @@
         </w:rPr>
         <w:t>We might end up spending weeks training an RL agent… just to reproduce what our DE does today — but worse.</w:t>
       </w:r>
+    </w:p>
+    <w:p>
+      <w:pPr>
+        <w:rPr>
+          <w:lang w:val="en-US"/>
+        </w:rPr>
+      </w:pPr>
+    </w:p>
+    <w:p>
+      <w:pPr>
+        <w:rPr>
+          <w:b/>
+          <w:bCs/>
+          <w:lang w:val="en-US"/>
+        </w:rPr>
+      </w:pPr>
+      <w:r>
+        <w:rPr>
+          <w:b/>
+          <w:bCs/>
+          <w:lang w:val="en-US"/>
+        </w:rPr>
+        <w:lastRenderedPageBreak/>
+        <w:t xml:space="preserve">When RL </w:t>
+      </w:r>
+      <w:r>
+        <w:rPr>
+          <w:b/>
+          <w:bCs/>
+          <w:i/>
+          <w:iCs/>
+          <w:lang w:val="en-US"/>
+        </w:rPr>
+        <w:t>Does</w:t>
+      </w:r>
+      <w:r>
+        <w:rPr>
+          <w:b/>
+          <w:bCs/>
+          <w:lang w:val="en-US"/>
+        </w:rPr>
+        <w:t xml:space="preserve"> Add Value</w:t>
+      </w:r>
+    </w:p>
+    <w:p>
+      <w:pPr>
+        <w:rPr>
+          <w:lang w:val="en-US"/>
+        </w:rPr>
+      </w:pPr>
+      <w:r>
+        <w:rPr>
+          <w:lang w:val="en-US"/>
+        </w:rPr>
+        <w:t xml:space="preserve">Now let’s be real: RL </w:t>
+      </w:r>
+      <w:r>
+        <w:rPr>
+          <w:b/>
+          <w:bCs/>
+          <w:lang w:val="en-US"/>
+        </w:rPr>
+        <w:t>can</w:t>
+      </w:r>
+      <w:r>
+        <w:rPr>
+          <w:lang w:val="en-US"/>
+        </w:rPr>
+        <w:t xml:space="preserve"> help </w:t>
+      </w:r>
+      <w:r>
+        <w:rPr>
+          <w:i/>
+          <w:iCs/>
+          <w:lang w:val="en-US"/>
+        </w:rPr>
+        <w:t>if</w:t>
+      </w:r>
+      <w:r>
+        <w:rPr>
+          <w:lang w:val="en-US"/>
+        </w:rPr>
+        <w:t xml:space="preserve"> our use case evolves into one of the following:</w:t>
+      </w:r>
+    </w:p>
+    <w:tbl>
+      <w:tblPr>
+        <w:tblW w:w="0" w:type="auto"/>
+        <w:tblCellMar>
+          <w:top w:w="15" w:type="dxa"/>
+          <w:left w:w="15" w:type="dxa"/>
+          <w:bottom w:w="15" w:type="dxa"/>
+          <w:right w:w="15" w:type="dxa"/>
+        </w:tblCellMar>
+        <w:tblLook w:val="04A0" w:firstRow="1" w:lastRow="0" w:firstColumn="1" w:lastColumn="0" w:noHBand="0" w:noVBand="1"/>
+      </w:tblPr>
+      <w:tblGrid>
+        <w:gridCol w:w="2594"/>
+        <w:gridCol w:w="6756"/>
+      </w:tblGrid>
+      <w:tr>
+        <w:trPr>
+          <w:trHeight w:val="500"/>
+        </w:trPr>
+        <w:tc>
+          <w:tcPr>
+            <w:tcW w:w="0" w:type="auto"/>
+            <w:tcBorders>
+              <w:top w:val="single" w:sz="4" w:space="0" w:color="000000"/>
+              <w:left w:val="single" w:sz="4" w:space="0" w:color="000000"/>
+              <w:bottom w:val="single" w:sz="4" w:space="0" w:color="000000"/>
+              <w:right w:val="single" w:sz="4" w:space="0" w:color="000000"/>
+            </w:tcBorders>
+            <w:tcMar>
+              <w:top w:w="100" w:type="dxa"/>
+              <w:left w:w="100" w:type="dxa"/>
+              <w:bottom w:w="100" w:type="dxa"/>
+              <w:right w:w="100" w:type="dxa"/>
+            </w:tcMar>
+            <w:hideMark/>
+          </w:tcPr>
+          <w:p>
+            <w:pPr>
+              <w:rPr>
+                <w:lang w:val="en-US"/>
+              </w:rPr>
+            </w:pPr>
+            <w:r>
+              <w:rPr>
+                <w:b/>
+                <w:bCs/>
+                <w:lang w:val="en-US"/>
+              </w:rPr>
+              <w:t>Use Case</w:t>
+            </w:r>
+          </w:p>
+        </w:tc>
+        <w:tc>
+          <w:tcPr>
+            <w:tcW w:w="0" w:type="auto"/>
+            <w:tcBorders>
+              <w:top w:val="single" w:sz="4" w:space="0" w:color="000000"/>
+              <w:left w:val="single" w:sz="4" w:space="0" w:color="000000"/>
+              <w:bottom w:val="single" w:sz="4" w:space="0" w:color="000000"/>
+              <w:right w:val="single" w:sz="4" w:space="0" w:color="000000"/>
+            </w:tcBorders>
+            <w:tcMar>
+              <w:top w:w="100" w:type="dxa"/>
+              <w:left w:w="100" w:type="dxa"/>
+              <w:bottom w:w="100" w:type="dxa"/>
+              <w:right w:w="100" w:type="dxa"/>
+            </w:tcMar>
+            <w:hideMark/>
+          </w:tcPr>
+          <w:p>
+            <w:pPr>
+              <w:rPr>
+                <w:lang w:val="en-US"/>
+              </w:rPr>
+            </w:pPr>
+            <w:r>
+              <w:rPr>
+                <w:b/>
+                <w:bCs/>
+                <w:lang w:val="en-US"/>
+              </w:rPr>
+              <w:t>Value of RL</w:t>
+            </w:r>
+          </w:p>
+        </w:tc>
+      </w:tr>
+      <w:tr>
+        <w:trPr>
+          <w:trHeight w:val="785"/>
+        </w:trPr>
+        <w:tc>
+          <w:tcPr>
+            <w:tcW w:w="0" w:type="auto"/>
+            <w:tcBorders>
+              <w:top w:val="single" w:sz="4" w:space="0" w:color="000000"/>
+              <w:left w:val="single" w:sz="4" w:space="0" w:color="000000"/>
+              <w:bottom w:val="single" w:sz="4" w:space="0" w:color="000000"/>
+              <w:right w:val="single" w:sz="4" w:space="0" w:color="000000"/>
+            </w:tcBorders>
+            <w:tcMar>
+              <w:top w:w="100" w:type="dxa"/>
+              <w:left w:w="100" w:type="dxa"/>
+              <w:bottom w:w="100" w:type="dxa"/>
+              <w:right w:w="100" w:type="dxa"/>
+            </w:tcMar>
+            <w:hideMark/>
+          </w:tcPr>
+          <w:p>
+            <w:pPr>
+              <w:rPr>
+                <w:lang w:val="en-US"/>
+              </w:rPr>
+            </w:pPr>
+            <w:r>
+              <w:rPr>
+                <w:lang w:val="en-US"/>
+              </w:rPr>
+              <w:t>Multi-service cross-optimization</w:t>
+            </w:r>
+          </w:p>
+        </w:tc>
+        <w:tc>
+          <w:tcPr>
+            <w:tcW w:w="0" w:type="auto"/>
+            <w:tcBorders>
+              <w:top w:val="single" w:sz="4" w:space="0" w:color="000000"/>
+              <w:left w:val="single" w:sz="4" w:space="0" w:color="000000"/>
+              <w:bottom w:val="single" w:sz="4" w:space="0" w:color="000000"/>
+              <w:right w:val="single" w:sz="4" w:space="0" w:color="000000"/>
+            </w:tcBorders>
+            <w:tcMar>
+              <w:top w:w="100" w:type="dxa"/>
+              <w:left w:w="100" w:type="dxa"/>
+              <w:bottom w:w="100" w:type="dxa"/>
+              <w:right w:w="100" w:type="dxa"/>
+            </w:tcMar>
+            <w:hideMark/>
+          </w:tcPr>
+          <w:p>
+            <w:pPr>
+              <w:rPr>
+                <w:lang w:val="en-US"/>
+              </w:rPr>
+            </w:pPr>
+            <w:r>
+              <w:rPr>
+                <w:lang w:val="en-US"/>
+              </w:rPr>
+              <w:t>RL can coordinate between services when resource competition arises (e.g., shared node limits).</w:t>
+            </w:r>
+          </w:p>
+        </w:tc>
+      </w:tr>
+      <w:tr>
+        <w:trPr>
+          <w:trHeight w:val="785"/>
+        </w:trPr>
+        <w:tc>
+          <w:tcPr>
+            <w:tcW w:w="0" w:type="auto"/>
+            <w:tcBorders>
+              <w:top w:val="single" w:sz="4" w:space="0" w:color="000000"/>
+              <w:left w:val="single" w:sz="4" w:space="0" w:color="000000"/>
+              <w:bottom w:val="single" w:sz="4" w:space="0" w:color="000000"/>
+              <w:right w:val="single" w:sz="4" w:space="0" w:color="000000"/>
+            </w:tcBorders>
+            <w:tcMar>
+              <w:top w:w="100" w:type="dxa"/>
+              <w:left w:w="100" w:type="dxa"/>
+              <w:bottom w:w="100" w:type="dxa"/>
+              <w:right w:w="100" w:type="dxa"/>
+            </w:tcMar>
+            <w:hideMark/>
+          </w:tcPr>
+          <w:p>
+            <w:pPr>
+              <w:rPr>
+                <w:lang w:val="en-US"/>
+              </w:rPr>
+            </w:pPr>
+            <w:r>
+              <w:rPr>
+                <w:lang w:val="en-US"/>
+              </w:rPr>
+              <w:t>Highly volatile workloads</w:t>
+            </w:r>
+          </w:p>
+        </w:tc>
+        <w:tc>
+          <w:tcPr>
+            <w:tcW w:w="0" w:type="auto"/>
+            <w:tcBorders>
+              <w:top w:val="single" w:sz="4" w:space="0" w:color="000000"/>
+              <w:left w:val="single" w:sz="4" w:space="0" w:color="000000"/>
+              <w:bottom w:val="single" w:sz="4" w:space="0" w:color="000000"/>
+              <w:right w:val="single" w:sz="4" w:space="0" w:color="000000"/>
+            </w:tcBorders>
+            <w:tcMar>
+              <w:top w:w="100" w:type="dxa"/>
+              <w:left w:w="100" w:type="dxa"/>
+              <w:bottom w:w="100" w:type="dxa"/>
+              <w:right w:w="100" w:type="dxa"/>
+            </w:tcMar>
+            <w:hideMark/>
+          </w:tcPr>
+          <w:p>
+            <w:pPr>
+              <w:rPr>
+                <w:lang w:val="en-US"/>
+              </w:rPr>
+            </w:pPr>
+            <w:r>
+              <w:rPr>
+                <w:lang w:val="en-US"/>
+              </w:rPr>
+              <w:t>RL can learn policies where latency/load vary drastically and unpredictably.</w:t>
+            </w:r>
+          </w:p>
+        </w:tc>
+      </w:tr>
+      <w:tr>
+        <w:trPr>
+          <w:trHeight w:val="785"/>
+        </w:trPr>
+        <w:tc>
+          <w:tcPr>
+            <w:tcW w:w="0" w:type="auto"/>
+            <w:tcBorders>
+              <w:top w:val="single" w:sz="4" w:space="0" w:color="000000"/>
+              <w:left w:val="single" w:sz="4" w:space="0" w:color="000000"/>
+              <w:bottom w:val="single" w:sz="4" w:space="0" w:color="000000"/>
+              <w:right w:val="single" w:sz="4" w:space="0" w:color="000000"/>
+            </w:tcBorders>
+            <w:tcMar>
+              <w:top w:w="100" w:type="dxa"/>
+              <w:left w:w="100" w:type="dxa"/>
+              <w:bottom w:w="100" w:type="dxa"/>
+              <w:right w:w="100" w:type="dxa"/>
+            </w:tcMar>
+            <w:hideMark/>
+          </w:tcPr>
+          <w:p>
+            <w:pPr>
+              <w:rPr>
+                <w:lang w:val="en-US"/>
+              </w:rPr>
+            </w:pPr>
+            <w:r>
+              <w:rPr>
+                <w:lang w:val="en-US"/>
+              </w:rPr>
+              <w:t>Long-horizon planning</w:t>
+            </w:r>
+          </w:p>
+        </w:tc>
+        <w:tc>
+          <w:tcPr>
+            <w:tcW w:w="0" w:type="auto"/>
+            <w:tcBorders>
+              <w:top w:val="single" w:sz="4" w:space="0" w:color="000000"/>
+              <w:left w:val="single" w:sz="4" w:space="0" w:color="000000"/>
+              <w:bottom w:val="single" w:sz="4" w:space="0" w:color="000000"/>
+              <w:right w:val="single" w:sz="4" w:space="0" w:color="000000"/>
+            </w:tcBorders>
+            <w:tcMar>
+              <w:top w:w="100" w:type="dxa"/>
+              <w:left w:w="100" w:type="dxa"/>
+              <w:bottom w:w="100" w:type="dxa"/>
+              <w:right w:w="100" w:type="dxa"/>
+            </w:tcMar>
+            <w:hideMark/>
+          </w:tcPr>
+          <w:p>
+            <w:pPr>
+              <w:rPr>
+                <w:lang w:val="en-US"/>
+              </w:rPr>
+            </w:pPr>
+            <w:r>
+              <w:rPr>
+                <w:lang w:val="en-US"/>
+              </w:rPr>
+              <w:t>If we want to plan resource configs hours ahead, RL can learn these long-term trade-offs.</w:t>
+            </w:r>
+          </w:p>
+        </w:tc>
+      </w:tr>
+      <w:tr>
+        <w:trPr>
+          <w:trHeight w:val="785"/>
+        </w:trPr>
+        <w:tc>
+          <w:tcPr>
+            <w:tcW w:w="0" w:type="auto"/>
+            <w:tcBorders>
+              <w:top w:val="single" w:sz="4" w:space="0" w:color="000000"/>
+              <w:left w:val="single" w:sz="4" w:space="0" w:color="000000"/>
+              <w:bottom w:val="single" w:sz="4" w:space="0" w:color="000000"/>
+              <w:right w:val="single" w:sz="4" w:space="0" w:color="000000"/>
+            </w:tcBorders>
+            <w:tcMar>
+              <w:top w:w="100" w:type="dxa"/>
+              <w:left w:w="100" w:type="dxa"/>
+              <w:bottom w:w="100" w:type="dxa"/>
+              <w:right w:w="100" w:type="dxa"/>
+            </w:tcMar>
+            <w:hideMark/>
+          </w:tcPr>
+          <w:p>
+            <w:pPr>
+              <w:rPr>
+                <w:lang w:val="en-US"/>
+              </w:rPr>
+            </w:pPr>
+            <w:r>
+              <w:rPr>
+                <w:lang w:val="en-US"/>
+              </w:rPr>
+              <w:t>RL + safe constraints</w:t>
+            </w:r>
+          </w:p>
+        </w:tc>
+        <w:tc>
+          <w:tcPr>
+            <w:tcW w:w="0" w:type="auto"/>
+            <w:tcBorders>
+              <w:top w:val="single" w:sz="4" w:space="0" w:color="000000"/>
+              <w:left w:val="single" w:sz="4" w:space="0" w:color="000000"/>
+              <w:bottom w:val="single" w:sz="4" w:space="0" w:color="000000"/>
+              <w:right w:val="single" w:sz="4" w:space="0" w:color="000000"/>
+            </w:tcBorders>
+            <w:tcMar>
+              <w:top w:w="100" w:type="dxa"/>
+              <w:left w:w="100" w:type="dxa"/>
+              <w:bottom w:w="100" w:type="dxa"/>
+              <w:right w:w="100" w:type="dxa"/>
+            </w:tcMar>
+            <w:hideMark/>
+          </w:tcPr>
+          <w:p>
+            <w:pPr>
+              <w:rPr>
+                <w:lang w:val="en-US"/>
+              </w:rPr>
+            </w:pPr>
+            <w:r>
+              <w:rPr>
+                <w:lang w:val="en-US"/>
+              </w:rPr>
+              <w:t>Use constrained RL with RE as a safety shield. This is valid if our system is very dynamic.</w:t>
+            </w:r>
+          </w:p>
+        </w:tc>
+      </w:tr>
+    </w:tbl>
+    <w:p>
+      <w:pPr>
+        <w:rPr>
+          <w:lang w:val="en-US"/>
+        </w:rPr>
+      </w:pPr>
     </w:p>
     <w:p/>
     <w:p/>

</xml_diff>

<commit_message>
Add best path forward
</commit_message>
<xml_diff>
--- a/Latency Analysis/Analysis of the Solution.docx
+++ b/Latency Analysis/Analysis of the Solution.docx
@@ -1136,6 +1136,253 @@
         </w:rPr>
       </w:pPr>
     </w:p>
+    <w:p>
+      <w:pPr>
+        <w:rPr>
+          <w:b/>
+          <w:bCs/>
+          <w:lang w:val="en-US"/>
+        </w:rPr>
+      </w:pPr>
+      <w:r>
+        <w:rPr>
+          <w:b/>
+          <w:bCs/>
+          <w:lang w:val="en-US"/>
+        </w:rPr>
+        <w:t>Best Path Forward</w:t>
+      </w:r>
+    </w:p>
+    <w:p>
+      <w:pPr>
+        <w:rPr>
+          <w:lang w:val="en-US"/>
+        </w:rPr>
+      </w:pPr>
+      <w:r>
+        <w:rPr>
+          <w:b/>
+          <w:bCs/>
+          <w:lang w:val="en-US"/>
+        </w:rPr>
+        <w:t xml:space="preserve">Do NOT replace the Decision Engine. Instead, plug RL </w:t>
+      </w:r>
+      <w:r>
+        <w:rPr>
+          <w:b/>
+          <w:bCs/>
+          <w:i/>
+          <w:iCs/>
+          <w:lang w:val="en-US"/>
+        </w:rPr>
+        <w:t>into it</w:t>
+      </w:r>
+      <w:r>
+        <w:rPr>
+          <w:b/>
+          <w:bCs/>
+          <w:lang w:val="en-US"/>
+        </w:rPr>
+        <w:t>.</w:t>
+      </w:r>
+    </w:p>
+    <w:p>
+      <w:pPr>
+        <w:rPr>
+          <w:lang w:val="en-US"/>
+        </w:rPr>
+      </w:pPr>
+      <w:r>
+        <w:rPr>
+          <w:lang w:val="en-US"/>
+        </w:rPr>
+        <w:t>Keep the Decision Engine as our trusted policy layer, and let the RL agent:</w:t>
+      </w:r>
+    </w:p>
+    <w:p>
+      <w:pPr>
+        <w:numPr>
+          <w:ilvl w:val="0"/>
+          <w:numId w:val="2"/>
+        </w:numPr>
+        <w:rPr>
+          <w:lang w:val="en-US"/>
+        </w:rPr>
+      </w:pPr>
+      <w:r>
+        <w:rPr>
+          <w:lang w:val="en-US"/>
+        </w:rPr>
+        <w:t>Suggest an action (resource step)</w:t>
+      </w:r>
+    </w:p>
+    <w:p>
+      <w:pPr>
+        <w:numPr>
+          <w:ilvl w:val="0"/>
+          <w:numId w:val="2"/>
+        </w:numPr>
+        <w:rPr>
+          <w:lang w:val="en-US"/>
+        </w:rPr>
+      </w:pPr>
+      <w:r>
+        <w:rPr>
+          <w:lang w:val="en-US"/>
+        </w:rPr>
+        <w:t>Get filtered by RE (still applies!)</w:t>
+      </w:r>
+    </w:p>
+    <w:p>
+      <w:pPr>
+        <w:numPr>
+          <w:ilvl w:val="0"/>
+          <w:numId w:val="2"/>
+        </w:numPr>
+        <w:rPr>
+          <w:lang w:val="en-US"/>
+        </w:rPr>
+      </w:pPr>
+      <w:r>
+        <w:rPr>
+          <w:lang w:val="en-US"/>
+        </w:rPr>
+        <w:t>Compared with DE's own candidate → pick safer/better one</w:t>
+      </w:r>
+    </w:p>
+    <w:p>
+      <w:pPr>
+        <w:numPr>
+          <w:ilvl w:val="0"/>
+          <w:numId w:val="2"/>
+        </w:numPr>
+        <w:rPr>
+          <w:lang w:val="en-US"/>
+        </w:rPr>
+      </w:pPr>
+      <w:r>
+        <w:rPr>
+          <w:lang w:val="en-US"/>
+        </w:rPr>
+        <w:t>Learn over time — but DE makes the final decision</w:t>
+      </w:r>
+    </w:p>
+    <w:p>
+      <w:pPr>
+        <w:rPr>
+          <w:lang w:val="en-US"/>
+        </w:rPr>
+      </w:pPr>
+      <w:r>
+        <w:rPr>
+          <w:lang w:val="en-US"/>
+        </w:rPr>
+        <w:t>This hybrid approach gives us:</w:t>
+      </w:r>
+    </w:p>
+    <w:p>
+      <w:pPr>
+        <w:numPr>
+          <w:ilvl w:val="0"/>
+          <w:numId w:val="3"/>
+        </w:numPr>
+        <w:rPr>
+          <w:lang w:val="en-US"/>
+        </w:rPr>
+      </w:pPr>
+      <w:r>
+        <w:rPr>
+          <w:b/>
+          <w:bCs/>
+          <w:lang w:val="en-US"/>
+        </w:rPr>
+        <w:t>Exploration from RL</w:t>
+      </w:r>
+    </w:p>
+    <w:p>
+      <w:pPr>
+        <w:numPr>
+          <w:ilvl w:val="0"/>
+          <w:numId w:val="3"/>
+        </w:numPr>
+        <w:rPr>
+          <w:lang w:val="en-US"/>
+        </w:rPr>
+      </w:pPr>
+      <w:r>
+        <w:rPr>
+          <w:b/>
+          <w:bCs/>
+          <w:lang w:val="en-US"/>
+        </w:rPr>
+        <w:t>Safety from RE</w:t>
+      </w:r>
+    </w:p>
+    <w:p>
+      <w:pPr>
+        <w:numPr>
+          <w:ilvl w:val="0"/>
+          <w:numId w:val="3"/>
+        </w:numPr>
+        <w:rPr>
+          <w:lang w:val="en-US"/>
+        </w:rPr>
+      </w:pPr>
+      <w:r>
+        <w:rPr>
+          <w:b/>
+          <w:bCs/>
+          <w:lang w:val="en-US"/>
+        </w:rPr>
+        <w:t>Adaptivity from TL</w:t>
+      </w:r>
+    </w:p>
+    <w:p>
+      <w:pPr>
+        <w:numPr>
+          <w:ilvl w:val="0"/>
+          <w:numId w:val="3"/>
+        </w:numPr>
+        <w:rPr>
+          <w:lang w:val="en-US"/>
+        </w:rPr>
+      </w:pPr>
+      <w:r>
+        <w:rPr>
+          <w:b/>
+          <w:bCs/>
+          <w:lang w:val="en-US"/>
+        </w:rPr>
+        <w:t>Control from DE</w:t>
+      </w:r>
+    </w:p>
+    <w:p>
+      <w:pPr>
+        <w:rPr>
+          <w:lang w:val="en-US"/>
+        </w:rPr>
+      </w:pPr>
+      <w:r>
+        <w:rPr>
+          <w:lang w:val="en-US"/>
+        </w:rPr>
+        <w:t xml:space="preserve">It’s the best of all worlds — and </w:t>
+      </w:r>
+      <w:r>
+        <w:rPr>
+          <w:b/>
+          <w:bCs/>
+          <w:lang w:val="en-US"/>
+        </w:rPr>
+        <w:t>production-safe</w:t>
+      </w:r>
+      <w:r>
+        <w:rPr>
+          <w:lang w:val="en-US"/>
+        </w:rPr>
+        <w:t>.</w:t>
+      </w:r>
+    </w:p>
     <w:p/>
     <w:p/>
     <w:sectPr>
@@ -1299,8 +1546,312 @@
       </w:rPr>
     </w:lvl>
   </w:abstractNum>
+  <w:abstractNum w:abstractNumId="1" w15:restartNumberingAfterBreak="0">
+    <w:nsid w:val="205E6D6F"/>
+    <w:multiLevelType w:val="multilevel"/>
+    <w:tmpl w:val="051423A6"/>
+    <w:lvl w:ilvl="0">
+      <w:start w:val="1"/>
+      <w:numFmt w:val="bullet"/>
+      <w:lvlText w:val=""/>
+      <w:lvlJc w:val="left"/>
+      <w:pPr>
+        <w:tabs>
+          <w:tab w:val="num" w:pos="720"/>
+        </w:tabs>
+        <w:ind w:left="720" w:hanging="360"/>
+      </w:pPr>
+      <w:rPr>
+        <w:rFonts w:ascii="Symbol" w:hAnsi="Symbol" w:hint="default"/>
+        <w:sz w:val="20"/>
+      </w:rPr>
+    </w:lvl>
+    <w:lvl w:ilvl="1" w:tentative="1">
+      <w:start w:val="1"/>
+      <w:numFmt w:val="bullet"/>
+      <w:lvlText w:val="o"/>
+      <w:lvlJc w:val="left"/>
+      <w:pPr>
+        <w:tabs>
+          <w:tab w:val="num" w:pos="1440"/>
+        </w:tabs>
+        <w:ind w:left="1440" w:hanging="360"/>
+      </w:pPr>
+      <w:rPr>
+        <w:rFonts w:ascii="Courier New" w:hAnsi="Courier New" w:hint="default"/>
+        <w:sz w:val="20"/>
+      </w:rPr>
+    </w:lvl>
+    <w:lvl w:ilvl="2" w:tentative="1">
+      <w:start w:val="1"/>
+      <w:numFmt w:val="bullet"/>
+      <w:lvlText w:val=""/>
+      <w:lvlJc w:val="left"/>
+      <w:pPr>
+        <w:tabs>
+          <w:tab w:val="num" w:pos="2160"/>
+        </w:tabs>
+        <w:ind w:left="2160" w:hanging="360"/>
+      </w:pPr>
+      <w:rPr>
+        <w:rFonts w:ascii="Wingdings" w:hAnsi="Wingdings" w:hint="default"/>
+        <w:sz w:val="20"/>
+      </w:rPr>
+    </w:lvl>
+    <w:lvl w:ilvl="3" w:tentative="1">
+      <w:start w:val="1"/>
+      <w:numFmt w:val="bullet"/>
+      <w:lvlText w:val=""/>
+      <w:lvlJc w:val="left"/>
+      <w:pPr>
+        <w:tabs>
+          <w:tab w:val="num" w:pos="2880"/>
+        </w:tabs>
+        <w:ind w:left="2880" w:hanging="360"/>
+      </w:pPr>
+      <w:rPr>
+        <w:rFonts w:ascii="Wingdings" w:hAnsi="Wingdings" w:hint="default"/>
+        <w:sz w:val="20"/>
+      </w:rPr>
+    </w:lvl>
+    <w:lvl w:ilvl="4" w:tentative="1">
+      <w:start w:val="1"/>
+      <w:numFmt w:val="bullet"/>
+      <w:lvlText w:val=""/>
+      <w:lvlJc w:val="left"/>
+      <w:pPr>
+        <w:tabs>
+          <w:tab w:val="num" w:pos="3600"/>
+        </w:tabs>
+        <w:ind w:left="3600" w:hanging="360"/>
+      </w:pPr>
+      <w:rPr>
+        <w:rFonts w:ascii="Wingdings" w:hAnsi="Wingdings" w:hint="default"/>
+        <w:sz w:val="20"/>
+      </w:rPr>
+    </w:lvl>
+    <w:lvl w:ilvl="5" w:tentative="1">
+      <w:start w:val="1"/>
+      <w:numFmt w:val="bullet"/>
+      <w:lvlText w:val=""/>
+      <w:lvlJc w:val="left"/>
+      <w:pPr>
+        <w:tabs>
+          <w:tab w:val="num" w:pos="4320"/>
+        </w:tabs>
+        <w:ind w:left="4320" w:hanging="360"/>
+      </w:pPr>
+      <w:rPr>
+        <w:rFonts w:ascii="Wingdings" w:hAnsi="Wingdings" w:hint="default"/>
+        <w:sz w:val="20"/>
+      </w:rPr>
+    </w:lvl>
+    <w:lvl w:ilvl="6" w:tentative="1">
+      <w:start w:val="1"/>
+      <w:numFmt w:val="bullet"/>
+      <w:lvlText w:val=""/>
+      <w:lvlJc w:val="left"/>
+      <w:pPr>
+        <w:tabs>
+          <w:tab w:val="num" w:pos="5040"/>
+        </w:tabs>
+        <w:ind w:left="5040" w:hanging="360"/>
+      </w:pPr>
+      <w:rPr>
+        <w:rFonts w:ascii="Wingdings" w:hAnsi="Wingdings" w:hint="default"/>
+        <w:sz w:val="20"/>
+      </w:rPr>
+    </w:lvl>
+    <w:lvl w:ilvl="7" w:tentative="1">
+      <w:start w:val="1"/>
+      <w:numFmt w:val="bullet"/>
+      <w:lvlText w:val=""/>
+      <w:lvlJc w:val="left"/>
+      <w:pPr>
+        <w:tabs>
+          <w:tab w:val="num" w:pos="5760"/>
+        </w:tabs>
+        <w:ind w:left="5760" w:hanging="360"/>
+      </w:pPr>
+      <w:rPr>
+        <w:rFonts w:ascii="Wingdings" w:hAnsi="Wingdings" w:hint="default"/>
+        <w:sz w:val="20"/>
+      </w:rPr>
+    </w:lvl>
+    <w:lvl w:ilvl="8" w:tentative="1">
+      <w:start w:val="1"/>
+      <w:numFmt w:val="bullet"/>
+      <w:lvlText w:val=""/>
+      <w:lvlJc w:val="left"/>
+      <w:pPr>
+        <w:tabs>
+          <w:tab w:val="num" w:pos="6480"/>
+        </w:tabs>
+        <w:ind w:left="6480" w:hanging="360"/>
+      </w:pPr>
+      <w:rPr>
+        <w:rFonts w:ascii="Wingdings" w:hAnsi="Wingdings" w:hint="default"/>
+        <w:sz w:val="20"/>
+      </w:rPr>
+    </w:lvl>
+  </w:abstractNum>
+  <w:abstractNum w:abstractNumId="2" w15:restartNumberingAfterBreak="0">
+    <w:nsid w:val="66F222ED"/>
+    <w:multiLevelType w:val="multilevel"/>
+    <w:tmpl w:val="423A143A"/>
+    <w:lvl w:ilvl="0">
+      <w:start w:val="1"/>
+      <w:numFmt w:val="bullet"/>
+      <w:lvlText w:val=""/>
+      <w:lvlJc w:val="left"/>
+      <w:pPr>
+        <w:tabs>
+          <w:tab w:val="num" w:pos="720"/>
+        </w:tabs>
+        <w:ind w:left="720" w:hanging="360"/>
+      </w:pPr>
+      <w:rPr>
+        <w:rFonts w:ascii="Symbol" w:hAnsi="Symbol" w:hint="default"/>
+        <w:sz w:val="20"/>
+      </w:rPr>
+    </w:lvl>
+    <w:lvl w:ilvl="1" w:tentative="1">
+      <w:start w:val="1"/>
+      <w:numFmt w:val="bullet"/>
+      <w:lvlText w:val="o"/>
+      <w:lvlJc w:val="left"/>
+      <w:pPr>
+        <w:tabs>
+          <w:tab w:val="num" w:pos="1440"/>
+        </w:tabs>
+        <w:ind w:left="1440" w:hanging="360"/>
+      </w:pPr>
+      <w:rPr>
+        <w:rFonts w:ascii="Courier New" w:hAnsi="Courier New" w:hint="default"/>
+        <w:sz w:val="20"/>
+      </w:rPr>
+    </w:lvl>
+    <w:lvl w:ilvl="2" w:tentative="1">
+      <w:start w:val="1"/>
+      <w:numFmt w:val="bullet"/>
+      <w:lvlText w:val=""/>
+      <w:lvlJc w:val="left"/>
+      <w:pPr>
+        <w:tabs>
+          <w:tab w:val="num" w:pos="2160"/>
+        </w:tabs>
+        <w:ind w:left="2160" w:hanging="360"/>
+      </w:pPr>
+      <w:rPr>
+        <w:rFonts w:ascii="Wingdings" w:hAnsi="Wingdings" w:hint="default"/>
+        <w:sz w:val="20"/>
+      </w:rPr>
+    </w:lvl>
+    <w:lvl w:ilvl="3" w:tentative="1">
+      <w:start w:val="1"/>
+      <w:numFmt w:val="bullet"/>
+      <w:lvlText w:val=""/>
+      <w:lvlJc w:val="left"/>
+      <w:pPr>
+        <w:tabs>
+          <w:tab w:val="num" w:pos="2880"/>
+        </w:tabs>
+        <w:ind w:left="2880" w:hanging="360"/>
+      </w:pPr>
+      <w:rPr>
+        <w:rFonts w:ascii="Wingdings" w:hAnsi="Wingdings" w:hint="default"/>
+        <w:sz w:val="20"/>
+      </w:rPr>
+    </w:lvl>
+    <w:lvl w:ilvl="4" w:tentative="1">
+      <w:start w:val="1"/>
+      <w:numFmt w:val="bullet"/>
+      <w:lvlText w:val=""/>
+      <w:lvlJc w:val="left"/>
+      <w:pPr>
+        <w:tabs>
+          <w:tab w:val="num" w:pos="3600"/>
+        </w:tabs>
+        <w:ind w:left="3600" w:hanging="360"/>
+      </w:pPr>
+      <w:rPr>
+        <w:rFonts w:ascii="Wingdings" w:hAnsi="Wingdings" w:hint="default"/>
+        <w:sz w:val="20"/>
+      </w:rPr>
+    </w:lvl>
+    <w:lvl w:ilvl="5" w:tentative="1">
+      <w:start w:val="1"/>
+      <w:numFmt w:val="bullet"/>
+      <w:lvlText w:val=""/>
+      <w:lvlJc w:val="left"/>
+      <w:pPr>
+        <w:tabs>
+          <w:tab w:val="num" w:pos="4320"/>
+        </w:tabs>
+        <w:ind w:left="4320" w:hanging="360"/>
+      </w:pPr>
+      <w:rPr>
+        <w:rFonts w:ascii="Wingdings" w:hAnsi="Wingdings" w:hint="default"/>
+        <w:sz w:val="20"/>
+      </w:rPr>
+    </w:lvl>
+    <w:lvl w:ilvl="6" w:tentative="1">
+      <w:start w:val="1"/>
+      <w:numFmt w:val="bullet"/>
+      <w:lvlText w:val=""/>
+      <w:lvlJc w:val="left"/>
+      <w:pPr>
+        <w:tabs>
+          <w:tab w:val="num" w:pos="5040"/>
+        </w:tabs>
+        <w:ind w:left="5040" w:hanging="360"/>
+      </w:pPr>
+      <w:rPr>
+        <w:rFonts w:ascii="Wingdings" w:hAnsi="Wingdings" w:hint="default"/>
+        <w:sz w:val="20"/>
+      </w:rPr>
+    </w:lvl>
+    <w:lvl w:ilvl="7" w:tentative="1">
+      <w:start w:val="1"/>
+      <w:numFmt w:val="bullet"/>
+      <w:lvlText w:val=""/>
+      <w:lvlJc w:val="left"/>
+      <w:pPr>
+        <w:tabs>
+          <w:tab w:val="num" w:pos="5760"/>
+        </w:tabs>
+        <w:ind w:left="5760" w:hanging="360"/>
+      </w:pPr>
+      <w:rPr>
+        <w:rFonts w:ascii="Wingdings" w:hAnsi="Wingdings" w:hint="default"/>
+        <w:sz w:val="20"/>
+      </w:rPr>
+    </w:lvl>
+    <w:lvl w:ilvl="8" w:tentative="1">
+      <w:start w:val="1"/>
+      <w:numFmt w:val="bullet"/>
+      <w:lvlText w:val=""/>
+      <w:lvlJc w:val="left"/>
+      <w:pPr>
+        <w:tabs>
+          <w:tab w:val="num" w:pos="6480"/>
+        </w:tabs>
+        <w:ind w:left="6480" w:hanging="360"/>
+      </w:pPr>
+      <w:rPr>
+        <w:rFonts w:ascii="Wingdings" w:hAnsi="Wingdings" w:hint="default"/>
+        <w:sz w:val="20"/>
+      </w:rPr>
+    </w:lvl>
+  </w:abstractNum>
   <w:num w:numId="1" w16cid:durableId="143670577">
     <w:abstractNumId w:val="0"/>
+  </w:num>
+  <w:num w:numId="2" w16cid:durableId="42871109">
+    <w:abstractNumId w:val="1"/>
+  </w:num>
+  <w:num w:numId="3" w16cid:durableId="478807377">
+    <w:abstractNumId w:val="2"/>
   </w:num>
 </w:numbering>
 </file>

</xml_diff>

<commit_message>
Add architecture of data collection module
</commit_message>
<xml_diff>
--- a/Latency Analysis/Analysis of the Solution.docx
+++ b/Latency Analysis/Analysis of the Solution.docx
@@ -1923,6 +1923,384 @@
       </w:r>
     </w:p>
     <w:p/>
+    <w:p>
+      <w:pPr>
+        <w:pStyle w:val="Heading2"/>
+        <w:rPr>
+          <w:b/>
+          <w:bCs/>
+          <w:lang w:val="en-US"/>
+        </w:rPr>
+      </w:pPr>
+      <w:r>
+        <w:rPr>
+          <w:lang w:val="en-US"/>
+        </w:rPr>
+        <w:t>Step-by-Step Architecture</w:t>
+      </w:r>
+    </w:p>
+    <w:p>
+      <w:pPr>
+        <w:rPr>
+          <w:b/>
+          <w:bCs/>
+          <w:lang w:val="en-US"/>
+        </w:rPr>
+      </w:pPr>
+      <w:r>
+        <w:rPr>
+          <w:b/>
+          <w:bCs/>
+          <w:lang w:val="en-US"/>
+        </w:rPr>
+        <w:t>1. Data Collection Module</w:t>
+      </w:r>
+    </w:p>
+    <w:p>
+      <w:pPr>
+        <w:rPr>
+          <w:lang w:val="en-US"/>
+        </w:rPr>
+      </w:pPr>
+      <w:r>
+        <w:rPr>
+          <w:b/>
+          <w:bCs/>
+          <w:lang w:val="en-US"/>
+        </w:rPr>
+        <w:t>Goal:</w:t>
+      </w:r>
+      <w:r>
+        <w:rPr>
+          <w:lang w:val="en-US"/>
+        </w:rPr>
+        <w:t xml:space="preserve"> Collect CPU/memory usage, limits, request rate, and latency with </w:t>
+      </w:r>
+      <w:r>
+        <w:rPr>
+          <w:i/>
+          <w:iCs/>
+          <w:lang w:val="en-US"/>
+        </w:rPr>
+        <w:t>no app changes</w:t>
+      </w:r>
+      <w:r>
+        <w:rPr>
+          <w:lang w:val="en-US"/>
+        </w:rPr>
+        <w:t>.</w:t>
+      </w:r>
+    </w:p>
+    <w:p>
+      <w:pPr>
+        <w:rPr>
+          <w:lang w:val="en-US"/>
+        </w:rPr>
+      </w:pPr>
+      <w:r>
+        <w:rPr>
+          <w:b/>
+          <w:bCs/>
+          <w:lang w:val="en-US"/>
+        </w:rPr>
+        <w:t>Recommended Stack:</w:t>
+      </w:r>
+    </w:p>
+    <w:p>
+      <w:pPr>
+        <w:numPr>
+          <w:ilvl w:val="0"/>
+          <w:numId w:val="4"/>
+        </w:numPr>
+        <w:rPr>
+          <w:lang w:val="en-US"/>
+        </w:rPr>
+      </w:pPr>
+      <w:r>
+        <w:rPr>
+          <w:b/>
+          <w:bCs/>
+          <w:lang w:val="en-US"/>
+        </w:rPr>
+        <w:t>Prometheus</w:t>
+      </w:r>
+      <w:r>
+        <w:rPr>
+          <w:lang w:val="en-US"/>
+        </w:rPr>
+        <w:t xml:space="preserve"> (w/ </w:t>
+      </w:r>
+      <w:proofErr w:type="spellStart"/>
+      <w:r>
+        <w:rPr>
+          <w:lang w:val="en-US"/>
+        </w:rPr>
+        <w:t>kubelet</w:t>
+      </w:r>
+      <w:proofErr w:type="spellEnd"/>
+      <w:r>
+        <w:rPr>
+          <w:lang w:val="en-US"/>
+        </w:rPr>
+        <w:t xml:space="preserve">, </w:t>
+      </w:r>
+      <w:proofErr w:type="spellStart"/>
+      <w:r>
+        <w:rPr>
+          <w:lang w:val="en-US"/>
+        </w:rPr>
+        <w:t>cAdvisor</w:t>
+      </w:r>
+      <w:proofErr w:type="spellEnd"/>
+      <w:r>
+        <w:rPr>
+          <w:lang w:val="en-US"/>
+        </w:rPr>
+        <w:t xml:space="preserve">, </w:t>
+      </w:r>
+      <w:proofErr w:type="spellStart"/>
+      <w:r>
+        <w:rPr>
+          <w:lang w:val="en-US"/>
+        </w:rPr>
+        <w:t>kube</w:t>
+      </w:r>
+      <w:proofErr w:type="spellEnd"/>
+      <w:r>
+        <w:rPr>
+          <w:lang w:val="en-US"/>
+        </w:rPr>
+        <w:t>-state-metrics)</w:t>
+      </w:r>
+    </w:p>
+    <w:p>
+      <w:pPr>
+        <w:numPr>
+          <w:ilvl w:val="0"/>
+          <w:numId w:val="4"/>
+        </w:numPr>
+        <w:rPr>
+          <w:lang w:val="en-US"/>
+        </w:rPr>
+      </w:pPr>
+      <w:r>
+        <w:rPr>
+          <w:b/>
+          <w:bCs/>
+          <w:lang w:val="en-US"/>
+        </w:rPr>
+        <w:t>Envoy or Istio</w:t>
+      </w:r>
+      <w:r>
+        <w:rPr>
+          <w:lang w:val="en-US"/>
+        </w:rPr>
+        <w:t xml:space="preserve"> sidecars for latency/load per service</w:t>
+      </w:r>
+    </w:p>
+    <w:p>
+      <w:pPr>
+        <w:numPr>
+          <w:ilvl w:val="0"/>
+          <w:numId w:val="4"/>
+        </w:numPr>
+        <w:rPr>
+          <w:lang w:val="en-US"/>
+        </w:rPr>
+      </w:pPr>
+      <w:r>
+        <w:rPr>
+          <w:b/>
+          <w:bCs/>
+          <w:lang w:val="en-US"/>
+        </w:rPr>
+        <w:t>Grafana</w:t>
+      </w:r>
+      <w:r>
+        <w:rPr>
+          <w:lang w:val="en-US"/>
+        </w:rPr>
+        <w:t xml:space="preserve"> for visual dashboards</w:t>
+      </w:r>
+    </w:p>
+    <w:p>
+      <w:pPr>
+        <w:rPr>
+          <w:lang w:val="en-US"/>
+        </w:rPr>
+      </w:pPr>
+      <w:r>
+        <w:rPr>
+          <w:b/>
+          <w:bCs/>
+          <w:lang w:val="en-US"/>
+        </w:rPr>
+        <w:t>Metrics Collected:</w:t>
+      </w:r>
+    </w:p>
+    <w:p>
+      <w:pPr>
+        <w:numPr>
+          <w:ilvl w:val="0"/>
+          <w:numId w:val="5"/>
+        </w:numPr>
+        <w:rPr>
+          <w:lang w:val="en-US"/>
+        </w:rPr>
+      </w:pPr>
+      <w:proofErr w:type="spellStart"/>
+      <w:r>
+        <w:rPr>
+          <w:lang w:val="en-US"/>
+        </w:rPr>
+        <w:t>container_cpu_usage_seconds_total</w:t>
+      </w:r>
+      <w:proofErr w:type="spellEnd"/>
+    </w:p>
+    <w:p>
+      <w:pPr>
+        <w:numPr>
+          <w:ilvl w:val="0"/>
+          <w:numId w:val="5"/>
+        </w:numPr>
+        <w:rPr>
+          <w:lang w:val="en-US"/>
+        </w:rPr>
+      </w:pPr>
+      <w:proofErr w:type="spellStart"/>
+      <w:r>
+        <w:rPr>
+          <w:lang w:val="en-US"/>
+        </w:rPr>
+        <w:t>container_memory_working_set_bytes</w:t>
+      </w:r>
+      <w:proofErr w:type="spellEnd"/>
+    </w:p>
+    <w:p>
+      <w:pPr>
+        <w:numPr>
+          <w:ilvl w:val="0"/>
+          <w:numId w:val="5"/>
+        </w:numPr>
+        <w:rPr>
+          <w:lang w:val="en-US"/>
+        </w:rPr>
+      </w:pPr>
+      <w:proofErr w:type="spellStart"/>
+      <w:r>
+        <w:rPr>
+          <w:lang w:val="en-US"/>
+        </w:rPr>
+        <w:t>kube_pod_container_resource_limits_cpu_cores</w:t>
+      </w:r>
+      <w:proofErr w:type="spellEnd"/>
+    </w:p>
+    <w:p>
+      <w:pPr>
+        <w:numPr>
+          <w:ilvl w:val="0"/>
+          <w:numId w:val="5"/>
+        </w:numPr>
+        <w:rPr>
+          <w:lang w:val="en-US"/>
+        </w:rPr>
+      </w:pPr>
+      <w:proofErr w:type="spellStart"/>
+      <w:r>
+        <w:rPr>
+          <w:lang w:val="en-US"/>
+        </w:rPr>
+        <w:t>envoy_cluster_upstream_rq_time_bucket</w:t>
+      </w:r>
+      <w:proofErr w:type="spellEnd"/>
+      <w:r>
+        <w:rPr>
+          <w:lang w:val="en-US"/>
+        </w:rPr>
+        <w:t xml:space="preserve"> → used for latency percentiles via </w:t>
+      </w:r>
+      <w:proofErr w:type="spellStart"/>
+      <w:r>
+        <w:rPr>
+          <w:lang w:val="en-US"/>
+        </w:rPr>
+        <w:t>histogram_quantile</w:t>
+      </w:r>
+      <w:proofErr w:type="spellEnd"/>
+      <w:r>
+        <w:rPr>
+          <w:lang w:val="en-US"/>
+        </w:rPr>
+        <w:t>(...)</w:t>
+      </w:r>
+    </w:p>
+    <w:p>
+      <w:pPr>
+        <w:rPr>
+          <w:lang w:val="en-US"/>
+        </w:rPr>
+      </w:pPr>
+      <w:r>
+        <w:rPr>
+          <w:b/>
+          <w:bCs/>
+          <w:lang w:val="en-US"/>
+        </w:rPr>
+        <w:t>Why this setup works:</w:t>
+      </w:r>
+    </w:p>
+    <w:p>
+      <w:pPr>
+        <w:numPr>
+          <w:ilvl w:val="0"/>
+          <w:numId w:val="6"/>
+        </w:numPr>
+        <w:rPr>
+          <w:lang w:val="en-US"/>
+        </w:rPr>
+      </w:pPr>
+      <w:r>
+        <w:rPr>
+          <w:lang w:val="en-US"/>
+        </w:rPr>
+        <w:t>No app instrumentation</w:t>
+      </w:r>
+    </w:p>
+    <w:p>
+      <w:pPr>
+        <w:numPr>
+          <w:ilvl w:val="0"/>
+          <w:numId w:val="6"/>
+        </w:numPr>
+        <w:rPr>
+          <w:lang w:val="en-US"/>
+        </w:rPr>
+      </w:pPr>
+      <w:r>
+        <w:rPr>
+          <w:lang w:val="en-US"/>
+        </w:rPr>
+        <w:t>Uniform per-service telemetry</w:t>
+      </w:r>
+    </w:p>
+    <w:p>
+      <w:pPr>
+        <w:numPr>
+          <w:ilvl w:val="0"/>
+          <w:numId w:val="6"/>
+        </w:numPr>
+        <w:rPr>
+          <w:lang w:val="en-US"/>
+        </w:rPr>
+      </w:pPr>
+      <w:r>
+        <w:rPr>
+          <w:lang w:val="en-US"/>
+        </w:rPr>
+        <w:t>Works at scale with low overhead</w:t>
+      </w:r>
+    </w:p>
+    <w:p/>
     <w:sectPr>
       <w:pgSz w:w="12240" w:h="15840"/>
       <w:pgMar w:top="1440" w:right="1440" w:bottom="1440" w:left="1440" w:header="720" w:footer="720" w:gutter="0"/>
@@ -1936,6 +2314,155 @@
 <file path=word/numbering.xml><?xml version="1.0" encoding="utf-8"?>
 <w:numbering xmlns:wpc="http://schemas.microsoft.com/office/word/2010/wordprocessingCanvas" xmlns:cx="http://schemas.microsoft.com/office/drawing/2014/chartex" xmlns:cx1="http://schemas.microsoft.com/office/drawing/2015/9/8/chartex" xmlns:cx2="http://schemas.microsoft.com/office/drawing/2015/10/21/chartex" xmlns:cx3="http://schemas.microsoft.com/office/drawing/2016/5/9/chartex" xmlns:cx4="http://schemas.microsoft.com/office/drawing/2016/5/10/chartex" xmlns:cx5="http://schemas.microsoft.com/office/drawing/2016/5/11/chartex" xmlns:cx6="http://schemas.microsoft.com/office/drawing/2016/5/12/chartex" xmlns:cx7="http://schemas.microsoft.com/office/drawing/2016/5/13/chartex" xmlns:cx8="http://schemas.microsoft.com/office/drawing/2016/5/14/chartex" xmlns:mc="http://schemas.openxmlformats.org/markup-compatibility/2006" xmlns:aink="http://schemas.microsoft.com/office/drawing/2016/ink" xmlns:am3d="http://schemas.microsoft.com/office/drawing/2017/model3d" xmlns:o="urn:schemas-microsoft-com:office:office" xmlns:oel="http://schemas.microsoft.com/office/2019/extlst" xmlns:r="http://schemas.openxmlformats.org/officeDocument/2006/relationships" xmlns:m="http://schemas.openxmlformats.org/officeDocument/2006/math" xmlns:v="urn:schemas-microsoft-com:vml" xmlns:wp14="http://schemas.microsoft.com/office/word/2010/wordprocessingDrawing" xmlns:wp="http://schemas.openxmlformats.org/drawingml/2006/wordprocessingDrawing" xmlns:w10="urn:schemas-microsoft-com:office:word" xmlns:w="http://schemas.openxmlformats.org/wordprocessingml/2006/main" xmlns:w14="http://schemas.microsoft.com/office/word/2010/wordml" xmlns:w15="http://schemas.microsoft.com/office/word/2012/wordml" xmlns:w16cex="http://schemas.microsoft.com/office/word/2018/wordml/cex" xmlns:w16cid="http://schemas.microsoft.com/office/word/2016/wordml/cid" xmlns:w16="http://schemas.microsoft.com/office/word/2018/wordml" xmlns:w16du="http://schemas.microsoft.com/office/word/2023/wordml/word16du" xmlns:w16sdtdh="http://schemas.microsoft.com/office/word/2020/wordml/sdtdatahash" xmlns:w16sdtfl="http://schemas.microsoft.com/office/word/2024/wordml/sdtformatlock" xmlns:w16se="http://schemas.microsoft.com/office/word/2015/wordml/symex" xmlns:wpg="http://schemas.microsoft.com/office/word/2010/wordprocessingGroup" xmlns:wpi="http://schemas.microsoft.com/office/word/2010/wordprocessingInk" xmlns:wne="http://schemas.microsoft.com/office/word/2006/wordml" xmlns:wps="http://schemas.microsoft.com/office/word/2010/wordprocessingShape" mc:Ignorable="w14 w15 w16se w16cid w16 w16cex w16sdtdh w16sdtfl w16du wp14">
   <w:abstractNum w:abstractNumId="0" w15:restartNumberingAfterBreak="0">
+    <w:nsid w:val="09DD227B"/>
+    <w:multiLevelType w:val="multilevel"/>
+    <w:tmpl w:val="FBD24128"/>
+    <w:lvl w:ilvl="0">
+      <w:start w:val="1"/>
+      <w:numFmt w:val="bullet"/>
+      <w:lvlText w:val=""/>
+      <w:lvlJc w:val="left"/>
+      <w:pPr>
+        <w:tabs>
+          <w:tab w:val="num" w:pos="720"/>
+        </w:tabs>
+        <w:ind w:left="720" w:hanging="360"/>
+      </w:pPr>
+      <w:rPr>
+        <w:rFonts w:ascii="Symbol" w:hAnsi="Symbol" w:hint="default"/>
+        <w:sz w:val="20"/>
+      </w:rPr>
+    </w:lvl>
+    <w:lvl w:ilvl="1" w:tentative="1">
+      <w:start w:val="1"/>
+      <w:numFmt w:val="bullet"/>
+      <w:lvlText w:val="o"/>
+      <w:lvlJc w:val="left"/>
+      <w:pPr>
+        <w:tabs>
+          <w:tab w:val="num" w:pos="1440"/>
+        </w:tabs>
+        <w:ind w:left="1440" w:hanging="360"/>
+      </w:pPr>
+      <w:rPr>
+        <w:rFonts w:ascii="Courier New" w:hAnsi="Courier New" w:hint="default"/>
+        <w:sz w:val="20"/>
+      </w:rPr>
+    </w:lvl>
+    <w:lvl w:ilvl="2" w:tentative="1">
+      <w:start w:val="1"/>
+      <w:numFmt w:val="bullet"/>
+      <w:lvlText w:val=""/>
+      <w:lvlJc w:val="left"/>
+      <w:pPr>
+        <w:tabs>
+          <w:tab w:val="num" w:pos="2160"/>
+        </w:tabs>
+        <w:ind w:left="2160" w:hanging="360"/>
+      </w:pPr>
+      <w:rPr>
+        <w:rFonts w:ascii="Wingdings" w:hAnsi="Wingdings" w:hint="default"/>
+        <w:sz w:val="20"/>
+      </w:rPr>
+    </w:lvl>
+    <w:lvl w:ilvl="3" w:tentative="1">
+      <w:start w:val="1"/>
+      <w:numFmt w:val="bullet"/>
+      <w:lvlText w:val=""/>
+      <w:lvlJc w:val="left"/>
+      <w:pPr>
+        <w:tabs>
+          <w:tab w:val="num" w:pos="2880"/>
+        </w:tabs>
+        <w:ind w:left="2880" w:hanging="360"/>
+      </w:pPr>
+      <w:rPr>
+        <w:rFonts w:ascii="Wingdings" w:hAnsi="Wingdings" w:hint="default"/>
+        <w:sz w:val="20"/>
+      </w:rPr>
+    </w:lvl>
+    <w:lvl w:ilvl="4" w:tentative="1">
+      <w:start w:val="1"/>
+      <w:numFmt w:val="bullet"/>
+      <w:lvlText w:val=""/>
+      <w:lvlJc w:val="left"/>
+      <w:pPr>
+        <w:tabs>
+          <w:tab w:val="num" w:pos="3600"/>
+        </w:tabs>
+        <w:ind w:left="3600" w:hanging="360"/>
+      </w:pPr>
+      <w:rPr>
+        <w:rFonts w:ascii="Wingdings" w:hAnsi="Wingdings" w:hint="default"/>
+        <w:sz w:val="20"/>
+      </w:rPr>
+    </w:lvl>
+    <w:lvl w:ilvl="5" w:tentative="1">
+      <w:start w:val="1"/>
+      <w:numFmt w:val="bullet"/>
+      <w:lvlText w:val=""/>
+      <w:lvlJc w:val="left"/>
+      <w:pPr>
+        <w:tabs>
+          <w:tab w:val="num" w:pos="4320"/>
+        </w:tabs>
+        <w:ind w:left="4320" w:hanging="360"/>
+      </w:pPr>
+      <w:rPr>
+        <w:rFonts w:ascii="Wingdings" w:hAnsi="Wingdings" w:hint="default"/>
+        <w:sz w:val="20"/>
+      </w:rPr>
+    </w:lvl>
+    <w:lvl w:ilvl="6" w:tentative="1">
+      <w:start w:val="1"/>
+      <w:numFmt w:val="bullet"/>
+      <w:lvlText w:val=""/>
+      <w:lvlJc w:val="left"/>
+      <w:pPr>
+        <w:tabs>
+          <w:tab w:val="num" w:pos="5040"/>
+        </w:tabs>
+        <w:ind w:left="5040" w:hanging="360"/>
+      </w:pPr>
+      <w:rPr>
+        <w:rFonts w:ascii="Wingdings" w:hAnsi="Wingdings" w:hint="default"/>
+        <w:sz w:val="20"/>
+      </w:rPr>
+    </w:lvl>
+    <w:lvl w:ilvl="7" w:tentative="1">
+      <w:start w:val="1"/>
+      <w:numFmt w:val="bullet"/>
+      <w:lvlText w:val=""/>
+      <w:lvlJc w:val="left"/>
+      <w:pPr>
+        <w:tabs>
+          <w:tab w:val="num" w:pos="5760"/>
+        </w:tabs>
+        <w:ind w:left="5760" w:hanging="360"/>
+      </w:pPr>
+      <w:rPr>
+        <w:rFonts w:ascii="Wingdings" w:hAnsi="Wingdings" w:hint="default"/>
+        <w:sz w:val="20"/>
+      </w:rPr>
+    </w:lvl>
+    <w:lvl w:ilvl="8" w:tentative="1">
+      <w:start w:val="1"/>
+      <w:numFmt w:val="bullet"/>
+      <w:lvlText w:val=""/>
+      <w:lvlJc w:val="left"/>
+      <w:pPr>
+        <w:tabs>
+          <w:tab w:val="num" w:pos="6480"/>
+        </w:tabs>
+        <w:ind w:left="6480" w:hanging="360"/>
+      </w:pPr>
+      <w:rPr>
+        <w:rFonts w:ascii="Wingdings" w:hAnsi="Wingdings" w:hint="default"/>
+        <w:sz w:val="20"/>
+      </w:rPr>
+    </w:lvl>
+  </w:abstractNum>
+  <w:abstractNum w:abstractNumId="1" w15:restartNumberingAfterBreak="0">
     <w:nsid w:val="0EDC4BBE"/>
     <w:multiLevelType w:val="multilevel"/>
     <w:tmpl w:val="04C8A4A6"/>
@@ -2084,7 +2611,7 @@
       </w:rPr>
     </w:lvl>
   </w:abstractNum>
-  <w:abstractNum w:abstractNumId="1" w15:restartNumberingAfterBreak="0">
+  <w:abstractNum w:abstractNumId="2" w15:restartNumberingAfterBreak="0">
     <w:nsid w:val="205E6D6F"/>
     <w:multiLevelType w:val="multilevel"/>
     <w:tmpl w:val="051423A6"/>
@@ -2233,7 +2760,305 @@
       </w:rPr>
     </w:lvl>
   </w:abstractNum>
-  <w:abstractNum w:abstractNumId="2" w15:restartNumberingAfterBreak="0">
+  <w:abstractNum w:abstractNumId="3" w15:restartNumberingAfterBreak="0">
+    <w:nsid w:val="32331977"/>
+    <w:multiLevelType w:val="multilevel"/>
+    <w:tmpl w:val="5D0ACDD0"/>
+    <w:lvl w:ilvl="0">
+      <w:start w:val="1"/>
+      <w:numFmt w:val="bullet"/>
+      <w:lvlText w:val=""/>
+      <w:lvlJc w:val="left"/>
+      <w:pPr>
+        <w:tabs>
+          <w:tab w:val="num" w:pos="720"/>
+        </w:tabs>
+        <w:ind w:left="720" w:hanging="360"/>
+      </w:pPr>
+      <w:rPr>
+        <w:rFonts w:ascii="Symbol" w:hAnsi="Symbol" w:hint="default"/>
+        <w:sz w:val="20"/>
+      </w:rPr>
+    </w:lvl>
+    <w:lvl w:ilvl="1" w:tentative="1">
+      <w:start w:val="1"/>
+      <w:numFmt w:val="bullet"/>
+      <w:lvlText w:val="o"/>
+      <w:lvlJc w:val="left"/>
+      <w:pPr>
+        <w:tabs>
+          <w:tab w:val="num" w:pos="1440"/>
+        </w:tabs>
+        <w:ind w:left="1440" w:hanging="360"/>
+      </w:pPr>
+      <w:rPr>
+        <w:rFonts w:ascii="Courier New" w:hAnsi="Courier New" w:hint="default"/>
+        <w:sz w:val="20"/>
+      </w:rPr>
+    </w:lvl>
+    <w:lvl w:ilvl="2" w:tentative="1">
+      <w:start w:val="1"/>
+      <w:numFmt w:val="bullet"/>
+      <w:lvlText w:val=""/>
+      <w:lvlJc w:val="left"/>
+      <w:pPr>
+        <w:tabs>
+          <w:tab w:val="num" w:pos="2160"/>
+        </w:tabs>
+        <w:ind w:left="2160" w:hanging="360"/>
+      </w:pPr>
+      <w:rPr>
+        <w:rFonts w:ascii="Wingdings" w:hAnsi="Wingdings" w:hint="default"/>
+        <w:sz w:val="20"/>
+      </w:rPr>
+    </w:lvl>
+    <w:lvl w:ilvl="3" w:tentative="1">
+      <w:start w:val="1"/>
+      <w:numFmt w:val="bullet"/>
+      <w:lvlText w:val=""/>
+      <w:lvlJc w:val="left"/>
+      <w:pPr>
+        <w:tabs>
+          <w:tab w:val="num" w:pos="2880"/>
+        </w:tabs>
+        <w:ind w:left="2880" w:hanging="360"/>
+      </w:pPr>
+      <w:rPr>
+        <w:rFonts w:ascii="Wingdings" w:hAnsi="Wingdings" w:hint="default"/>
+        <w:sz w:val="20"/>
+      </w:rPr>
+    </w:lvl>
+    <w:lvl w:ilvl="4" w:tentative="1">
+      <w:start w:val="1"/>
+      <w:numFmt w:val="bullet"/>
+      <w:lvlText w:val=""/>
+      <w:lvlJc w:val="left"/>
+      <w:pPr>
+        <w:tabs>
+          <w:tab w:val="num" w:pos="3600"/>
+        </w:tabs>
+        <w:ind w:left="3600" w:hanging="360"/>
+      </w:pPr>
+      <w:rPr>
+        <w:rFonts w:ascii="Wingdings" w:hAnsi="Wingdings" w:hint="default"/>
+        <w:sz w:val="20"/>
+      </w:rPr>
+    </w:lvl>
+    <w:lvl w:ilvl="5" w:tentative="1">
+      <w:start w:val="1"/>
+      <w:numFmt w:val="bullet"/>
+      <w:lvlText w:val=""/>
+      <w:lvlJc w:val="left"/>
+      <w:pPr>
+        <w:tabs>
+          <w:tab w:val="num" w:pos="4320"/>
+        </w:tabs>
+        <w:ind w:left="4320" w:hanging="360"/>
+      </w:pPr>
+      <w:rPr>
+        <w:rFonts w:ascii="Wingdings" w:hAnsi="Wingdings" w:hint="default"/>
+        <w:sz w:val="20"/>
+      </w:rPr>
+    </w:lvl>
+    <w:lvl w:ilvl="6" w:tentative="1">
+      <w:start w:val="1"/>
+      <w:numFmt w:val="bullet"/>
+      <w:lvlText w:val=""/>
+      <w:lvlJc w:val="left"/>
+      <w:pPr>
+        <w:tabs>
+          <w:tab w:val="num" w:pos="5040"/>
+        </w:tabs>
+        <w:ind w:left="5040" w:hanging="360"/>
+      </w:pPr>
+      <w:rPr>
+        <w:rFonts w:ascii="Wingdings" w:hAnsi="Wingdings" w:hint="default"/>
+        <w:sz w:val="20"/>
+      </w:rPr>
+    </w:lvl>
+    <w:lvl w:ilvl="7" w:tentative="1">
+      <w:start w:val="1"/>
+      <w:numFmt w:val="bullet"/>
+      <w:lvlText w:val=""/>
+      <w:lvlJc w:val="left"/>
+      <w:pPr>
+        <w:tabs>
+          <w:tab w:val="num" w:pos="5760"/>
+        </w:tabs>
+        <w:ind w:left="5760" w:hanging="360"/>
+      </w:pPr>
+      <w:rPr>
+        <w:rFonts w:ascii="Wingdings" w:hAnsi="Wingdings" w:hint="default"/>
+        <w:sz w:val="20"/>
+      </w:rPr>
+    </w:lvl>
+    <w:lvl w:ilvl="8" w:tentative="1">
+      <w:start w:val="1"/>
+      <w:numFmt w:val="bullet"/>
+      <w:lvlText w:val=""/>
+      <w:lvlJc w:val="left"/>
+      <w:pPr>
+        <w:tabs>
+          <w:tab w:val="num" w:pos="6480"/>
+        </w:tabs>
+        <w:ind w:left="6480" w:hanging="360"/>
+      </w:pPr>
+      <w:rPr>
+        <w:rFonts w:ascii="Wingdings" w:hAnsi="Wingdings" w:hint="default"/>
+        <w:sz w:val="20"/>
+      </w:rPr>
+    </w:lvl>
+  </w:abstractNum>
+  <w:abstractNum w:abstractNumId="4" w15:restartNumberingAfterBreak="0">
+    <w:nsid w:val="329A72E9"/>
+    <w:multiLevelType w:val="multilevel"/>
+    <w:tmpl w:val="374E085A"/>
+    <w:lvl w:ilvl="0">
+      <w:start w:val="1"/>
+      <w:numFmt w:val="bullet"/>
+      <w:lvlText w:val=""/>
+      <w:lvlJc w:val="left"/>
+      <w:pPr>
+        <w:tabs>
+          <w:tab w:val="num" w:pos="720"/>
+        </w:tabs>
+        <w:ind w:left="720" w:hanging="360"/>
+      </w:pPr>
+      <w:rPr>
+        <w:rFonts w:ascii="Symbol" w:hAnsi="Symbol" w:hint="default"/>
+        <w:sz w:val="20"/>
+      </w:rPr>
+    </w:lvl>
+    <w:lvl w:ilvl="1" w:tentative="1">
+      <w:start w:val="1"/>
+      <w:numFmt w:val="bullet"/>
+      <w:lvlText w:val="o"/>
+      <w:lvlJc w:val="left"/>
+      <w:pPr>
+        <w:tabs>
+          <w:tab w:val="num" w:pos="1440"/>
+        </w:tabs>
+        <w:ind w:left="1440" w:hanging="360"/>
+      </w:pPr>
+      <w:rPr>
+        <w:rFonts w:ascii="Courier New" w:hAnsi="Courier New" w:hint="default"/>
+        <w:sz w:val="20"/>
+      </w:rPr>
+    </w:lvl>
+    <w:lvl w:ilvl="2" w:tentative="1">
+      <w:start w:val="1"/>
+      <w:numFmt w:val="bullet"/>
+      <w:lvlText w:val=""/>
+      <w:lvlJc w:val="left"/>
+      <w:pPr>
+        <w:tabs>
+          <w:tab w:val="num" w:pos="2160"/>
+        </w:tabs>
+        <w:ind w:left="2160" w:hanging="360"/>
+      </w:pPr>
+      <w:rPr>
+        <w:rFonts w:ascii="Wingdings" w:hAnsi="Wingdings" w:hint="default"/>
+        <w:sz w:val="20"/>
+      </w:rPr>
+    </w:lvl>
+    <w:lvl w:ilvl="3" w:tentative="1">
+      <w:start w:val="1"/>
+      <w:numFmt w:val="bullet"/>
+      <w:lvlText w:val=""/>
+      <w:lvlJc w:val="left"/>
+      <w:pPr>
+        <w:tabs>
+          <w:tab w:val="num" w:pos="2880"/>
+        </w:tabs>
+        <w:ind w:left="2880" w:hanging="360"/>
+      </w:pPr>
+      <w:rPr>
+        <w:rFonts w:ascii="Wingdings" w:hAnsi="Wingdings" w:hint="default"/>
+        <w:sz w:val="20"/>
+      </w:rPr>
+    </w:lvl>
+    <w:lvl w:ilvl="4" w:tentative="1">
+      <w:start w:val="1"/>
+      <w:numFmt w:val="bullet"/>
+      <w:lvlText w:val=""/>
+      <w:lvlJc w:val="left"/>
+      <w:pPr>
+        <w:tabs>
+          <w:tab w:val="num" w:pos="3600"/>
+        </w:tabs>
+        <w:ind w:left="3600" w:hanging="360"/>
+      </w:pPr>
+      <w:rPr>
+        <w:rFonts w:ascii="Wingdings" w:hAnsi="Wingdings" w:hint="default"/>
+        <w:sz w:val="20"/>
+      </w:rPr>
+    </w:lvl>
+    <w:lvl w:ilvl="5" w:tentative="1">
+      <w:start w:val="1"/>
+      <w:numFmt w:val="bullet"/>
+      <w:lvlText w:val=""/>
+      <w:lvlJc w:val="left"/>
+      <w:pPr>
+        <w:tabs>
+          <w:tab w:val="num" w:pos="4320"/>
+        </w:tabs>
+        <w:ind w:left="4320" w:hanging="360"/>
+      </w:pPr>
+      <w:rPr>
+        <w:rFonts w:ascii="Wingdings" w:hAnsi="Wingdings" w:hint="default"/>
+        <w:sz w:val="20"/>
+      </w:rPr>
+    </w:lvl>
+    <w:lvl w:ilvl="6" w:tentative="1">
+      <w:start w:val="1"/>
+      <w:numFmt w:val="bullet"/>
+      <w:lvlText w:val=""/>
+      <w:lvlJc w:val="left"/>
+      <w:pPr>
+        <w:tabs>
+          <w:tab w:val="num" w:pos="5040"/>
+        </w:tabs>
+        <w:ind w:left="5040" w:hanging="360"/>
+      </w:pPr>
+      <w:rPr>
+        <w:rFonts w:ascii="Wingdings" w:hAnsi="Wingdings" w:hint="default"/>
+        <w:sz w:val="20"/>
+      </w:rPr>
+    </w:lvl>
+    <w:lvl w:ilvl="7" w:tentative="1">
+      <w:start w:val="1"/>
+      <w:numFmt w:val="bullet"/>
+      <w:lvlText w:val=""/>
+      <w:lvlJc w:val="left"/>
+      <w:pPr>
+        <w:tabs>
+          <w:tab w:val="num" w:pos="5760"/>
+        </w:tabs>
+        <w:ind w:left="5760" w:hanging="360"/>
+      </w:pPr>
+      <w:rPr>
+        <w:rFonts w:ascii="Wingdings" w:hAnsi="Wingdings" w:hint="default"/>
+        <w:sz w:val="20"/>
+      </w:rPr>
+    </w:lvl>
+    <w:lvl w:ilvl="8" w:tentative="1">
+      <w:start w:val="1"/>
+      <w:numFmt w:val="bullet"/>
+      <w:lvlText w:val=""/>
+      <w:lvlJc w:val="left"/>
+      <w:pPr>
+        <w:tabs>
+          <w:tab w:val="num" w:pos="6480"/>
+        </w:tabs>
+        <w:ind w:left="6480" w:hanging="360"/>
+      </w:pPr>
+      <w:rPr>
+        <w:rFonts w:ascii="Wingdings" w:hAnsi="Wingdings" w:hint="default"/>
+        <w:sz w:val="20"/>
+      </w:rPr>
+    </w:lvl>
+  </w:abstractNum>
+  <w:abstractNum w:abstractNumId="5" w15:restartNumberingAfterBreak="0">
     <w:nsid w:val="66F222ED"/>
     <w:multiLevelType w:val="multilevel"/>
     <w:tmpl w:val="423A143A"/>
@@ -2383,13 +3208,22 @@
     </w:lvl>
   </w:abstractNum>
   <w:num w:numId="1" w16cid:durableId="143670577">
+    <w:abstractNumId w:val="1"/>
+  </w:num>
+  <w:num w:numId="2" w16cid:durableId="42871109">
+    <w:abstractNumId w:val="2"/>
+  </w:num>
+  <w:num w:numId="3" w16cid:durableId="478807377">
+    <w:abstractNumId w:val="5"/>
+  </w:num>
+  <w:num w:numId="4" w16cid:durableId="2143888583">
     <w:abstractNumId w:val="0"/>
   </w:num>
-  <w:num w:numId="2" w16cid:durableId="42871109">
-    <w:abstractNumId w:val="1"/>
+  <w:num w:numId="5" w16cid:durableId="1531726156">
+    <w:abstractNumId w:val="4"/>
   </w:num>
-  <w:num w:numId="3" w16cid:durableId="478807377">
-    <w:abstractNumId w:val="2"/>
+  <w:num w:numId="6" w16cid:durableId="572546054">
+    <w:abstractNumId w:val="3"/>
   </w:num>
 </w:numbering>
 </file>
@@ -2815,7 +3649,6 @@
     <w:basedOn w:val="Normal"/>
     <w:next w:val="Normal"/>
     <w:uiPriority w:val="9"/>
-    <w:semiHidden/>
     <w:unhideWhenUsed/>
     <w:qFormat/>
     <w:pPr>

</xml_diff>

<commit_message>
replace end to end architecture
</commit_message>
<xml_diff>
--- a/Latency Analysis/Analysis of the Solution.docx
+++ b/Latency Analysis/Analysis of the Solution.docx
@@ -1923,383 +1923,6 @@
       </w:r>
     </w:p>
     <w:p/>
-    <w:p>
-      <w:pPr>
-        <w:pStyle w:val="Heading2"/>
-        <w:rPr>
-          <w:b/>
-          <w:bCs/>
-          <w:lang w:val="en-US"/>
-        </w:rPr>
-      </w:pPr>
-      <w:r>
-        <w:rPr>
-          <w:lang w:val="en-US"/>
-        </w:rPr>
-        <w:t>Step-by-Step Architecture</w:t>
-      </w:r>
-    </w:p>
-    <w:p>
-      <w:pPr>
-        <w:rPr>
-          <w:b/>
-          <w:bCs/>
-          <w:lang w:val="en-US"/>
-        </w:rPr>
-      </w:pPr>
-      <w:r>
-        <w:rPr>
-          <w:b/>
-          <w:bCs/>
-          <w:lang w:val="en-US"/>
-        </w:rPr>
-        <w:t>1. Data Collection Module</w:t>
-      </w:r>
-    </w:p>
-    <w:p>
-      <w:pPr>
-        <w:rPr>
-          <w:lang w:val="en-US"/>
-        </w:rPr>
-      </w:pPr>
-      <w:r>
-        <w:rPr>
-          <w:b/>
-          <w:bCs/>
-          <w:lang w:val="en-US"/>
-        </w:rPr>
-        <w:t>Goal:</w:t>
-      </w:r>
-      <w:r>
-        <w:rPr>
-          <w:lang w:val="en-US"/>
-        </w:rPr>
-        <w:t xml:space="preserve"> Collect CPU/memory usage, limits, request rate, and latency with </w:t>
-      </w:r>
-      <w:r>
-        <w:rPr>
-          <w:i/>
-          <w:iCs/>
-          <w:lang w:val="en-US"/>
-        </w:rPr>
-        <w:t>no app changes</w:t>
-      </w:r>
-      <w:r>
-        <w:rPr>
-          <w:lang w:val="en-US"/>
-        </w:rPr>
-        <w:t>.</w:t>
-      </w:r>
-    </w:p>
-    <w:p>
-      <w:pPr>
-        <w:rPr>
-          <w:lang w:val="en-US"/>
-        </w:rPr>
-      </w:pPr>
-      <w:r>
-        <w:rPr>
-          <w:b/>
-          <w:bCs/>
-          <w:lang w:val="en-US"/>
-        </w:rPr>
-        <w:t>Recommended Stack:</w:t>
-      </w:r>
-    </w:p>
-    <w:p>
-      <w:pPr>
-        <w:numPr>
-          <w:ilvl w:val="0"/>
-          <w:numId w:val="4"/>
-        </w:numPr>
-        <w:rPr>
-          <w:lang w:val="en-US"/>
-        </w:rPr>
-      </w:pPr>
-      <w:r>
-        <w:rPr>
-          <w:b/>
-          <w:bCs/>
-          <w:lang w:val="en-US"/>
-        </w:rPr>
-        <w:t>Prometheus</w:t>
-      </w:r>
-      <w:r>
-        <w:rPr>
-          <w:lang w:val="en-US"/>
-        </w:rPr>
-        <w:t xml:space="preserve"> (w/ </w:t>
-      </w:r>
-      <w:proofErr w:type="spellStart"/>
-      <w:r>
-        <w:rPr>
-          <w:lang w:val="en-US"/>
-        </w:rPr>
-        <w:t>kubelet</w:t>
-      </w:r>
-      <w:proofErr w:type="spellEnd"/>
-      <w:r>
-        <w:rPr>
-          <w:lang w:val="en-US"/>
-        </w:rPr>
-        <w:t xml:space="preserve">, </w:t>
-      </w:r>
-      <w:proofErr w:type="spellStart"/>
-      <w:r>
-        <w:rPr>
-          <w:lang w:val="en-US"/>
-        </w:rPr>
-        <w:t>cAdvisor</w:t>
-      </w:r>
-      <w:proofErr w:type="spellEnd"/>
-      <w:r>
-        <w:rPr>
-          <w:lang w:val="en-US"/>
-        </w:rPr>
-        <w:t xml:space="preserve">, </w:t>
-      </w:r>
-      <w:proofErr w:type="spellStart"/>
-      <w:r>
-        <w:rPr>
-          <w:lang w:val="en-US"/>
-        </w:rPr>
-        <w:t>kube</w:t>
-      </w:r>
-      <w:proofErr w:type="spellEnd"/>
-      <w:r>
-        <w:rPr>
-          <w:lang w:val="en-US"/>
-        </w:rPr>
-        <w:t>-state-metrics)</w:t>
-      </w:r>
-    </w:p>
-    <w:p>
-      <w:pPr>
-        <w:numPr>
-          <w:ilvl w:val="0"/>
-          <w:numId w:val="4"/>
-        </w:numPr>
-        <w:rPr>
-          <w:lang w:val="en-US"/>
-        </w:rPr>
-      </w:pPr>
-      <w:r>
-        <w:rPr>
-          <w:b/>
-          <w:bCs/>
-          <w:lang w:val="en-US"/>
-        </w:rPr>
-        <w:t>Envoy or Istio</w:t>
-      </w:r>
-      <w:r>
-        <w:rPr>
-          <w:lang w:val="en-US"/>
-        </w:rPr>
-        <w:t xml:space="preserve"> sidecars for latency/load per service</w:t>
-      </w:r>
-    </w:p>
-    <w:p>
-      <w:pPr>
-        <w:numPr>
-          <w:ilvl w:val="0"/>
-          <w:numId w:val="4"/>
-        </w:numPr>
-        <w:rPr>
-          <w:lang w:val="en-US"/>
-        </w:rPr>
-      </w:pPr>
-      <w:r>
-        <w:rPr>
-          <w:b/>
-          <w:bCs/>
-          <w:lang w:val="en-US"/>
-        </w:rPr>
-        <w:t>Grafana</w:t>
-      </w:r>
-      <w:r>
-        <w:rPr>
-          <w:lang w:val="en-US"/>
-        </w:rPr>
-        <w:t xml:space="preserve"> for visual dashboards</w:t>
-      </w:r>
-    </w:p>
-    <w:p>
-      <w:pPr>
-        <w:rPr>
-          <w:lang w:val="en-US"/>
-        </w:rPr>
-      </w:pPr>
-      <w:r>
-        <w:rPr>
-          <w:b/>
-          <w:bCs/>
-          <w:lang w:val="en-US"/>
-        </w:rPr>
-        <w:t>Metrics Collected:</w:t>
-      </w:r>
-    </w:p>
-    <w:p>
-      <w:pPr>
-        <w:numPr>
-          <w:ilvl w:val="0"/>
-          <w:numId w:val="5"/>
-        </w:numPr>
-        <w:rPr>
-          <w:lang w:val="en-US"/>
-        </w:rPr>
-      </w:pPr>
-      <w:proofErr w:type="spellStart"/>
-      <w:r>
-        <w:rPr>
-          <w:lang w:val="en-US"/>
-        </w:rPr>
-        <w:t>container_cpu_usage_seconds_total</w:t>
-      </w:r>
-      <w:proofErr w:type="spellEnd"/>
-    </w:p>
-    <w:p>
-      <w:pPr>
-        <w:numPr>
-          <w:ilvl w:val="0"/>
-          <w:numId w:val="5"/>
-        </w:numPr>
-        <w:rPr>
-          <w:lang w:val="en-US"/>
-        </w:rPr>
-      </w:pPr>
-      <w:proofErr w:type="spellStart"/>
-      <w:r>
-        <w:rPr>
-          <w:lang w:val="en-US"/>
-        </w:rPr>
-        <w:t>container_memory_working_set_bytes</w:t>
-      </w:r>
-      <w:proofErr w:type="spellEnd"/>
-    </w:p>
-    <w:p>
-      <w:pPr>
-        <w:numPr>
-          <w:ilvl w:val="0"/>
-          <w:numId w:val="5"/>
-        </w:numPr>
-        <w:rPr>
-          <w:lang w:val="en-US"/>
-        </w:rPr>
-      </w:pPr>
-      <w:proofErr w:type="spellStart"/>
-      <w:r>
-        <w:rPr>
-          <w:lang w:val="en-US"/>
-        </w:rPr>
-        <w:t>kube_pod_container_resource_limits_cpu_cores</w:t>
-      </w:r>
-      <w:proofErr w:type="spellEnd"/>
-    </w:p>
-    <w:p>
-      <w:pPr>
-        <w:numPr>
-          <w:ilvl w:val="0"/>
-          <w:numId w:val="5"/>
-        </w:numPr>
-        <w:rPr>
-          <w:lang w:val="en-US"/>
-        </w:rPr>
-      </w:pPr>
-      <w:proofErr w:type="spellStart"/>
-      <w:r>
-        <w:rPr>
-          <w:lang w:val="en-US"/>
-        </w:rPr>
-        <w:t>envoy_cluster_upstream_rq_time_bucket</w:t>
-      </w:r>
-      <w:proofErr w:type="spellEnd"/>
-      <w:r>
-        <w:rPr>
-          <w:lang w:val="en-US"/>
-        </w:rPr>
-        <w:t xml:space="preserve"> → used for latency percentiles via </w:t>
-      </w:r>
-      <w:proofErr w:type="spellStart"/>
-      <w:r>
-        <w:rPr>
-          <w:lang w:val="en-US"/>
-        </w:rPr>
-        <w:t>histogram_quantile</w:t>
-      </w:r>
-      <w:proofErr w:type="spellEnd"/>
-      <w:r>
-        <w:rPr>
-          <w:lang w:val="en-US"/>
-        </w:rPr>
-        <w:t>(...)</w:t>
-      </w:r>
-    </w:p>
-    <w:p>
-      <w:pPr>
-        <w:rPr>
-          <w:lang w:val="en-US"/>
-        </w:rPr>
-      </w:pPr>
-      <w:r>
-        <w:rPr>
-          <w:b/>
-          <w:bCs/>
-          <w:lang w:val="en-US"/>
-        </w:rPr>
-        <w:t>Why this setup works:</w:t>
-      </w:r>
-    </w:p>
-    <w:p>
-      <w:pPr>
-        <w:numPr>
-          <w:ilvl w:val="0"/>
-          <w:numId w:val="6"/>
-        </w:numPr>
-        <w:rPr>
-          <w:lang w:val="en-US"/>
-        </w:rPr>
-      </w:pPr>
-      <w:r>
-        <w:rPr>
-          <w:lang w:val="en-US"/>
-        </w:rPr>
-        <w:t>No app instrumentation</w:t>
-      </w:r>
-    </w:p>
-    <w:p>
-      <w:pPr>
-        <w:numPr>
-          <w:ilvl w:val="0"/>
-          <w:numId w:val="6"/>
-        </w:numPr>
-        <w:rPr>
-          <w:lang w:val="en-US"/>
-        </w:rPr>
-      </w:pPr>
-      <w:r>
-        <w:rPr>
-          <w:lang w:val="en-US"/>
-        </w:rPr>
-        <w:t>Uniform per-service telemetry</w:t>
-      </w:r>
-    </w:p>
-    <w:p>
-      <w:pPr>
-        <w:numPr>
-          <w:ilvl w:val="0"/>
-          <w:numId w:val="6"/>
-        </w:numPr>
-        <w:rPr>
-          <w:lang w:val="en-US"/>
-        </w:rPr>
-      </w:pPr>
-      <w:r>
-        <w:rPr>
-          <w:lang w:val="en-US"/>
-        </w:rPr>
-        <w:t>Works at scale with low overhead</w:t>
-      </w:r>
-    </w:p>
     <w:p/>
     <w:sectPr>
       <w:pgSz w:w="12240" w:h="15840"/>

</xml_diff>

<commit_message>
Add avoid threshold & heuristics
</commit_message>
<xml_diff>
--- a/Latency Analysis/Analysis of the Solution.docx
+++ b/Latency Analysis/Analysis of the Solution.docx
@@ -615,25 +615,7 @@
                 <w:bCs/>
                 <w:lang w:val="en-US"/>
               </w:rPr>
-              <w:t xml:space="preserve">Doesn’t outperform </w:t>
-            </w:r>
-            <w:proofErr w:type="spellStart"/>
-            <w:r>
-              <w:rPr>
-                <w:b/>
-                <w:bCs/>
-                <w:lang w:val="en-US"/>
-              </w:rPr>
-              <w:t>rule+feedback</w:t>
-            </w:r>
-            <w:proofErr w:type="spellEnd"/>
-            <w:r>
-              <w:rPr>
-                <w:b/>
-                <w:bCs/>
-                <w:lang w:val="en-US"/>
-              </w:rPr>
-              <w:t xml:space="preserve"> easily</w:t>
+              <w:t>Doesn’t outperform rule+feedback easily</w:t>
             </w:r>
           </w:p>
         </w:tc>
@@ -1392,14 +1374,12 @@
           <w:lang w:val="en-US"/>
         </w:rPr>
       </w:pPr>
-      <w:proofErr w:type="gramStart"/>
       <w:r>
         <w:rPr>
           <w:lang w:val="en-US"/>
         </w:rPr>
         <w:t>TL;DR</w:t>
       </w:r>
-      <w:proofErr w:type="gramEnd"/>
     </w:p>
     <w:tbl>
       <w:tblPr>
@@ -1922,7 +1902,270 @@
         <w:t xml:space="preserve"> learn latent long-term patterns — and only after simulation or shadow testing proves it out.</w:t>
       </w:r>
     </w:p>
-    <w:p/>
+    <w:p>
+      <w:pPr>
+        <w:pStyle w:val="Heading3"/>
+        <w:rPr>
+          <w:b/>
+          <w:bCs/>
+          <w:lang w:val="en-US"/>
+        </w:rPr>
+      </w:pPr>
+      <w:r>
+        <w:rPr>
+          <w:lang w:val="en-US"/>
+        </w:rPr>
+        <w:t>Why Our Method (DARE: Trend Learner + Risk Estimator + Decision Engine) Is the Best</w:t>
+      </w:r>
+    </w:p>
+    <w:p>
+      <w:pPr>
+        <w:rPr>
+          <w:b/>
+          <w:bCs/>
+          <w:lang w:val="en-US"/>
+        </w:rPr>
+      </w:pPr>
+      <w:r>
+        <w:rPr>
+          <w:b/>
+          <w:bCs/>
+          <w:lang w:val="en-US"/>
+        </w:rPr>
+        <w:t>1. Avoids Static Thresholding and Fragile Heuristics</w:t>
+      </w:r>
+    </w:p>
+    <w:p>
+      <w:pPr>
+        <w:rPr>
+          <w:lang w:val="en-US"/>
+        </w:rPr>
+      </w:pPr>
+      <w:r>
+        <w:rPr>
+          <w:b/>
+          <w:bCs/>
+          <w:lang w:val="en-US"/>
+        </w:rPr>
+        <w:t>Common alternative:</w:t>
+      </w:r>
+    </w:p>
+    <w:p>
+      <w:pPr>
+        <w:numPr>
+          <w:ilvl w:val="0"/>
+          <w:numId w:val="7"/>
+        </w:numPr>
+        <w:rPr>
+          <w:lang w:val="en-US"/>
+        </w:rPr>
+      </w:pPr>
+      <w:r>
+        <w:rPr>
+          <w:lang w:val="en-US"/>
+        </w:rPr>
+        <w:t>Manual thresholds (e.g., “reduce CPU if usage &lt; 40%”)</w:t>
+      </w:r>
+    </w:p>
+    <w:p>
+      <w:pPr>
+        <w:numPr>
+          <w:ilvl w:val="0"/>
+          <w:numId w:val="7"/>
+        </w:numPr>
+        <w:rPr>
+          <w:lang w:val="en-US"/>
+        </w:rPr>
+      </w:pPr>
+      <w:r>
+        <w:rPr>
+          <w:lang w:val="en-US"/>
+        </w:rPr>
+        <w:t>Static CRPs (Critical Reduction Points)</w:t>
+      </w:r>
+    </w:p>
+    <w:p>
+      <w:pPr>
+        <w:numPr>
+          <w:ilvl w:val="0"/>
+          <w:numId w:val="7"/>
+        </w:numPr>
+        <w:rPr>
+          <w:lang w:val="en-US"/>
+        </w:rPr>
+      </w:pPr>
+      <w:r>
+        <w:rPr>
+          <w:lang w:val="en-US"/>
+        </w:rPr>
+        <w:t>CPU:Memory ratios hardcoded per service</w:t>
+      </w:r>
+    </w:p>
+    <w:p>
+      <w:pPr>
+        <w:rPr>
+          <w:lang w:val="en-US"/>
+        </w:rPr>
+      </w:pPr>
+      <w:r>
+        <w:rPr>
+          <w:b/>
+          <w:bCs/>
+          <w:lang w:val="en-US"/>
+        </w:rPr>
+        <w:t>Problems:</w:t>
+      </w:r>
+    </w:p>
+    <w:p>
+      <w:pPr>
+        <w:numPr>
+          <w:ilvl w:val="0"/>
+          <w:numId w:val="8"/>
+        </w:numPr>
+        <w:rPr>
+          <w:lang w:val="en-US"/>
+        </w:rPr>
+      </w:pPr>
+      <w:r>
+        <w:rPr>
+          <w:lang w:val="en-US"/>
+        </w:rPr>
+        <w:t>Don’t generalize across workloads</w:t>
+      </w:r>
+    </w:p>
+    <w:p>
+      <w:pPr>
+        <w:numPr>
+          <w:ilvl w:val="0"/>
+          <w:numId w:val="8"/>
+        </w:numPr>
+        <w:rPr>
+          <w:lang w:val="en-US"/>
+        </w:rPr>
+      </w:pPr>
+      <w:r>
+        <w:rPr>
+          <w:lang w:val="en-US"/>
+        </w:rPr>
+        <w:t>Break easily under shifting traffic</w:t>
+      </w:r>
+    </w:p>
+    <w:p>
+      <w:pPr>
+        <w:numPr>
+          <w:ilvl w:val="0"/>
+          <w:numId w:val="8"/>
+        </w:numPr>
+        <w:rPr>
+          <w:lang w:val="en-US"/>
+        </w:rPr>
+      </w:pPr>
+      <w:r>
+        <w:rPr>
+          <w:lang w:val="en-US"/>
+        </w:rPr>
+        <w:t>Cannot adapt without manual tuning</w:t>
+      </w:r>
+    </w:p>
+    <w:p>
+      <w:pPr>
+        <w:rPr>
+          <w:lang w:val="en-US"/>
+        </w:rPr>
+      </w:pPr>
+      <w:r>
+        <w:rPr>
+          <w:b/>
+          <w:bCs/>
+          <w:lang w:val="en-US"/>
+        </w:rPr>
+        <w:t>Our method:</w:t>
+      </w:r>
+    </w:p>
+    <w:p>
+      <w:pPr>
+        <w:numPr>
+          <w:ilvl w:val="0"/>
+          <w:numId w:val="9"/>
+        </w:numPr>
+        <w:rPr>
+          <w:lang w:val="en-US"/>
+        </w:rPr>
+      </w:pPr>
+      <w:r>
+        <w:rPr>
+          <w:lang w:val="en-US"/>
+        </w:rPr>
+        <w:t>Uses live feedback (from telemetry + trend)</w:t>
+      </w:r>
+    </w:p>
+    <w:p>
+      <w:pPr>
+        <w:numPr>
+          <w:ilvl w:val="0"/>
+          <w:numId w:val="9"/>
+        </w:numPr>
+        <w:rPr>
+          <w:lang w:val="en-US"/>
+        </w:rPr>
+      </w:pPr>
+      <w:r>
+        <w:rPr>
+          <w:lang w:val="en-US"/>
+        </w:rPr>
+        <w:t>Learns patterns per service without fixed rules</w:t>
+      </w:r>
+    </w:p>
+    <w:p>
+      <w:pPr>
+        <w:numPr>
+          <w:ilvl w:val="0"/>
+          <w:numId w:val="9"/>
+        </w:numPr>
+        <w:rPr>
+          <w:lang w:val="en-US"/>
+        </w:rPr>
+      </w:pPr>
+      <w:r>
+        <w:rPr>
+          <w:lang w:val="en-US"/>
+        </w:rPr>
+        <w:t>Adapts to change instead of relying on brittle configs</w:t>
+      </w:r>
+      <w:r>
+        <w:rPr>
+          <w:lang w:val="en-US"/>
+        </w:rPr>
+        <w:br/>
+      </w:r>
+      <w:r>
+        <w:rPr>
+          <w:lang w:val="en-US"/>
+        </w:rPr>
+        <w:br/>
+      </w:r>
+    </w:p>
+    <w:p>
+      <w:pPr>
+        <w:rPr>
+          <w:lang w:val="en-US"/>
+        </w:rPr>
+      </w:pPr>
+      <w:r>
+        <w:rPr>
+          <w:b/>
+          <w:bCs/>
+          <w:lang w:val="en-US"/>
+        </w:rPr>
+        <w:t>Verdict:</w:t>
+      </w:r>
+      <w:r>
+        <w:rPr>
+          <w:lang w:val="en-US"/>
+        </w:rPr>
+        <w:t xml:space="preserve"> We replace heuristics with actual data-driven adaptability.</w:t>
+      </w:r>
+    </w:p>
     <w:p/>
     <w:sectPr>
       <w:pgSz w:w="12240" w:h="15840"/>
@@ -2384,6 +2627,304 @@
     </w:lvl>
   </w:abstractNum>
   <w:abstractNum w:abstractNumId="3" w15:restartNumberingAfterBreak="0">
+    <w:nsid w:val="24587243"/>
+    <w:multiLevelType w:val="multilevel"/>
+    <w:tmpl w:val="9788CA3A"/>
+    <w:lvl w:ilvl="0">
+      <w:start w:val="1"/>
+      <w:numFmt w:val="bullet"/>
+      <w:lvlText w:val=""/>
+      <w:lvlJc w:val="left"/>
+      <w:pPr>
+        <w:tabs>
+          <w:tab w:val="num" w:pos="720"/>
+        </w:tabs>
+        <w:ind w:left="720" w:hanging="360"/>
+      </w:pPr>
+      <w:rPr>
+        <w:rFonts w:ascii="Symbol" w:hAnsi="Symbol" w:hint="default"/>
+        <w:sz w:val="20"/>
+      </w:rPr>
+    </w:lvl>
+    <w:lvl w:ilvl="1" w:tentative="1">
+      <w:start w:val="1"/>
+      <w:numFmt w:val="bullet"/>
+      <w:lvlText w:val="o"/>
+      <w:lvlJc w:val="left"/>
+      <w:pPr>
+        <w:tabs>
+          <w:tab w:val="num" w:pos="1440"/>
+        </w:tabs>
+        <w:ind w:left="1440" w:hanging="360"/>
+      </w:pPr>
+      <w:rPr>
+        <w:rFonts w:ascii="Courier New" w:hAnsi="Courier New" w:hint="default"/>
+        <w:sz w:val="20"/>
+      </w:rPr>
+    </w:lvl>
+    <w:lvl w:ilvl="2" w:tentative="1">
+      <w:start w:val="1"/>
+      <w:numFmt w:val="bullet"/>
+      <w:lvlText w:val=""/>
+      <w:lvlJc w:val="left"/>
+      <w:pPr>
+        <w:tabs>
+          <w:tab w:val="num" w:pos="2160"/>
+        </w:tabs>
+        <w:ind w:left="2160" w:hanging="360"/>
+      </w:pPr>
+      <w:rPr>
+        <w:rFonts w:ascii="Wingdings" w:hAnsi="Wingdings" w:hint="default"/>
+        <w:sz w:val="20"/>
+      </w:rPr>
+    </w:lvl>
+    <w:lvl w:ilvl="3" w:tentative="1">
+      <w:start w:val="1"/>
+      <w:numFmt w:val="bullet"/>
+      <w:lvlText w:val=""/>
+      <w:lvlJc w:val="left"/>
+      <w:pPr>
+        <w:tabs>
+          <w:tab w:val="num" w:pos="2880"/>
+        </w:tabs>
+        <w:ind w:left="2880" w:hanging="360"/>
+      </w:pPr>
+      <w:rPr>
+        <w:rFonts w:ascii="Wingdings" w:hAnsi="Wingdings" w:hint="default"/>
+        <w:sz w:val="20"/>
+      </w:rPr>
+    </w:lvl>
+    <w:lvl w:ilvl="4" w:tentative="1">
+      <w:start w:val="1"/>
+      <w:numFmt w:val="bullet"/>
+      <w:lvlText w:val=""/>
+      <w:lvlJc w:val="left"/>
+      <w:pPr>
+        <w:tabs>
+          <w:tab w:val="num" w:pos="3600"/>
+        </w:tabs>
+        <w:ind w:left="3600" w:hanging="360"/>
+      </w:pPr>
+      <w:rPr>
+        <w:rFonts w:ascii="Wingdings" w:hAnsi="Wingdings" w:hint="default"/>
+        <w:sz w:val="20"/>
+      </w:rPr>
+    </w:lvl>
+    <w:lvl w:ilvl="5" w:tentative="1">
+      <w:start w:val="1"/>
+      <w:numFmt w:val="bullet"/>
+      <w:lvlText w:val=""/>
+      <w:lvlJc w:val="left"/>
+      <w:pPr>
+        <w:tabs>
+          <w:tab w:val="num" w:pos="4320"/>
+        </w:tabs>
+        <w:ind w:left="4320" w:hanging="360"/>
+      </w:pPr>
+      <w:rPr>
+        <w:rFonts w:ascii="Wingdings" w:hAnsi="Wingdings" w:hint="default"/>
+        <w:sz w:val="20"/>
+      </w:rPr>
+    </w:lvl>
+    <w:lvl w:ilvl="6" w:tentative="1">
+      <w:start w:val="1"/>
+      <w:numFmt w:val="bullet"/>
+      <w:lvlText w:val=""/>
+      <w:lvlJc w:val="left"/>
+      <w:pPr>
+        <w:tabs>
+          <w:tab w:val="num" w:pos="5040"/>
+        </w:tabs>
+        <w:ind w:left="5040" w:hanging="360"/>
+      </w:pPr>
+      <w:rPr>
+        <w:rFonts w:ascii="Wingdings" w:hAnsi="Wingdings" w:hint="default"/>
+        <w:sz w:val="20"/>
+      </w:rPr>
+    </w:lvl>
+    <w:lvl w:ilvl="7" w:tentative="1">
+      <w:start w:val="1"/>
+      <w:numFmt w:val="bullet"/>
+      <w:lvlText w:val=""/>
+      <w:lvlJc w:val="left"/>
+      <w:pPr>
+        <w:tabs>
+          <w:tab w:val="num" w:pos="5760"/>
+        </w:tabs>
+        <w:ind w:left="5760" w:hanging="360"/>
+      </w:pPr>
+      <w:rPr>
+        <w:rFonts w:ascii="Wingdings" w:hAnsi="Wingdings" w:hint="default"/>
+        <w:sz w:val="20"/>
+      </w:rPr>
+    </w:lvl>
+    <w:lvl w:ilvl="8" w:tentative="1">
+      <w:start w:val="1"/>
+      <w:numFmt w:val="bullet"/>
+      <w:lvlText w:val=""/>
+      <w:lvlJc w:val="left"/>
+      <w:pPr>
+        <w:tabs>
+          <w:tab w:val="num" w:pos="6480"/>
+        </w:tabs>
+        <w:ind w:left="6480" w:hanging="360"/>
+      </w:pPr>
+      <w:rPr>
+        <w:rFonts w:ascii="Wingdings" w:hAnsi="Wingdings" w:hint="default"/>
+        <w:sz w:val="20"/>
+      </w:rPr>
+    </w:lvl>
+  </w:abstractNum>
+  <w:abstractNum w:abstractNumId="4" w15:restartNumberingAfterBreak="0">
+    <w:nsid w:val="2C556F81"/>
+    <w:multiLevelType w:val="multilevel"/>
+    <w:tmpl w:val="06A8B0E0"/>
+    <w:lvl w:ilvl="0">
+      <w:start w:val="1"/>
+      <w:numFmt w:val="bullet"/>
+      <w:lvlText w:val=""/>
+      <w:lvlJc w:val="left"/>
+      <w:pPr>
+        <w:tabs>
+          <w:tab w:val="num" w:pos="720"/>
+        </w:tabs>
+        <w:ind w:left="720" w:hanging="360"/>
+      </w:pPr>
+      <w:rPr>
+        <w:rFonts w:ascii="Symbol" w:hAnsi="Symbol" w:hint="default"/>
+        <w:sz w:val="20"/>
+      </w:rPr>
+    </w:lvl>
+    <w:lvl w:ilvl="1" w:tentative="1">
+      <w:start w:val="1"/>
+      <w:numFmt w:val="bullet"/>
+      <w:lvlText w:val="o"/>
+      <w:lvlJc w:val="left"/>
+      <w:pPr>
+        <w:tabs>
+          <w:tab w:val="num" w:pos="1440"/>
+        </w:tabs>
+        <w:ind w:left="1440" w:hanging="360"/>
+      </w:pPr>
+      <w:rPr>
+        <w:rFonts w:ascii="Courier New" w:hAnsi="Courier New" w:hint="default"/>
+        <w:sz w:val="20"/>
+      </w:rPr>
+    </w:lvl>
+    <w:lvl w:ilvl="2" w:tentative="1">
+      <w:start w:val="1"/>
+      <w:numFmt w:val="bullet"/>
+      <w:lvlText w:val=""/>
+      <w:lvlJc w:val="left"/>
+      <w:pPr>
+        <w:tabs>
+          <w:tab w:val="num" w:pos="2160"/>
+        </w:tabs>
+        <w:ind w:left="2160" w:hanging="360"/>
+      </w:pPr>
+      <w:rPr>
+        <w:rFonts w:ascii="Wingdings" w:hAnsi="Wingdings" w:hint="default"/>
+        <w:sz w:val="20"/>
+      </w:rPr>
+    </w:lvl>
+    <w:lvl w:ilvl="3" w:tentative="1">
+      <w:start w:val="1"/>
+      <w:numFmt w:val="bullet"/>
+      <w:lvlText w:val=""/>
+      <w:lvlJc w:val="left"/>
+      <w:pPr>
+        <w:tabs>
+          <w:tab w:val="num" w:pos="2880"/>
+        </w:tabs>
+        <w:ind w:left="2880" w:hanging="360"/>
+      </w:pPr>
+      <w:rPr>
+        <w:rFonts w:ascii="Wingdings" w:hAnsi="Wingdings" w:hint="default"/>
+        <w:sz w:val="20"/>
+      </w:rPr>
+    </w:lvl>
+    <w:lvl w:ilvl="4" w:tentative="1">
+      <w:start w:val="1"/>
+      <w:numFmt w:val="bullet"/>
+      <w:lvlText w:val=""/>
+      <w:lvlJc w:val="left"/>
+      <w:pPr>
+        <w:tabs>
+          <w:tab w:val="num" w:pos="3600"/>
+        </w:tabs>
+        <w:ind w:left="3600" w:hanging="360"/>
+      </w:pPr>
+      <w:rPr>
+        <w:rFonts w:ascii="Wingdings" w:hAnsi="Wingdings" w:hint="default"/>
+        <w:sz w:val="20"/>
+      </w:rPr>
+    </w:lvl>
+    <w:lvl w:ilvl="5" w:tentative="1">
+      <w:start w:val="1"/>
+      <w:numFmt w:val="bullet"/>
+      <w:lvlText w:val=""/>
+      <w:lvlJc w:val="left"/>
+      <w:pPr>
+        <w:tabs>
+          <w:tab w:val="num" w:pos="4320"/>
+        </w:tabs>
+        <w:ind w:left="4320" w:hanging="360"/>
+      </w:pPr>
+      <w:rPr>
+        <w:rFonts w:ascii="Wingdings" w:hAnsi="Wingdings" w:hint="default"/>
+        <w:sz w:val="20"/>
+      </w:rPr>
+    </w:lvl>
+    <w:lvl w:ilvl="6" w:tentative="1">
+      <w:start w:val="1"/>
+      <w:numFmt w:val="bullet"/>
+      <w:lvlText w:val=""/>
+      <w:lvlJc w:val="left"/>
+      <w:pPr>
+        <w:tabs>
+          <w:tab w:val="num" w:pos="5040"/>
+        </w:tabs>
+        <w:ind w:left="5040" w:hanging="360"/>
+      </w:pPr>
+      <w:rPr>
+        <w:rFonts w:ascii="Wingdings" w:hAnsi="Wingdings" w:hint="default"/>
+        <w:sz w:val="20"/>
+      </w:rPr>
+    </w:lvl>
+    <w:lvl w:ilvl="7" w:tentative="1">
+      <w:start w:val="1"/>
+      <w:numFmt w:val="bullet"/>
+      <w:lvlText w:val=""/>
+      <w:lvlJc w:val="left"/>
+      <w:pPr>
+        <w:tabs>
+          <w:tab w:val="num" w:pos="5760"/>
+        </w:tabs>
+        <w:ind w:left="5760" w:hanging="360"/>
+      </w:pPr>
+      <w:rPr>
+        <w:rFonts w:ascii="Wingdings" w:hAnsi="Wingdings" w:hint="default"/>
+        <w:sz w:val="20"/>
+      </w:rPr>
+    </w:lvl>
+    <w:lvl w:ilvl="8" w:tentative="1">
+      <w:start w:val="1"/>
+      <w:numFmt w:val="bullet"/>
+      <w:lvlText w:val=""/>
+      <w:lvlJc w:val="left"/>
+      <w:pPr>
+        <w:tabs>
+          <w:tab w:val="num" w:pos="6480"/>
+        </w:tabs>
+        <w:ind w:left="6480" w:hanging="360"/>
+      </w:pPr>
+      <w:rPr>
+        <w:rFonts w:ascii="Wingdings" w:hAnsi="Wingdings" w:hint="default"/>
+        <w:sz w:val="20"/>
+      </w:rPr>
+    </w:lvl>
+  </w:abstractNum>
+  <w:abstractNum w:abstractNumId="5" w15:restartNumberingAfterBreak="0">
     <w:nsid w:val="32331977"/>
     <w:multiLevelType w:val="multilevel"/>
     <w:tmpl w:val="5D0ACDD0"/>
@@ -2532,7 +3073,7 @@
       </w:rPr>
     </w:lvl>
   </w:abstractNum>
-  <w:abstractNum w:abstractNumId="4" w15:restartNumberingAfterBreak="0">
+  <w:abstractNum w:abstractNumId="6" w15:restartNumberingAfterBreak="0">
     <w:nsid w:val="329A72E9"/>
     <w:multiLevelType w:val="multilevel"/>
     <w:tmpl w:val="374E085A"/>
@@ -2681,7 +3222,156 @@
       </w:rPr>
     </w:lvl>
   </w:abstractNum>
-  <w:abstractNum w:abstractNumId="5" w15:restartNumberingAfterBreak="0">
+  <w:abstractNum w:abstractNumId="7" w15:restartNumberingAfterBreak="0">
+    <w:nsid w:val="5B510D84"/>
+    <w:multiLevelType w:val="multilevel"/>
+    <w:tmpl w:val="772AF3F6"/>
+    <w:lvl w:ilvl="0">
+      <w:start w:val="1"/>
+      <w:numFmt w:val="bullet"/>
+      <w:lvlText w:val=""/>
+      <w:lvlJc w:val="left"/>
+      <w:pPr>
+        <w:tabs>
+          <w:tab w:val="num" w:pos="720"/>
+        </w:tabs>
+        <w:ind w:left="720" w:hanging="360"/>
+      </w:pPr>
+      <w:rPr>
+        <w:rFonts w:ascii="Symbol" w:hAnsi="Symbol" w:hint="default"/>
+        <w:sz w:val="20"/>
+      </w:rPr>
+    </w:lvl>
+    <w:lvl w:ilvl="1" w:tentative="1">
+      <w:start w:val="1"/>
+      <w:numFmt w:val="bullet"/>
+      <w:lvlText w:val="o"/>
+      <w:lvlJc w:val="left"/>
+      <w:pPr>
+        <w:tabs>
+          <w:tab w:val="num" w:pos="1440"/>
+        </w:tabs>
+        <w:ind w:left="1440" w:hanging="360"/>
+      </w:pPr>
+      <w:rPr>
+        <w:rFonts w:ascii="Courier New" w:hAnsi="Courier New" w:hint="default"/>
+        <w:sz w:val="20"/>
+      </w:rPr>
+    </w:lvl>
+    <w:lvl w:ilvl="2" w:tentative="1">
+      <w:start w:val="1"/>
+      <w:numFmt w:val="bullet"/>
+      <w:lvlText w:val=""/>
+      <w:lvlJc w:val="left"/>
+      <w:pPr>
+        <w:tabs>
+          <w:tab w:val="num" w:pos="2160"/>
+        </w:tabs>
+        <w:ind w:left="2160" w:hanging="360"/>
+      </w:pPr>
+      <w:rPr>
+        <w:rFonts w:ascii="Wingdings" w:hAnsi="Wingdings" w:hint="default"/>
+        <w:sz w:val="20"/>
+      </w:rPr>
+    </w:lvl>
+    <w:lvl w:ilvl="3" w:tentative="1">
+      <w:start w:val="1"/>
+      <w:numFmt w:val="bullet"/>
+      <w:lvlText w:val=""/>
+      <w:lvlJc w:val="left"/>
+      <w:pPr>
+        <w:tabs>
+          <w:tab w:val="num" w:pos="2880"/>
+        </w:tabs>
+        <w:ind w:left="2880" w:hanging="360"/>
+      </w:pPr>
+      <w:rPr>
+        <w:rFonts w:ascii="Wingdings" w:hAnsi="Wingdings" w:hint="default"/>
+        <w:sz w:val="20"/>
+      </w:rPr>
+    </w:lvl>
+    <w:lvl w:ilvl="4" w:tentative="1">
+      <w:start w:val="1"/>
+      <w:numFmt w:val="bullet"/>
+      <w:lvlText w:val=""/>
+      <w:lvlJc w:val="left"/>
+      <w:pPr>
+        <w:tabs>
+          <w:tab w:val="num" w:pos="3600"/>
+        </w:tabs>
+        <w:ind w:left="3600" w:hanging="360"/>
+      </w:pPr>
+      <w:rPr>
+        <w:rFonts w:ascii="Wingdings" w:hAnsi="Wingdings" w:hint="default"/>
+        <w:sz w:val="20"/>
+      </w:rPr>
+    </w:lvl>
+    <w:lvl w:ilvl="5" w:tentative="1">
+      <w:start w:val="1"/>
+      <w:numFmt w:val="bullet"/>
+      <w:lvlText w:val=""/>
+      <w:lvlJc w:val="left"/>
+      <w:pPr>
+        <w:tabs>
+          <w:tab w:val="num" w:pos="4320"/>
+        </w:tabs>
+        <w:ind w:left="4320" w:hanging="360"/>
+      </w:pPr>
+      <w:rPr>
+        <w:rFonts w:ascii="Wingdings" w:hAnsi="Wingdings" w:hint="default"/>
+        <w:sz w:val="20"/>
+      </w:rPr>
+    </w:lvl>
+    <w:lvl w:ilvl="6" w:tentative="1">
+      <w:start w:val="1"/>
+      <w:numFmt w:val="bullet"/>
+      <w:lvlText w:val=""/>
+      <w:lvlJc w:val="left"/>
+      <w:pPr>
+        <w:tabs>
+          <w:tab w:val="num" w:pos="5040"/>
+        </w:tabs>
+        <w:ind w:left="5040" w:hanging="360"/>
+      </w:pPr>
+      <w:rPr>
+        <w:rFonts w:ascii="Wingdings" w:hAnsi="Wingdings" w:hint="default"/>
+        <w:sz w:val="20"/>
+      </w:rPr>
+    </w:lvl>
+    <w:lvl w:ilvl="7" w:tentative="1">
+      <w:start w:val="1"/>
+      <w:numFmt w:val="bullet"/>
+      <w:lvlText w:val=""/>
+      <w:lvlJc w:val="left"/>
+      <w:pPr>
+        <w:tabs>
+          <w:tab w:val="num" w:pos="5760"/>
+        </w:tabs>
+        <w:ind w:left="5760" w:hanging="360"/>
+      </w:pPr>
+      <w:rPr>
+        <w:rFonts w:ascii="Wingdings" w:hAnsi="Wingdings" w:hint="default"/>
+        <w:sz w:val="20"/>
+      </w:rPr>
+    </w:lvl>
+    <w:lvl w:ilvl="8" w:tentative="1">
+      <w:start w:val="1"/>
+      <w:numFmt w:val="bullet"/>
+      <w:lvlText w:val=""/>
+      <w:lvlJc w:val="left"/>
+      <w:pPr>
+        <w:tabs>
+          <w:tab w:val="num" w:pos="6480"/>
+        </w:tabs>
+        <w:ind w:left="6480" w:hanging="360"/>
+      </w:pPr>
+      <w:rPr>
+        <w:rFonts w:ascii="Wingdings" w:hAnsi="Wingdings" w:hint="default"/>
+        <w:sz w:val="20"/>
+      </w:rPr>
+    </w:lvl>
+  </w:abstractNum>
+  <w:abstractNum w:abstractNumId="8" w15:restartNumberingAfterBreak="0">
     <w:nsid w:val="66F222ED"/>
     <w:multiLevelType w:val="multilevel"/>
     <w:tmpl w:val="423A143A"/>
@@ -2837,16 +3527,25 @@
     <w:abstractNumId w:val="2"/>
   </w:num>
   <w:num w:numId="3" w16cid:durableId="478807377">
-    <w:abstractNumId w:val="5"/>
+    <w:abstractNumId w:val="8"/>
   </w:num>
   <w:num w:numId="4" w16cid:durableId="2143888583">
     <w:abstractNumId w:val="0"/>
   </w:num>
   <w:num w:numId="5" w16cid:durableId="1531726156">
-    <w:abstractNumId w:val="4"/>
+    <w:abstractNumId w:val="6"/>
   </w:num>
   <w:num w:numId="6" w16cid:durableId="572546054">
+    <w:abstractNumId w:val="5"/>
+  </w:num>
+  <w:num w:numId="7" w16cid:durableId="1750497272">
+    <w:abstractNumId w:val="7"/>
+  </w:num>
+  <w:num w:numId="8" w16cid:durableId="1760248627">
     <w:abstractNumId w:val="3"/>
+  </w:num>
+  <w:num w:numId="9" w16cid:durableId="267855527">
+    <w:abstractNumId w:val="4"/>
   </w:num>
 </w:numbering>
 </file>
@@ -3290,7 +3989,6 @@
     <w:basedOn w:val="Normal"/>
     <w:next w:val="Normal"/>
     <w:uiPriority w:val="9"/>
-    <w:semiHidden/>
     <w:unhideWhenUsed/>
     <w:qFormat/>
     <w:pPr>

</xml_diff>

<commit_message>
Add no risk of sla violation
</commit_message>
<xml_diff>
--- a/Latency Analysis/Analysis of the Solution.docx
+++ b/Latency Analysis/Analysis of the Solution.docx
@@ -615,7 +615,25 @@
                 <w:bCs/>
                 <w:lang w:val="en-US"/>
               </w:rPr>
-              <w:t>Doesn’t outperform rule+feedback easily</w:t>
+              <w:t xml:space="preserve">Doesn’t outperform </w:t>
+            </w:r>
+            <w:proofErr w:type="spellStart"/>
+            <w:r>
+              <w:rPr>
+                <w:b/>
+                <w:bCs/>
+                <w:lang w:val="en-US"/>
+              </w:rPr>
+              <w:t>rule+feedback</w:t>
+            </w:r>
+            <w:proofErr w:type="spellEnd"/>
+            <w:r>
+              <w:rPr>
+                <w:b/>
+                <w:bCs/>
+                <w:lang w:val="en-US"/>
+              </w:rPr>
+              <w:t xml:space="preserve"> easily</w:t>
             </w:r>
           </w:p>
         </w:tc>
@@ -1994,11 +2012,19 @@
           <w:lang w:val="en-US"/>
         </w:rPr>
       </w:pPr>
-      <w:r>
-        <w:rPr>
-          <w:lang w:val="en-US"/>
-        </w:rPr>
-        <w:t>CPU:Memory ratios hardcoded per service</w:t>
+      <w:proofErr w:type="spellStart"/>
+      <w:r>
+        <w:rPr>
+          <w:lang w:val="en-US"/>
+        </w:rPr>
+        <w:t>CPU:Memory</w:t>
+      </w:r>
+      <w:proofErr w:type="spellEnd"/>
+      <w:r>
+        <w:rPr>
+          <w:lang w:val="en-US"/>
+        </w:rPr>
+        <w:t xml:space="preserve"> ratios hardcoded per service</w:t>
       </w:r>
     </w:p>
     <w:p>
@@ -2138,12 +2164,6 @@
         </w:rPr>
         <w:br/>
       </w:r>
-      <w:r>
-        <w:rPr>
-          <w:lang w:val="en-US"/>
-        </w:rPr>
-        <w:br/>
-      </w:r>
     </w:p>
     <w:p>
       <w:pPr>
@@ -2167,6 +2187,234 @@
       </w:r>
     </w:p>
     <w:p/>
+    <w:p>
+      <w:pPr>
+        <w:rPr>
+          <w:b/>
+          <w:bCs/>
+          <w:lang w:val="en-US"/>
+        </w:rPr>
+      </w:pPr>
+      <w:r>
+        <w:rPr>
+          <w:b/>
+          <w:bCs/>
+          <w:lang w:val="en-US"/>
+        </w:rPr>
+        <w:t>2. No Risk of SLA Violation from Blind Exploration</w:t>
+      </w:r>
+    </w:p>
+    <w:p>
+      <w:pPr>
+        <w:rPr>
+          <w:lang w:val="en-US"/>
+        </w:rPr>
+      </w:pPr>
+      <w:r>
+        <w:rPr>
+          <w:b/>
+          <w:bCs/>
+          <w:lang w:val="en-US"/>
+        </w:rPr>
+        <w:t>Common alternative:</w:t>
+      </w:r>
+    </w:p>
+    <w:p>
+      <w:pPr>
+        <w:numPr>
+          <w:ilvl w:val="0"/>
+          <w:numId w:val="10"/>
+        </w:numPr>
+        <w:rPr>
+          <w:lang w:val="en-US"/>
+        </w:rPr>
+      </w:pPr>
+      <w:r>
+        <w:rPr>
+          <w:lang w:val="en-US"/>
+        </w:rPr>
+        <w:t xml:space="preserve">Horizontal Pod </w:t>
+      </w:r>
+      <w:proofErr w:type="spellStart"/>
+      <w:r>
+        <w:rPr>
+          <w:lang w:val="en-US"/>
+        </w:rPr>
+        <w:t>Autoscaler</w:t>
+      </w:r>
+      <w:proofErr w:type="spellEnd"/>
+      <w:r>
+        <w:rPr>
+          <w:lang w:val="en-US"/>
+        </w:rPr>
+        <w:t xml:space="preserve"> (HPA) with fixed CPU targets</w:t>
+      </w:r>
+    </w:p>
+    <w:p>
+      <w:pPr>
+        <w:numPr>
+          <w:ilvl w:val="0"/>
+          <w:numId w:val="10"/>
+        </w:numPr>
+        <w:rPr>
+          <w:lang w:val="en-US"/>
+        </w:rPr>
+      </w:pPr>
+      <w:r>
+        <w:rPr>
+          <w:lang w:val="en-US"/>
+        </w:rPr>
+        <w:t>RL-based controllers (without safety nets)</w:t>
+      </w:r>
+    </w:p>
+    <w:p>
+      <w:pPr>
+        <w:rPr>
+          <w:lang w:val="en-US"/>
+        </w:rPr>
+      </w:pPr>
+      <w:r>
+        <w:rPr>
+          <w:b/>
+          <w:bCs/>
+          <w:lang w:val="en-US"/>
+        </w:rPr>
+        <w:t>Problems:</w:t>
+      </w:r>
+    </w:p>
+    <w:p>
+      <w:pPr>
+        <w:numPr>
+          <w:ilvl w:val="0"/>
+          <w:numId w:val="11"/>
+        </w:numPr>
+        <w:rPr>
+          <w:lang w:val="en-US"/>
+        </w:rPr>
+      </w:pPr>
+      <w:r>
+        <w:rPr>
+          <w:lang w:val="en-US"/>
+        </w:rPr>
+        <w:t>HPA can over-scale or under-scale, ignores latency</w:t>
+      </w:r>
+    </w:p>
+    <w:p>
+      <w:pPr>
+        <w:numPr>
+          <w:ilvl w:val="0"/>
+          <w:numId w:val="11"/>
+        </w:numPr>
+        <w:rPr>
+          <w:lang w:val="en-US"/>
+        </w:rPr>
+      </w:pPr>
+      <w:r>
+        <w:rPr>
+          <w:lang w:val="en-US"/>
+        </w:rPr>
+        <w:t>RL requires exploration → can hurt latency in training</w:t>
+      </w:r>
+    </w:p>
+    <w:p>
+      <w:pPr>
+        <w:numPr>
+          <w:ilvl w:val="0"/>
+          <w:numId w:val="11"/>
+        </w:numPr>
+        <w:rPr>
+          <w:lang w:val="en-US"/>
+        </w:rPr>
+      </w:pPr>
+      <w:r>
+        <w:rPr>
+          <w:lang w:val="en-US"/>
+        </w:rPr>
+        <w:t>Unsafe policy learning in production risks outages</w:t>
+      </w:r>
+    </w:p>
+    <w:p>
+      <w:pPr>
+        <w:rPr>
+          <w:lang w:val="en-US"/>
+        </w:rPr>
+      </w:pPr>
+      <w:r>
+        <w:rPr>
+          <w:b/>
+          <w:bCs/>
+          <w:lang w:val="en-US"/>
+        </w:rPr>
+        <w:t>Our method:</w:t>
+      </w:r>
+    </w:p>
+    <w:p>
+      <w:pPr>
+        <w:numPr>
+          <w:ilvl w:val="0"/>
+          <w:numId w:val="12"/>
+        </w:numPr>
+        <w:rPr>
+          <w:lang w:val="en-US"/>
+        </w:rPr>
+      </w:pPr>
+      <w:r>
+        <w:rPr>
+          <w:lang w:val="en-US"/>
+        </w:rPr>
+        <w:t>Latency Risk Estimator (RE) predicts SLA risk for each candidate config</w:t>
+      </w:r>
+    </w:p>
+    <w:p>
+      <w:pPr>
+        <w:numPr>
+          <w:ilvl w:val="0"/>
+          <w:numId w:val="12"/>
+        </w:numPr>
+        <w:rPr>
+          <w:lang w:val="en-US"/>
+        </w:rPr>
+      </w:pPr>
+      <w:r>
+        <w:rPr>
+          <w:lang w:val="en-US"/>
+        </w:rPr>
+        <w:t>Only safe configurations are applied</w:t>
+      </w:r>
+    </w:p>
+    <w:p>
+      <w:pPr>
+        <w:numPr>
+          <w:ilvl w:val="0"/>
+          <w:numId w:val="12"/>
+        </w:numPr>
+        <w:rPr>
+          <w:lang w:val="en-US"/>
+        </w:rPr>
+      </w:pPr>
+      <w:r>
+        <w:rPr>
+          <w:lang w:val="en-US"/>
+        </w:rPr>
+        <w:t>Zero chance of triggering a latency explosion due to experimentation</w:t>
+      </w:r>
+    </w:p>
+    <w:p>
+      <w:r>
+        <w:rPr>
+          <w:b/>
+          <w:bCs/>
+          <w:lang w:val="en-US"/>
+        </w:rPr>
+        <w:t>Verdict:</w:t>
+      </w:r>
+      <w:r>
+        <w:rPr>
+          <w:lang w:val="en-US"/>
+        </w:rPr>
+        <w:t xml:space="preserve"> We guarantee SLA protection, which most ML/AI-based systems can’t.</w:t>
+      </w:r>
+    </w:p>
     <w:sectPr>
       <w:pgSz w:w="12240" w:h="15840"/>
       <w:pgMar w:top="1440" w:right="1440" w:bottom="1440" w:left="1440" w:header="720" w:footer="720" w:gutter="0"/>
@@ -3223,6 +3471,155 @@
     </w:lvl>
   </w:abstractNum>
   <w:abstractNum w:abstractNumId="7" w15:restartNumberingAfterBreak="0">
+    <w:nsid w:val="4A6E1B5C"/>
+    <w:multiLevelType w:val="multilevel"/>
+    <w:tmpl w:val="85BE5F7E"/>
+    <w:lvl w:ilvl="0">
+      <w:start w:val="1"/>
+      <w:numFmt w:val="bullet"/>
+      <w:lvlText w:val=""/>
+      <w:lvlJc w:val="left"/>
+      <w:pPr>
+        <w:tabs>
+          <w:tab w:val="num" w:pos="720"/>
+        </w:tabs>
+        <w:ind w:left="720" w:hanging="360"/>
+      </w:pPr>
+      <w:rPr>
+        <w:rFonts w:ascii="Symbol" w:hAnsi="Symbol" w:hint="default"/>
+        <w:sz w:val="20"/>
+      </w:rPr>
+    </w:lvl>
+    <w:lvl w:ilvl="1" w:tentative="1">
+      <w:start w:val="1"/>
+      <w:numFmt w:val="bullet"/>
+      <w:lvlText w:val="o"/>
+      <w:lvlJc w:val="left"/>
+      <w:pPr>
+        <w:tabs>
+          <w:tab w:val="num" w:pos="1440"/>
+        </w:tabs>
+        <w:ind w:left="1440" w:hanging="360"/>
+      </w:pPr>
+      <w:rPr>
+        <w:rFonts w:ascii="Courier New" w:hAnsi="Courier New" w:hint="default"/>
+        <w:sz w:val="20"/>
+      </w:rPr>
+    </w:lvl>
+    <w:lvl w:ilvl="2" w:tentative="1">
+      <w:start w:val="1"/>
+      <w:numFmt w:val="bullet"/>
+      <w:lvlText w:val=""/>
+      <w:lvlJc w:val="left"/>
+      <w:pPr>
+        <w:tabs>
+          <w:tab w:val="num" w:pos="2160"/>
+        </w:tabs>
+        <w:ind w:left="2160" w:hanging="360"/>
+      </w:pPr>
+      <w:rPr>
+        <w:rFonts w:ascii="Wingdings" w:hAnsi="Wingdings" w:hint="default"/>
+        <w:sz w:val="20"/>
+      </w:rPr>
+    </w:lvl>
+    <w:lvl w:ilvl="3" w:tentative="1">
+      <w:start w:val="1"/>
+      <w:numFmt w:val="bullet"/>
+      <w:lvlText w:val=""/>
+      <w:lvlJc w:val="left"/>
+      <w:pPr>
+        <w:tabs>
+          <w:tab w:val="num" w:pos="2880"/>
+        </w:tabs>
+        <w:ind w:left="2880" w:hanging="360"/>
+      </w:pPr>
+      <w:rPr>
+        <w:rFonts w:ascii="Wingdings" w:hAnsi="Wingdings" w:hint="default"/>
+        <w:sz w:val="20"/>
+      </w:rPr>
+    </w:lvl>
+    <w:lvl w:ilvl="4" w:tentative="1">
+      <w:start w:val="1"/>
+      <w:numFmt w:val="bullet"/>
+      <w:lvlText w:val=""/>
+      <w:lvlJc w:val="left"/>
+      <w:pPr>
+        <w:tabs>
+          <w:tab w:val="num" w:pos="3600"/>
+        </w:tabs>
+        <w:ind w:left="3600" w:hanging="360"/>
+      </w:pPr>
+      <w:rPr>
+        <w:rFonts w:ascii="Wingdings" w:hAnsi="Wingdings" w:hint="default"/>
+        <w:sz w:val="20"/>
+      </w:rPr>
+    </w:lvl>
+    <w:lvl w:ilvl="5" w:tentative="1">
+      <w:start w:val="1"/>
+      <w:numFmt w:val="bullet"/>
+      <w:lvlText w:val=""/>
+      <w:lvlJc w:val="left"/>
+      <w:pPr>
+        <w:tabs>
+          <w:tab w:val="num" w:pos="4320"/>
+        </w:tabs>
+        <w:ind w:left="4320" w:hanging="360"/>
+      </w:pPr>
+      <w:rPr>
+        <w:rFonts w:ascii="Wingdings" w:hAnsi="Wingdings" w:hint="default"/>
+        <w:sz w:val="20"/>
+      </w:rPr>
+    </w:lvl>
+    <w:lvl w:ilvl="6" w:tentative="1">
+      <w:start w:val="1"/>
+      <w:numFmt w:val="bullet"/>
+      <w:lvlText w:val=""/>
+      <w:lvlJc w:val="left"/>
+      <w:pPr>
+        <w:tabs>
+          <w:tab w:val="num" w:pos="5040"/>
+        </w:tabs>
+        <w:ind w:left="5040" w:hanging="360"/>
+      </w:pPr>
+      <w:rPr>
+        <w:rFonts w:ascii="Wingdings" w:hAnsi="Wingdings" w:hint="default"/>
+        <w:sz w:val="20"/>
+      </w:rPr>
+    </w:lvl>
+    <w:lvl w:ilvl="7" w:tentative="1">
+      <w:start w:val="1"/>
+      <w:numFmt w:val="bullet"/>
+      <w:lvlText w:val=""/>
+      <w:lvlJc w:val="left"/>
+      <w:pPr>
+        <w:tabs>
+          <w:tab w:val="num" w:pos="5760"/>
+        </w:tabs>
+        <w:ind w:left="5760" w:hanging="360"/>
+      </w:pPr>
+      <w:rPr>
+        <w:rFonts w:ascii="Wingdings" w:hAnsi="Wingdings" w:hint="default"/>
+        <w:sz w:val="20"/>
+      </w:rPr>
+    </w:lvl>
+    <w:lvl w:ilvl="8" w:tentative="1">
+      <w:start w:val="1"/>
+      <w:numFmt w:val="bullet"/>
+      <w:lvlText w:val=""/>
+      <w:lvlJc w:val="left"/>
+      <w:pPr>
+        <w:tabs>
+          <w:tab w:val="num" w:pos="6480"/>
+        </w:tabs>
+        <w:ind w:left="6480" w:hanging="360"/>
+      </w:pPr>
+      <w:rPr>
+        <w:rFonts w:ascii="Wingdings" w:hAnsi="Wingdings" w:hint="default"/>
+        <w:sz w:val="20"/>
+      </w:rPr>
+    </w:lvl>
+  </w:abstractNum>
+  <w:abstractNum w:abstractNumId="8" w15:restartNumberingAfterBreak="0">
     <w:nsid w:val="5B510D84"/>
     <w:multiLevelType w:val="multilevel"/>
     <w:tmpl w:val="772AF3F6"/>
@@ -3371,10 +3768,308 @@
       </w:rPr>
     </w:lvl>
   </w:abstractNum>
-  <w:abstractNum w:abstractNumId="8" w15:restartNumberingAfterBreak="0">
+  <w:abstractNum w:abstractNumId="9" w15:restartNumberingAfterBreak="0">
     <w:nsid w:val="66F222ED"/>
     <w:multiLevelType w:val="multilevel"/>
     <w:tmpl w:val="423A143A"/>
+    <w:lvl w:ilvl="0">
+      <w:start w:val="1"/>
+      <w:numFmt w:val="bullet"/>
+      <w:lvlText w:val=""/>
+      <w:lvlJc w:val="left"/>
+      <w:pPr>
+        <w:tabs>
+          <w:tab w:val="num" w:pos="720"/>
+        </w:tabs>
+        <w:ind w:left="720" w:hanging="360"/>
+      </w:pPr>
+      <w:rPr>
+        <w:rFonts w:ascii="Symbol" w:hAnsi="Symbol" w:hint="default"/>
+        <w:sz w:val="20"/>
+      </w:rPr>
+    </w:lvl>
+    <w:lvl w:ilvl="1" w:tentative="1">
+      <w:start w:val="1"/>
+      <w:numFmt w:val="bullet"/>
+      <w:lvlText w:val="o"/>
+      <w:lvlJc w:val="left"/>
+      <w:pPr>
+        <w:tabs>
+          <w:tab w:val="num" w:pos="1440"/>
+        </w:tabs>
+        <w:ind w:left="1440" w:hanging="360"/>
+      </w:pPr>
+      <w:rPr>
+        <w:rFonts w:ascii="Courier New" w:hAnsi="Courier New" w:hint="default"/>
+        <w:sz w:val="20"/>
+      </w:rPr>
+    </w:lvl>
+    <w:lvl w:ilvl="2" w:tentative="1">
+      <w:start w:val="1"/>
+      <w:numFmt w:val="bullet"/>
+      <w:lvlText w:val=""/>
+      <w:lvlJc w:val="left"/>
+      <w:pPr>
+        <w:tabs>
+          <w:tab w:val="num" w:pos="2160"/>
+        </w:tabs>
+        <w:ind w:left="2160" w:hanging="360"/>
+      </w:pPr>
+      <w:rPr>
+        <w:rFonts w:ascii="Wingdings" w:hAnsi="Wingdings" w:hint="default"/>
+        <w:sz w:val="20"/>
+      </w:rPr>
+    </w:lvl>
+    <w:lvl w:ilvl="3" w:tentative="1">
+      <w:start w:val="1"/>
+      <w:numFmt w:val="bullet"/>
+      <w:lvlText w:val=""/>
+      <w:lvlJc w:val="left"/>
+      <w:pPr>
+        <w:tabs>
+          <w:tab w:val="num" w:pos="2880"/>
+        </w:tabs>
+        <w:ind w:left="2880" w:hanging="360"/>
+      </w:pPr>
+      <w:rPr>
+        <w:rFonts w:ascii="Wingdings" w:hAnsi="Wingdings" w:hint="default"/>
+        <w:sz w:val="20"/>
+      </w:rPr>
+    </w:lvl>
+    <w:lvl w:ilvl="4" w:tentative="1">
+      <w:start w:val="1"/>
+      <w:numFmt w:val="bullet"/>
+      <w:lvlText w:val=""/>
+      <w:lvlJc w:val="left"/>
+      <w:pPr>
+        <w:tabs>
+          <w:tab w:val="num" w:pos="3600"/>
+        </w:tabs>
+        <w:ind w:left="3600" w:hanging="360"/>
+      </w:pPr>
+      <w:rPr>
+        <w:rFonts w:ascii="Wingdings" w:hAnsi="Wingdings" w:hint="default"/>
+        <w:sz w:val="20"/>
+      </w:rPr>
+    </w:lvl>
+    <w:lvl w:ilvl="5" w:tentative="1">
+      <w:start w:val="1"/>
+      <w:numFmt w:val="bullet"/>
+      <w:lvlText w:val=""/>
+      <w:lvlJc w:val="left"/>
+      <w:pPr>
+        <w:tabs>
+          <w:tab w:val="num" w:pos="4320"/>
+        </w:tabs>
+        <w:ind w:left="4320" w:hanging="360"/>
+      </w:pPr>
+      <w:rPr>
+        <w:rFonts w:ascii="Wingdings" w:hAnsi="Wingdings" w:hint="default"/>
+        <w:sz w:val="20"/>
+      </w:rPr>
+    </w:lvl>
+    <w:lvl w:ilvl="6" w:tentative="1">
+      <w:start w:val="1"/>
+      <w:numFmt w:val="bullet"/>
+      <w:lvlText w:val=""/>
+      <w:lvlJc w:val="left"/>
+      <w:pPr>
+        <w:tabs>
+          <w:tab w:val="num" w:pos="5040"/>
+        </w:tabs>
+        <w:ind w:left="5040" w:hanging="360"/>
+      </w:pPr>
+      <w:rPr>
+        <w:rFonts w:ascii="Wingdings" w:hAnsi="Wingdings" w:hint="default"/>
+        <w:sz w:val="20"/>
+      </w:rPr>
+    </w:lvl>
+    <w:lvl w:ilvl="7" w:tentative="1">
+      <w:start w:val="1"/>
+      <w:numFmt w:val="bullet"/>
+      <w:lvlText w:val=""/>
+      <w:lvlJc w:val="left"/>
+      <w:pPr>
+        <w:tabs>
+          <w:tab w:val="num" w:pos="5760"/>
+        </w:tabs>
+        <w:ind w:left="5760" w:hanging="360"/>
+      </w:pPr>
+      <w:rPr>
+        <w:rFonts w:ascii="Wingdings" w:hAnsi="Wingdings" w:hint="default"/>
+        <w:sz w:val="20"/>
+      </w:rPr>
+    </w:lvl>
+    <w:lvl w:ilvl="8" w:tentative="1">
+      <w:start w:val="1"/>
+      <w:numFmt w:val="bullet"/>
+      <w:lvlText w:val=""/>
+      <w:lvlJc w:val="left"/>
+      <w:pPr>
+        <w:tabs>
+          <w:tab w:val="num" w:pos="6480"/>
+        </w:tabs>
+        <w:ind w:left="6480" w:hanging="360"/>
+      </w:pPr>
+      <w:rPr>
+        <w:rFonts w:ascii="Wingdings" w:hAnsi="Wingdings" w:hint="default"/>
+        <w:sz w:val="20"/>
+      </w:rPr>
+    </w:lvl>
+  </w:abstractNum>
+  <w:abstractNum w:abstractNumId="10" w15:restartNumberingAfterBreak="0">
+    <w:nsid w:val="67C95089"/>
+    <w:multiLevelType w:val="multilevel"/>
+    <w:tmpl w:val="A97CA7F4"/>
+    <w:lvl w:ilvl="0">
+      <w:start w:val="1"/>
+      <w:numFmt w:val="bullet"/>
+      <w:lvlText w:val=""/>
+      <w:lvlJc w:val="left"/>
+      <w:pPr>
+        <w:tabs>
+          <w:tab w:val="num" w:pos="720"/>
+        </w:tabs>
+        <w:ind w:left="720" w:hanging="360"/>
+      </w:pPr>
+      <w:rPr>
+        <w:rFonts w:ascii="Symbol" w:hAnsi="Symbol" w:hint="default"/>
+        <w:sz w:val="20"/>
+      </w:rPr>
+    </w:lvl>
+    <w:lvl w:ilvl="1" w:tentative="1">
+      <w:start w:val="1"/>
+      <w:numFmt w:val="bullet"/>
+      <w:lvlText w:val="o"/>
+      <w:lvlJc w:val="left"/>
+      <w:pPr>
+        <w:tabs>
+          <w:tab w:val="num" w:pos="1440"/>
+        </w:tabs>
+        <w:ind w:left="1440" w:hanging="360"/>
+      </w:pPr>
+      <w:rPr>
+        <w:rFonts w:ascii="Courier New" w:hAnsi="Courier New" w:hint="default"/>
+        <w:sz w:val="20"/>
+      </w:rPr>
+    </w:lvl>
+    <w:lvl w:ilvl="2" w:tentative="1">
+      <w:start w:val="1"/>
+      <w:numFmt w:val="bullet"/>
+      <w:lvlText w:val=""/>
+      <w:lvlJc w:val="left"/>
+      <w:pPr>
+        <w:tabs>
+          <w:tab w:val="num" w:pos="2160"/>
+        </w:tabs>
+        <w:ind w:left="2160" w:hanging="360"/>
+      </w:pPr>
+      <w:rPr>
+        <w:rFonts w:ascii="Wingdings" w:hAnsi="Wingdings" w:hint="default"/>
+        <w:sz w:val="20"/>
+      </w:rPr>
+    </w:lvl>
+    <w:lvl w:ilvl="3" w:tentative="1">
+      <w:start w:val="1"/>
+      <w:numFmt w:val="bullet"/>
+      <w:lvlText w:val=""/>
+      <w:lvlJc w:val="left"/>
+      <w:pPr>
+        <w:tabs>
+          <w:tab w:val="num" w:pos="2880"/>
+        </w:tabs>
+        <w:ind w:left="2880" w:hanging="360"/>
+      </w:pPr>
+      <w:rPr>
+        <w:rFonts w:ascii="Wingdings" w:hAnsi="Wingdings" w:hint="default"/>
+        <w:sz w:val="20"/>
+      </w:rPr>
+    </w:lvl>
+    <w:lvl w:ilvl="4" w:tentative="1">
+      <w:start w:val="1"/>
+      <w:numFmt w:val="bullet"/>
+      <w:lvlText w:val=""/>
+      <w:lvlJc w:val="left"/>
+      <w:pPr>
+        <w:tabs>
+          <w:tab w:val="num" w:pos="3600"/>
+        </w:tabs>
+        <w:ind w:left="3600" w:hanging="360"/>
+      </w:pPr>
+      <w:rPr>
+        <w:rFonts w:ascii="Wingdings" w:hAnsi="Wingdings" w:hint="default"/>
+        <w:sz w:val="20"/>
+      </w:rPr>
+    </w:lvl>
+    <w:lvl w:ilvl="5" w:tentative="1">
+      <w:start w:val="1"/>
+      <w:numFmt w:val="bullet"/>
+      <w:lvlText w:val=""/>
+      <w:lvlJc w:val="left"/>
+      <w:pPr>
+        <w:tabs>
+          <w:tab w:val="num" w:pos="4320"/>
+        </w:tabs>
+        <w:ind w:left="4320" w:hanging="360"/>
+      </w:pPr>
+      <w:rPr>
+        <w:rFonts w:ascii="Wingdings" w:hAnsi="Wingdings" w:hint="default"/>
+        <w:sz w:val="20"/>
+      </w:rPr>
+    </w:lvl>
+    <w:lvl w:ilvl="6" w:tentative="1">
+      <w:start w:val="1"/>
+      <w:numFmt w:val="bullet"/>
+      <w:lvlText w:val=""/>
+      <w:lvlJc w:val="left"/>
+      <w:pPr>
+        <w:tabs>
+          <w:tab w:val="num" w:pos="5040"/>
+        </w:tabs>
+        <w:ind w:left="5040" w:hanging="360"/>
+      </w:pPr>
+      <w:rPr>
+        <w:rFonts w:ascii="Wingdings" w:hAnsi="Wingdings" w:hint="default"/>
+        <w:sz w:val="20"/>
+      </w:rPr>
+    </w:lvl>
+    <w:lvl w:ilvl="7" w:tentative="1">
+      <w:start w:val="1"/>
+      <w:numFmt w:val="bullet"/>
+      <w:lvlText w:val=""/>
+      <w:lvlJc w:val="left"/>
+      <w:pPr>
+        <w:tabs>
+          <w:tab w:val="num" w:pos="5760"/>
+        </w:tabs>
+        <w:ind w:left="5760" w:hanging="360"/>
+      </w:pPr>
+      <w:rPr>
+        <w:rFonts w:ascii="Wingdings" w:hAnsi="Wingdings" w:hint="default"/>
+        <w:sz w:val="20"/>
+      </w:rPr>
+    </w:lvl>
+    <w:lvl w:ilvl="8" w:tentative="1">
+      <w:start w:val="1"/>
+      <w:numFmt w:val="bullet"/>
+      <w:lvlText w:val=""/>
+      <w:lvlJc w:val="left"/>
+      <w:pPr>
+        <w:tabs>
+          <w:tab w:val="num" w:pos="6480"/>
+        </w:tabs>
+        <w:ind w:left="6480" w:hanging="360"/>
+      </w:pPr>
+      <w:rPr>
+        <w:rFonts w:ascii="Wingdings" w:hAnsi="Wingdings" w:hint="default"/>
+        <w:sz w:val="20"/>
+      </w:rPr>
+    </w:lvl>
+  </w:abstractNum>
+  <w:abstractNum w:abstractNumId="11" w15:restartNumberingAfterBreak="0">
+    <w:nsid w:val="6BF61592"/>
+    <w:multiLevelType w:val="multilevel"/>
+    <w:tmpl w:val="65307546"/>
     <w:lvl w:ilvl="0">
       <w:start w:val="1"/>
       <w:numFmt w:val="bullet"/>
@@ -3527,7 +4222,7 @@
     <w:abstractNumId w:val="2"/>
   </w:num>
   <w:num w:numId="3" w16cid:durableId="478807377">
-    <w:abstractNumId w:val="8"/>
+    <w:abstractNumId w:val="9"/>
   </w:num>
   <w:num w:numId="4" w16cid:durableId="2143888583">
     <w:abstractNumId w:val="0"/>
@@ -3539,13 +4234,22 @@
     <w:abstractNumId w:val="5"/>
   </w:num>
   <w:num w:numId="7" w16cid:durableId="1750497272">
-    <w:abstractNumId w:val="7"/>
+    <w:abstractNumId w:val="8"/>
   </w:num>
   <w:num w:numId="8" w16cid:durableId="1760248627">
     <w:abstractNumId w:val="3"/>
   </w:num>
   <w:num w:numId="9" w16cid:durableId="267855527">
     <w:abstractNumId w:val="4"/>
+  </w:num>
+  <w:num w:numId="10" w16cid:durableId="2083595912">
+    <w:abstractNumId w:val="7"/>
+  </w:num>
+  <w:num w:numId="11" w16cid:durableId="1677726189">
+    <w:abstractNumId w:val="10"/>
+  </w:num>
+  <w:num w:numId="12" w16cid:durableId="1034309078">
+    <w:abstractNumId w:val="11"/>
   </w:num>
 </w:numbering>
 </file>

</xml_diff>

<commit_message>
Add adaptivity & no retraining feature
</commit_message>
<xml_diff>
--- a/Latency Analysis/Analysis of the Solution.docx
+++ b/Latency Analysis/Analysis of the Solution.docx
@@ -2400,6 +2400,11 @@
       </w:r>
     </w:p>
     <w:p>
+      <w:pPr>
+        <w:rPr>
+          <w:lang w:val="en-US"/>
+        </w:rPr>
+      </w:pPr>
       <w:r>
         <w:rPr>
           <w:b/>
@@ -2413,6 +2418,234 @@
           <w:lang w:val="en-US"/>
         </w:rPr>
         <w:t xml:space="preserve"> We guarantee SLA protection, which most ML/AI-based systems can’t.</w:t>
+      </w:r>
+    </w:p>
+    <w:p>
+      <w:pPr>
+        <w:rPr>
+          <w:b/>
+          <w:bCs/>
+          <w:lang w:val="en-US"/>
+        </w:rPr>
+      </w:pPr>
+      <w:r>
+        <w:rPr>
+          <w:b/>
+          <w:bCs/>
+          <w:lang w:val="en-US"/>
+        </w:rPr>
+        <w:t>3. Continuously Adaptive Without Needing CRP Tagging or Offline Retraining</w:t>
+      </w:r>
+    </w:p>
+    <w:p>
+      <w:pPr>
+        <w:rPr>
+          <w:lang w:val="en-US"/>
+        </w:rPr>
+      </w:pPr>
+      <w:r>
+        <w:rPr>
+          <w:b/>
+          <w:bCs/>
+          <w:lang w:val="en-US"/>
+        </w:rPr>
+        <w:t>Common alternative:</w:t>
+      </w:r>
+    </w:p>
+    <w:p>
+      <w:pPr>
+        <w:numPr>
+          <w:ilvl w:val="0"/>
+          <w:numId w:val="13"/>
+        </w:numPr>
+        <w:rPr>
+          <w:lang w:val="en-US"/>
+        </w:rPr>
+      </w:pPr>
+      <w:r>
+        <w:rPr>
+          <w:lang w:val="en-US"/>
+        </w:rPr>
+        <w:t xml:space="preserve">Offline ML training pipelines (e.g., </w:t>
+      </w:r>
+      <w:proofErr w:type="spellStart"/>
+      <w:r>
+        <w:rPr>
+          <w:lang w:val="en-US"/>
+        </w:rPr>
+        <w:t>XGBoost</w:t>
+      </w:r>
+      <w:proofErr w:type="spellEnd"/>
+      <w:r>
+        <w:rPr>
+          <w:lang w:val="en-US"/>
+        </w:rPr>
+        <w:t xml:space="preserve"> models on logs)</w:t>
+      </w:r>
+    </w:p>
+    <w:p>
+      <w:pPr>
+        <w:numPr>
+          <w:ilvl w:val="0"/>
+          <w:numId w:val="13"/>
+        </w:numPr>
+        <w:rPr>
+          <w:lang w:val="en-US"/>
+        </w:rPr>
+      </w:pPr>
+      <w:r>
+        <w:rPr>
+          <w:lang w:val="en-US"/>
+        </w:rPr>
+        <w:t>Pre-computed CRPs based on synthetic load tests</w:t>
+      </w:r>
+    </w:p>
+    <w:p>
+      <w:pPr>
+        <w:rPr>
+          <w:lang w:val="en-US"/>
+        </w:rPr>
+      </w:pPr>
+      <w:r>
+        <w:rPr>
+          <w:b/>
+          <w:bCs/>
+          <w:lang w:val="en-US"/>
+        </w:rPr>
+        <w:t>Problems:</w:t>
+      </w:r>
+    </w:p>
+    <w:p>
+      <w:pPr>
+        <w:numPr>
+          <w:ilvl w:val="0"/>
+          <w:numId w:val="14"/>
+        </w:numPr>
+        <w:rPr>
+          <w:lang w:val="en-US"/>
+        </w:rPr>
+      </w:pPr>
+      <w:r>
+        <w:rPr>
+          <w:lang w:val="en-US"/>
+        </w:rPr>
+        <w:t>Offline models drift over time</w:t>
+      </w:r>
+    </w:p>
+    <w:p>
+      <w:pPr>
+        <w:numPr>
+          <w:ilvl w:val="0"/>
+          <w:numId w:val="14"/>
+        </w:numPr>
+        <w:rPr>
+          <w:lang w:val="en-US"/>
+        </w:rPr>
+      </w:pPr>
+      <w:r>
+        <w:rPr>
+          <w:lang w:val="en-US"/>
+        </w:rPr>
+        <w:t>Manual effort to label CRPs</w:t>
+      </w:r>
+    </w:p>
+    <w:p>
+      <w:pPr>
+        <w:numPr>
+          <w:ilvl w:val="0"/>
+          <w:numId w:val="14"/>
+        </w:numPr>
+        <w:rPr>
+          <w:lang w:val="en-US"/>
+        </w:rPr>
+      </w:pPr>
+      <w:r>
+        <w:rPr>
+          <w:lang w:val="en-US"/>
+        </w:rPr>
+        <w:t>Retraining requires infrastructure and delay</w:t>
+      </w:r>
+    </w:p>
+    <w:p>
+      <w:pPr>
+        <w:rPr>
+          <w:lang w:val="en-US"/>
+        </w:rPr>
+      </w:pPr>
+      <w:r>
+        <w:rPr>
+          <w:b/>
+          <w:bCs/>
+          <w:lang w:val="en-US"/>
+        </w:rPr>
+        <w:t>Our method:</w:t>
+      </w:r>
+    </w:p>
+    <w:p>
+      <w:pPr>
+        <w:numPr>
+          <w:ilvl w:val="0"/>
+          <w:numId w:val="15"/>
+        </w:numPr>
+        <w:rPr>
+          <w:lang w:val="en-US"/>
+        </w:rPr>
+      </w:pPr>
+      <w:r>
+        <w:rPr>
+          <w:lang w:val="en-US"/>
+        </w:rPr>
+        <w:t>Uses online learning (Trend Learner)</w:t>
+      </w:r>
+    </w:p>
+    <w:p>
+      <w:pPr>
+        <w:numPr>
+          <w:ilvl w:val="0"/>
+          <w:numId w:val="15"/>
+        </w:numPr>
+        <w:rPr>
+          <w:lang w:val="en-US"/>
+        </w:rPr>
+      </w:pPr>
+      <w:r>
+        <w:rPr>
+          <w:lang w:val="en-US"/>
+        </w:rPr>
+        <w:t>Continuously updates model in real-time using streaming metrics</w:t>
+      </w:r>
+    </w:p>
+    <w:p>
+      <w:pPr>
+        <w:numPr>
+          <w:ilvl w:val="0"/>
+          <w:numId w:val="15"/>
+        </w:numPr>
+        <w:rPr>
+          <w:lang w:val="en-US"/>
+        </w:rPr>
+      </w:pPr>
+      <w:r>
+        <w:rPr>
+          <w:lang w:val="en-US"/>
+        </w:rPr>
+        <w:t>No need for retraining, no stale assumptions</w:t>
+      </w:r>
+    </w:p>
+    <w:p>
+      <w:r>
+        <w:rPr>
+          <w:b/>
+          <w:bCs/>
+          <w:lang w:val="en-US"/>
+        </w:rPr>
+        <w:t>Verdict:</w:t>
+      </w:r>
+      <w:r>
+        <w:rPr>
+          <w:lang w:val="en-US"/>
+        </w:rPr>
+        <w:t xml:space="preserve"> We’ve removed the need for historical data prep, CRP labeling, or manual profiles.</w:t>
       </w:r>
     </w:p>
     <w:sectPr>
@@ -3173,6 +3406,155 @@
     </w:lvl>
   </w:abstractNum>
   <w:abstractNum w:abstractNumId="5" w15:restartNumberingAfterBreak="0">
+    <w:nsid w:val="2D874BA6"/>
+    <w:multiLevelType w:val="multilevel"/>
+    <w:tmpl w:val="C4904E40"/>
+    <w:lvl w:ilvl="0">
+      <w:start w:val="1"/>
+      <w:numFmt w:val="bullet"/>
+      <w:lvlText w:val=""/>
+      <w:lvlJc w:val="left"/>
+      <w:pPr>
+        <w:tabs>
+          <w:tab w:val="num" w:pos="720"/>
+        </w:tabs>
+        <w:ind w:left="720" w:hanging="360"/>
+      </w:pPr>
+      <w:rPr>
+        <w:rFonts w:ascii="Symbol" w:hAnsi="Symbol" w:hint="default"/>
+        <w:sz w:val="20"/>
+      </w:rPr>
+    </w:lvl>
+    <w:lvl w:ilvl="1" w:tentative="1">
+      <w:start w:val="1"/>
+      <w:numFmt w:val="bullet"/>
+      <w:lvlText w:val="o"/>
+      <w:lvlJc w:val="left"/>
+      <w:pPr>
+        <w:tabs>
+          <w:tab w:val="num" w:pos="1440"/>
+        </w:tabs>
+        <w:ind w:left="1440" w:hanging="360"/>
+      </w:pPr>
+      <w:rPr>
+        <w:rFonts w:ascii="Courier New" w:hAnsi="Courier New" w:hint="default"/>
+        <w:sz w:val="20"/>
+      </w:rPr>
+    </w:lvl>
+    <w:lvl w:ilvl="2" w:tentative="1">
+      <w:start w:val="1"/>
+      <w:numFmt w:val="bullet"/>
+      <w:lvlText w:val=""/>
+      <w:lvlJc w:val="left"/>
+      <w:pPr>
+        <w:tabs>
+          <w:tab w:val="num" w:pos="2160"/>
+        </w:tabs>
+        <w:ind w:left="2160" w:hanging="360"/>
+      </w:pPr>
+      <w:rPr>
+        <w:rFonts w:ascii="Wingdings" w:hAnsi="Wingdings" w:hint="default"/>
+        <w:sz w:val="20"/>
+      </w:rPr>
+    </w:lvl>
+    <w:lvl w:ilvl="3" w:tentative="1">
+      <w:start w:val="1"/>
+      <w:numFmt w:val="bullet"/>
+      <w:lvlText w:val=""/>
+      <w:lvlJc w:val="left"/>
+      <w:pPr>
+        <w:tabs>
+          <w:tab w:val="num" w:pos="2880"/>
+        </w:tabs>
+        <w:ind w:left="2880" w:hanging="360"/>
+      </w:pPr>
+      <w:rPr>
+        <w:rFonts w:ascii="Wingdings" w:hAnsi="Wingdings" w:hint="default"/>
+        <w:sz w:val="20"/>
+      </w:rPr>
+    </w:lvl>
+    <w:lvl w:ilvl="4" w:tentative="1">
+      <w:start w:val="1"/>
+      <w:numFmt w:val="bullet"/>
+      <w:lvlText w:val=""/>
+      <w:lvlJc w:val="left"/>
+      <w:pPr>
+        <w:tabs>
+          <w:tab w:val="num" w:pos="3600"/>
+        </w:tabs>
+        <w:ind w:left="3600" w:hanging="360"/>
+      </w:pPr>
+      <w:rPr>
+        <w:rFonts w:ascii="Wingdings" w:hAnsi="Wingdings" w:hint="default"/>
+        <w:sz w:val="20"/>
+      </w:rPr>
+    </w:lvl>
+    <w:lvl w:ilvl="5" w:tentative="1">
+      <w:start w:val="1"/>
+      <w:numFmt w:val="bullet"/>
+      <w:lvlText w:val=""/>
+      <w:lvlJc w:val="left"/>
+      <w:pPr>
+        <w:tabs>
+          <w:tab w:val="num" w:pos="4320"/>
+        </w:tabs>
+        <w:ind w:left="4320" w:hanging="360"/>
+      </w:pPr>
+      <w:rPr>
+        <w:rFonts w:ascii="Wingdings" w:hAnsi="Wingdings" w:hint="default"/>
+        <w:sz w:val="20"/>
+      </w:rPr>
+    </w:lvl>
+    <w:lvl w:ilvl="6" w:tentative="1">
+      <w:start w:val="1"/>
+      <w:numFmt w:val="bullet"/>
+      <w:lvlText w:val=""/>
+      <w:lvlJc w:val="left"/>
+      <w:pPr>
+        <w:tabs>
+          <w:tab w:val="num" w:pos="5040"/>
+        </w:tabs>
+        <w:ind w:left="5040" w:hanging="360"/>
+      </w:pPr>
+      <w:rPr>
+        <w:rFonts w:ascii="Wingdings" w:hAnsi="Wingdings" w:hint="default"/>
+        <w:sz w:val="20"/>
+      </w:rPr>
+    </w:lvl>
+    <w:lvl w:ilvl="7" w:tentative="1">
+      <w:start w:val="1"/>
+      <w:numFmt w:val="bullet"/>
+      <w:lvlText w:val=""/>
+      <w:lvlJc w:val="left"/>
+      <w:pPr>
+        <w:tabs>
+          <w:tab w:val="num" w:pos="5760"/>
+        </w:tabs>
+        <w:ind w:left="5760" w:hanging="360"/>
+      </w:pPr>
+      <w:rPr>
+        <w:rFonts w:ascii="Wingdings" w:hAnsi="Wingdings" w:hint="default"/>
+        <w:sz w:val="20"/>
+      </w:rPr>
+    </w:lvl>
+    <w:lvl w:ilvl="8" w:tentative="1">
+      <w:start w:val="1"/>
+      <w:numFmt w:val="bullet"/>
+      <w:lvlText w:val=""/>
+      <w:lvlJc w:val="left"/>
+      <w:pPr>
+        <w:tabs>
+          <w:tab w:val="num" w:pos="6480"/>
+        </w:tabs>
+        <w:ind w:left="6480" w:hanging="360"/>
+      </w:pPr>
+      <w:rPr>
+        <w:rFonts w:ascii="Wingdings" w:hAnsi="Wingdings" w:hint="default"/>
+        <w:sz w:val="20"/>
+      </w:rPr>
+    </w:lvl>
+  </w:abstractNum>
+  <w:abstractNum w:abstractNumId="6" w15:restartNumberingAfterBreak="0">
     <w:nsid w:val="32331977"/>
     <w:multiLevelType w:val="multilevel"/>
     <w:tmpl w:val="5D0ACDD0"/>
@@ -3321,7 +3703,7 @@
       </w:rPr>
     </w:lvl>
   </w:abstractNum>
-  <w:abstractNum w:abstractNumId="6" w15:restartNumberingAfterBreak="0">
+  <w:abstractNum w:abstractNumId="7" w15:restartNumberingAfterBreak="0">
     <w:nsid w:val="329A72E9"/>
     <w:multiLevelType w:val="multilevel"/>
     <w:tmpl w:val="374E085A"/>
@@ -3470,7 +3852,7 @@
       </w:rPr>
     </w:lvl>
   </w:abstractNum>
-  <w:abstractNum w:abstractNumId="7" w15:restartNumberingAfterBreak="0">
+  <w:abstractNum w:abstractNumId="8" w15:restartNumberingAfterBreak="0">
     <w:nsid w:val="4A6E1B5C"/>
     <w:multiLevelType w:val="multilevel"/>
     <w:tmpl w:val="85BE5F7E"/>
@@ -3619,7 +4001,7 @@
       </w:rPr>
     </w:lvl>
   </w:abstractNum>
-  <w:abstractNum w:abstractNumId="8" w15:restartNumberingAfterBreak="0">
+  <w:abstractNum w:abstractNumId="9" w15:restartNumberingAfterBreak="0">
     <w:nsid w:val="5B510D84"/>
     <w:multiLevelType w:val="multilevel"/>
     <w:tmpl w:val="772AF3F6"/>
@@ -3768,7 +4150,156 @@
       </w:rPr>
     </w:lvl>
   </w:abstractNum>
-  <w:abstractNum w:abstractNumId="9" w15:restartNumberingAfterBreak="0">
+  <w:abstractNum w:abstractNumId="10" w15:restartNumberingAfterBreak="0">
+    <w:nsid w:val="66021793"/>
+    <w:multiLevelType w:val="multilevel"/>
+    <w:tmpl w:val="33525614"/>
+    <w:lvl w:ilvl="0">
+      <w:start w:val="1"/>
+      <w:numFmt w:val="bullet"/>
+      <w:lvlText w:val=""/>
+      <w:lvlJc w:val="left"/>
+      <w:pPr>
+        <w:tabs>
+          <w:tab w:val="num" w:pos="720"/>
+        </w:tabs>
+        <w:ind w:left="720" w:hanging="360"/>
+      </w:pPr>
+      <w:rPr>
+        <w:rFonts w:ascii="Symbol" w:hAnsi="Symbol" w:hint="default"/>
+        <w:sz w:val="20"/>
+      </w:rPr>
+    </w:lvl>
+    <w:lvl w:ilvl="1" w:tentative="1">
+      <w:start w:val="1"/>
+      <w:numFmt w:val="bullet"/>
+      <w:lvlText w:val="o"/>
+      <w:lvlJc w:val="left"/>
+      <w:pPr>
+        <w:tabs>
+          <w:tab w:val="num" w:pos="1440"/>
+        </w:tabs>
+        <w:ind w:left="1440" w:hanging="360"/>
+      </w:pPr>
+      <w:rPr>
+        <w:rFonts w:ascii="Courier New" w:hAnsi="Courier New" w:hint="default"/>
+        <w:sz w:val="20"/>
+      </w:rPr>
+    </w:lvl>
+    <w:lvl w:ilvl="2" w:tentative="1">
+      <w:start w:val="1"/>
+      <w:numFmt w:val="bullet"/>
+      <w:lvlText w:val=""/>
+      <w:lvlJc w:val="left"/>
+      <w:pPr>
+        <w:tabs>
+          <w:tab w:val="num" w:pos="2160"/>
+        </w:tabs>
+        <w:ind w:left="2160" w:hanging="360"/>
+      </w:pPr>
+      <w:rPr>
+        <w:rFonts w:ascii="Wingdings" w:hAnsi="Wingdings" w:hint="default"/>
+        <w:sz w:val="20"/>
+      </w:rPr>
+    </w:lvl>
+    <w:lvl w:ilvl="3" w:tentative="1">
+      <w:start w:val="1"/>
+      <w:numFmt w:val="bullet"/>
+      <w:lvlText w:val=""/>
+      <w:lvlJc w:val="left"/>
+      <w:pPr>
+        <w:tabs>
+          <w:tab w:val="num" w:pos="2880"/>
+        </w:tabs>
+        <w:ind w:left="2880" w:hanging="360"/>
+      </w:pPr>
+      <w:rPr>
+        <w:rFonts w:ascii="Wingdings" w:hAnsi="Wingdings" w:hint="default"/>
+        <w:sz w:val="20"/>
+      </w:rPr>
+    </w:lvl>
+    <w:lvl w:ilvl="4" w:tentative="1">
+      <w:start w:val="1"/>
+      <w:numFmt w:val="bullet"/>
+      <w:lvlText w:val=""/>
+      <w:lvlJc w:val="left"/>
+      <w:pPr>
+        <w:tabs>
+          <w:tab w:val="num" w:pos="3600"/>
+        </w:tabs>
+        <w:ind w:left="3600" w:hanging="360"/>
+      </w:pPr>
+      <w:rPr>
+        <w:rFonts w:ascii="Wingdings" w:hAnsi="Wingdings" w:hint="default"/>
+        <w:sz w:val="20"/>
+      </w:rPr>
+    </w:lvl>
+    <w:lvl w:ilvl="5" w:tentative="1">
+      <w:start w:val="1"/>
+      <w:numFmt w:val="bullet"/>
+      <w:lvlText w:val=""/>
+      <w:lvlJc w:val="left"/>
+      <w:pPr>
+        <w:tabs>
+          <w:tab w:val="num" w:pos="4320"/>
+        </w:tabs>
+        <w:ind w:left="4320" w:hanging="360"/>
+      </w:pPr>
+      <w:rPr>
+        <w:rFonts w:ascii="Wingdings" w:hAnsi="Wingdings" w:hint="default"/>
+        <w:sz w:val="20"/>
+      </w:rPr>
+    </w:lvl>
+    <w:lvl w:ilvl="6" w:tentative="1">
+      <w:start w:val="1"/>
+      <w:numFmt w:val="bullet"/>
+      <w:lvlText w:val=""/>
+      <w:lvlJc w:val="left"/>
+      <w:pPr>
+        <w:tabs>
+          <w:tab w:val="num" w:pos="5040"/>
+        </w:tabs>
+        <w:ind w:left="5040" w:hanging="360"/>
+      </w:pPr>
+      <w:rPr>
+        <w:rFonts w:ascii="Wingdings" w:hAnsi="Wingdings" w:hint="default"/>
+        <w:sz w:val="20"/>
+      </w:rPr>
+    </w:lvl>
+    <w:lvl w:ilvl="7" w:tentative="1">
+      <w:start w:val="1"/>
+      <w:numFmt w:val="bullet"/>
+      <w:lvlText w:val=""/>
+      <w:lvlJc w:val="left"/>
+      <w:pPr>
+        <w:tabs>
+          <w:tab w:val="num" w:pos="5760"/>
+        </w:tabs>
+        <w:ind w:left="5760" w:hanging="360"/>
+      </w:pPr>
+      <w:rPr>
+        <w:rFonts w:ascii="Wingdings" w:hAnsi="Wingdings" w:hint="default"/>
+        <w:sz w:val="20"/>
+      </w:rPr>
+    </w:lvl>
+    <w:lvl w:ilvl="8" w:tentative="1">
+      <w:start w:val="1"/>
+      <w:numFmt w:val="bullet"/>
+      <w:lvlText w:val=""/>
+      <w:lvlJc w:val="left"/>
+      <w:pPr>
+        <w:tabs>
+          <w:tab w:val="num" w:pos="6480"/>
+        </w:tabs>
+        <w:ind w:left="6480" w:hanging="360"/>
+      </w:pPr>
+      <w:rPr>
+        <w:rFonts w:ascii="Wingdings" w:hAnsi="Wingdings" w:hint="default"/>
+        <w:sz w:val="20"/>
+      </w:rPr>
+    </w:lvl>
+  </w:abstractNum>
+  <w:abstractNum w:abstractNumId="11" w15:restartNumberingAfterBreak="0">
     <w:nsid w:val="66F222ED"/>
     <w:multiLevelType w:val="multilevel"/>
     <w:tmpl w:val="423A143A"/>
@@ -3917,7 +4448,7 @@
       </w:rPr>
     </w:lvl>
   </w:abstractNum>
-  <w:abstractNum w:abstractNumId="10" w15:restartNumberingAfterBreak="0">
+  <w:abstractNum w:abstractNumId="12" w15:restartNumberingAfterBreak="0">
     <w:nsid w:val="67C95089"/>
     <w:multiLevelType w:val="multilevel"/>
     <w:tmpl w:val="A97CA7F4"/>
@@ -4066,10 +4597,159 @@
       </w:rPr>
     </w:lvl>
   </w:abstractNum>
-  <w:abstractNum w:abstractNumId="11" w15:restartNumberingAfterBreak="0">
+  <w:abstractNum w:abstractNumId="13" w15:restartNumberingAfterBreak="0">
     <w:nsid w:val="6BF61592"/>
     <w:multiLevelType w:val="multilevel"/>
     <w:tmpl w:val="65307546"/>
+    <w:lvl w:ilvl="0">
+      <w:start w:val="1"/>
+      <w:numFmt w:val="bullet"/>
+      <w:lvlText w:val=""/>
+      <w:lvlJc w:val="left"/>
+      <w:pPr>
+        <w:tabs>
+          <w:tab w:val="num" w:pos="720"/>
+        </w:tabs>
+        <w:ind w:left="720" w:hanging="360"/>
+      </w:pPr>
+      <w:rPr>
+        <w:rFonts w:ascii="Symbol" w:hAnsi="Symbol" w:hint="default"/>
+        <w:sz w:val="20"/>
+      </w:rPr>
+    </w:lvl>
+    <w:lvl w:ilvl="1" w:tentative="1">
+      <w:start w:val="1"/>
+      <w:numFmt w:val="bullet"/>
+      <w:lvlText w:val="o"/>
+      <w:lvlJc w:val="left"/>
+      <w:pPr>
+        <w:tabs>
+          <w:tab w:val="num" w:pos="1440"/>
+        </w:tabs>
+        <w:ind w:left="1440" w:hanging="360"/>
+      </w:pPr>
+      <w:rPr>
+        <w:rFonts w:ascii="Courier New" w:hAnsi="Courier New" w:hint="default"/>
+        <w:sz w:val="20"/>
+      </w:rPr>
+    </w:lvl>
+    <w:lvl w:ilvl="2" w:tentative="1">
+      <w:start w:val="1"/>
+      <w:numFmt w:val="bullet"/>
+      <w:lvlText w:val=""/>
+      <w:lvlJc w:val="left"/>
+      <w:pPr>
+        <w:tabs>
+          <w:tab w:val="num" w:pos="2160"/>
+        </w:tabs>
+        <w:ind w:left="2160" w:hanging="360"/>
+      </w:pPr>
+      <w:rPr>
+        <w:rFonts w:ascii="Wingdings" w:hAnsi="Wingdings" w:hint="default"/>
+        <w:sz w:val="20"/>
+      </w:rPr>
+    </w:lvl>
+    <w:lvl w:ilvl="3" w:tentative="1">
+      <w:start w:val="1"/>
+      <w:numFmt w:val="bullet"/>
+      <w:lvlText w:val=""/>
+      <w:lvlJc w:val="left"/>
+      <w:pPr>
+        <w:tabs>
+          <w:tab w:val="num" w:pos="2880"/>
+        </w:tabs>
+        <w:ind w:left="2880" w:hanging="360"/>
+      </w:pPr>
+      <w:rPr>
+        <w:rFonts w:ascii="Wingdings" w:hAnsi="Wingdings" w:hint="default"/>
+        <w:sz w:val="20"/>
+      </w:rPr>
+    </w:lvl>
+    <w:lvl w:ilvl="4" w:tentative="1">
+      <w:start w:val="1"/>
+      <w:numFmt w:val="bullet"/>
+      <w:lvlText w:val=""/>
+      <w:lvlJc w:val="left"/>
+      <w:pPr>
+        <w:tabs>
+          <w:tab w:val="num" w:pos="3600"/>
+        </w:tabs>
+        <w:ind w:left="3600" w:hanging="360"/>
+      </w:pPr>
+      <w:rPr>
+        <w:rFonts w:ascii="Wingdings" w:hAnsi="Wingdings" w:hint="default"/>
+        <w:sz w:val="20"/>
+      </w:rPr>
+    </w:lvl>
+    <w:lvl w:ilvl="5" w:tentative="1">
+      <w:start w:val="1"/>
+      <w:numFmt w:val="bullet"/>
+      <w:lvlText w:val=""/>
+      <w:lvlJc w:val="left"/>
+      <w:pPr>
+        <w:tabs>
+          <w:tab w:val="num" w:pos="4320"/>
+        </w:tabs>
+        <w:ind w:left="4320" w:hanging="360"/>
+      </w:pPr>
+      <w:rPr>
+        <w:rFonts w:ascii="Wingdings" w:hAnsi="Wingdings" w:hint="default"/>
+        <w:sz w:val="20"/>
+      </w:rPr>
+    </w:lvl>
+    <w:lvl w:ilvl="6" w:tentative="1">
+      <w:start w:val="1"/>
+      <w:numFmt w:val="bullet"/>
+      <w:lvlText w:val=""/>
+      <w:lvlJc w:val="left"/>
+      <w:pPr>
+        <w:tabs>
+          <w:tab w:val="num" w:pos="5040"/>
+        </w:tabs>
+        <w:ind w:left="5040" w:hanging="360"/>
+      </w:pPr>
+      <w:rPr>
+        <w:rFonts w:ascii="Wingdings" w:hAnsi="Wingdings" w:hint="default"/>
+        <w:sz w:val="20"/>
+      </w:rPr>
+    </w:lvl>
+    <w:lvl w:ilvl="7" w:tentative="1">
+      <w:start w:val="1"/>
+      <w:numFmt w:val="bullet"/>
+      <w:lvlText w:val=""/>
+      <w:lvlJc w:val="left"/>
+      <w:pPr>
+        <w:tabs>
+          <w:tab w:val="num" w:pos="5760"/>
+        </w:tabs>
+        <w:ind w:left="5760" w:hanging="360"/>
+      </w:pPr>
+      <w:rPr>
+        <w:rFonts w:ascii="Wingdings" w:hAnsi="Wingdings" w:hint="default"/>
+        <w:sz w:val="20"/>
+      </w:rPr>
+    </w:lvl>
+    <w:lvl w:ilvl="8" w:tentative="1">
+      <w:start w:val="1"/>
+      <w:numFmt w:val="bullet"/>
+      <w:lvlText w:val=""/>
+      <w:lvlJc w:val="left"/>
+      <w:pPr>
+        <w:tabs>
+          <w:tab w:val="num" w:pos="6480"/>
+        </w:tabs>
+        <w:ind w:left="6480" w:hanging="360"/>
+      </w:pPr>
+      <w:rPr>
+        <w:rFonts w:ascii="Wingdings" w:hAnsi="Wingdings" w:hint="default"/>
+        <w:sz w:val="20"/>
+      </w:rPr>
+    </w:lvl>
+  </w:abstractNum>
+  <w:abstractNum w:abstractNumId="14" w15:restartNumberingAfterBreak="0">
+    <w:nsid w:val="7B537020"/>
+    <w:multiLevelType w:val="multilevel"/>
+    <w:tmpl w:val="94D07D9A"/>
     <w:lvl w:ilvl="0">
       <w:start w:val="1"/>
       <w:numFmt w:val="bullet"/>
@@ -4222,19 +4902,19 @@
     <w:abstractNumId w:val="2"/>
   </w:num>
   <w:num w:numId="3" w16cid:durableId="478807377">
-    <w:abstractNumId w:val="9"/>
+    <w:abstractNumId w:val="11"/>
   </w:num>
   <w:num w:numId="4" w16cid:durableId="2143888583">
     <w:abstractNumId w:val="0"/>
   </w:num>
   <w:num w:numId="5" w16cid:durableId="1531726156">
+    <w:abstractNumId w:val="7"/>
+  </w:num>
+  <w:num w:numId="6" w16cid:durableId="572546054">
     <w:abstractNumId w:val="6"/>
   </w:num>
-  <w:num w:numId="6" w16cid:durableId="572546054">
-    <w:abstractNumId w:val="5"/>
-  </w:num>
   <w:num w:numId="7" w16cid:durableId="1750497272">
-    <w:abstractNumId w:val="8"/>
+    <w:abstractNumId w:val="9"/>
   </w:num>
   <w:num w:numId="8" w16cid:durableId="1760248627">
     <w:abstractNumId w:val="3"/>
@@ -4243,13 +4923,22 @@
     <w:abstractNumId w:val="4"/>
   </w:num>
   <w:num w:numId="10" w16cid:durableId="2083595912">
-    <w:abstractNumId w:val="7"/>
+    <w:abstractNumId w:val="8"/>
   </w:num>
   <w:num w:numId="11" w16cid:durableId="1677726189">
+    <w:abstractNumId w:val="12"/>
+  </w:num>
+  <w:num w:numId="12" w16cid:durableId="1034309078">
+    <w:abstractNumId w:val="13"/>
+  </w:num>
+  <w:num w:numId="13" w16cid:durableId="177542427">
+    <w:abstractNumId w:val="14"/>
+  </w:num>
+  <w:num w:numId="14" w16cid:durableId="1639795754">
     <w:abstractNumId w:val="10"/>
   </w:num>
-  <w:num w:numId="12" w16cid:durableId="1034309078">
-    <w:abstractNumId w:val="11"/>
+  <w:num w:numId="15" w16cid:durableId="1129057452">
+    <w:abstractNumId w:val="5"/>
   </w:num>
 </w:numbering>
 </file>

</xml_diff>

<commit_message>
Add modular & extendable design
</commit_message>
<xml_diff>
--- a/Latency Analysis/Analysis of the Solution.docx
+++ b/Latency Analysis/Analysis of the Solution.docx
@@ -615,25 +615,7 @@
                 <w:bCs/>
                 <w:lang w:val="en-US"/>
               </w:rPr>
-              <w:t xml:space="preserve">Doesn’t outperform </w:t>
-            </w:r>
-            <w:proofErr w:type="spellStart"/>
-            <w:r>
-              <w:rPr>
-                <w:b/>
-                <w:bCs/>
-                <w:lang w:val="en-US"/>
-              </w:rPr>
-              <w:t>rule+feedback</w:t>
-            </w:r>
-            <w:proofErr w:type="spellEnd"/>
-            <w:r>
-              <w:rPr>
-                <w:b/>
-                <w:bCs/>
-                <w:lang w:val="en-US"/>
-              </w:rPr>
-              <w:t xml:space="preserve"> easily</w:t>
+              <w:t>Doesn’t outperform rule+feedback easily</w:t>
             </w:r>
           </w:p>
         </w:tc>
@@ -2012,19 +1994,11 @@
           <w:lang w:val="en-US"/>
         </w:rPr>
       </w:pPr>
-      <w:proofErr w:type="spellStart"/>
-      <w:r>
-        <w:rPr>
-          <w:lang w:val="en-US"/>
-        </w:rPr>
-        <w:t>CPU:Memory</w:t>
-      </w:r>
-      <w:proofErr w:type="spellEnd"/>
-      <w:r>
-        <w:rPr>
-          <w:lang w:val="en-US"/>
-        </w:rPr>
-        <w:t xml:space="preserve"> ratios hardcoded per service</w:t>
+      <w:r>
+        <w:rPr>
+          <w:lang w:val="en-US"/>
+        </w:rPr>
+        <w:t>CPU:Memory ratios hardcoded per service</w:t>
       </w:r>
     </w:p>
     <w:p>
@@ -2233,21 +2207,7 @@
         <w:rPr>
           <w:lang w:val="en-US"/>
         </w:rPr>
-        <w:t xml:space="preserve">Horizontal Pod </w:t>
-      </w:r>
-      <w:proofErr w:type="spellStart"/>
-      <w:r>
-        <w:rPr>
-          <w:lang w:val="en-US"/>
-        </w:rPr>
-        <w:t>Autoscaler</w:t>
-      </w:r>
-      <w:proofErr w:type="spellEnd"/>
-      <w:r>
-        <w:rPr>
-          <w:lang w:val="en-US"/>
-        </w:rPr>
-        <w:t xml:space="preserve"> (HPA) with fixed CPU targets</w:t>
+        <w:t>Horizontal Pod Autoscaler (HPA) with fixed CPU targets</w:t>
       </w:r>
     </w:p>
     <w:p>
@@ -2466,21 +2426,7 @@
         <w:rPr>
           <w:lang w:val="en-US"/>
         </w:rPr>
-        <w:t xml:space="preserve">Offline ML training pipelines (e.g., </w:t>
-      </w:r>
-      <w:proofErr w:type="spellStart"/>
-      <w:r>
-        <w:rPr>
-          <w:lang w:val="en-US"/>
-        </w:rPr>
-        <w:t>XGBoost</w:t>
-      </w:r>
-      <w:proofErr w:type="spellEnd"/>
-      <w:r>
-        <w:rPr>
-          <w:lang w:val="en-US"/>
-        </w:rPr>
-        <w:t xml:space="preserve"> models on logs)</w:t>
+        <w:t>Offline ML training pipelines (e.g., XGBoost models on logs)</w:t>
       </w:r>
     </w:p>
     <w:p>
@@ -2910,6 +2856,11 @@
       </w:r>
     </w:p>
     <w:p>
+      <w:pPr>
+        <w:rPr>
+          <w:lang w:val="en-US"/>
+        </w:rPr>
+      </w:pPr>
       <w:r>
         <w:rPr>
           <w:b/>
@@ -2925,6 +2876,236 @@
         <w:t xml:space="preserve"> Our system is easy to audit, maintain, and trust — critical for SREs and ops teams.</w:t>
       </w:r>
     </w:p>
+    <w:p>
+      <w:pPr>
+        <w:rPr>
+          <w:lang w:val="en-US"/>
+        </w:rPr>
+      </w:pPr>
+    </w:p>
+    <w:p>
+      <w:pPr>
+        <w:rPr>
+          <w:b/>
+          <w:bCs/>
+          <w:lang w:val="en-US"/>
+        </w:rPr>
+      </w:pPr>
+      <w:r>
+        <w:rPr>
+          <w:b/>
+          <w:bCs/>
+          <w:lang w:val="en-US"/>
+        </w:rPr>
+        <w:t>5. Modular and Extendable Design</w:t>
+      </w:r>
+    </w:p>
+    <w:p>
+      <w:pPr>
+        <w:rPr>
+          <w:lang w:val="en-US"/>
+        </w:rPr>
+      </w:pPr>
+      <w:r>
+        <w:rPr>
+          <w:b/>
+          <w:bCs/>
+          <w:lang w:val="en-US"/>
+        </w:rPr>
+        <w:t>Our architecture:</w:t>
+      </w:r>
+    </w:p>
+    <w:p>
+      <w:pPr>
+        <w:numPr>
+          <w:ilvl w:val="0"/>
+          <w:numId w:val="19"/>
+        </w:numPr>
+        <w:rPr>
+          <w:lang w:val="en-US"/>
+        </w:rPr>
+      </w:pPr>
+      <w:r>
+        <w:rPr>
+          <w:lang w:val="en-US"/>
+        </w:rPr>
+        <w:t>DARE separates:</w:t>
+      </w:r>
+    </w:p>
+    <w:p>
+      <w:pPr>
+        <w:numPr>
+          <w:ilvl w:val="1"/>
+          <w:numId w:val="19"/>
+        </w:numPr>
+        <w:rPr>
+          <w:lang w:val="en-US"/>
+        </w:rPr>
+      </w:pPr>
+      <w:r>
+        <w:rPr>
+          <w:lang w:val="en-US"/>
+        </w:rPr>
+        <w:t>Trend tracking (TL)</w:t>
+      </w:r>
+    </w:p>
+    <w:p>
+      <w:pPr>
+        <w:numPr>
+          <w:ilvl w:val="1"/>
+          <w:numId w:val="19"/>
+        </w:numPr>
+        <w:rPr>
+          <w:lang w:val="en-US"/>
+        </w:rPr>
+      </w:pPr>
+      <w:r>
+        <w:rPr>
+          <w:lang w:val="en-US"/>
+        </w:rPr>
+        <w:t>SLA safety (RE)</w:t>
+      </w:r>
+    </w:p>
+    <w:p>
+      <w:pPr>
+        <w:numPr>
+          <w:ilvl w:val="1"/>
+          <w:numId w:val="19"/>
+        </w:numPr>
+        <w:rPr>
+          <w:lang w:val="en-US"/>
+        </w:rPr>
+      </w:pPr>
+      <w:r>
+        <w:rPr>
+          <w:lang w:val="en-US"/>
+        </w:rPr>
+        <w:t>Control logic (DE)</w:t>
+      </w:r>
+    </w:p>
+    <w:p>
+      <w:pPr>
+        <w:numPr>
+          <w:ilvl w:val="0"/>
+          <w:numId w:val="19"/>
+        </w:numPr>
+        <w:rPr>
+          <w:lang w:val="en-US"/>
+        </w:rPr>
+      </w:pPr>
+      <w:r>
+        <w:rPr>
+          <w:lang w:val="en-US"/>
+        </w:rPr>
+        <w:t>You can swap out models (e.g., switch TL from EMA to neural forecast)</w:t>
+      </w:r>
+    </w:p>
+    <w:p>
+      <w:pPr>
+        <w:numPr>
+          <w:ilvl w:val="0"/>
+          <w:numId w:val="19"/>
+        </w:numPr>
+        <w:rPr>
+          <w:lang w:val="en-US"/>
+        </w:rPr>
+      </w:pPr>
+      <w:r>
+        <w:rPr>
+          <w:lang w:val="en-US"/>
+        </w:rPr>
+        <w:t xml:space="preserve">You can later add an RL agent </w:t>
+      </w:r>
+      <w:r>
+        <w:rPr>
+          <w:i/>
+          <w:iCs/>
+          <w:lang w:val="en-US"/>
+        </w:rPr>
+        <w:t>without rewriting the system</w:t>
+      </w:r>
+    </w:p>
+    <w:p>
+      <w:pPr>
+        <w:rPr>
+          <w:lang w:val="en-US"/>
+        </w:rPr>
+      </w:pPr>
+      <w:r>
+        <w:rPr>
+          <w:lang w:val="en-US"/>
+        </w:rPr>
+        <w:t>Compare this to:</w:t>
+      </w:r>
+    </w:p>
+    <w:p>
+      <w:pPr>
+        <w:numPr>
+          <w:ilvl w:val="0"/>
+          <w:numId w:val="20"/>
+        </w:numPr>
+        <w:rPr>
+          <w:lang w:val="en-US"/>
+        </w:rPr>
+      </w:pPr>
+      <w:r>
+        <w:rPr>
+          <w:lang w:val="en-US"/>
+        </w:rPr>
+        <w:t>Monolithic autoscalers (like KEDA)</w:t>
+      </w:r>
+    </w:p>
+    <w:p>
+      <w:pPr>
+        <w:numPr>
+          <w:ilvl w:val="0"/>
+          <w:numId w:val="20"/>
+        </w:numPr>
+        <w:rPr>
+          <w:lang w:val="en-US"/>
+        </w:rPr>
+      </w:pPr>
+      <w:r>
+        <w:rPr>
+          <w:lang w:val="en-US"/>
+        </w:rPr>
+        <w:t>RL-only pipelines that break without stable training environments</w:t>
+      </w:r>
+      <w:r>
+        <w:rPr>
+          <w:lang w:val="en-US"/>
+        </w:rPr>
+        <w:br/>
+      </w:r>
+      <w:r>
+        <w:rPr>
+          <w:lang w:val="en-US"/>
+        </w:rPr>
+        <w:br/>
+      </w:r>
+    </w:p>
+    <w:p>
+      <w:pPr>
+        <w:rPr>
+          <w:lang w:val="en-US"/>
+        </w:rPr>
+      </w:pPr>
+      <w:r>
+        <w:rPr>
+          <w:b/>
+          <w:bCs/>
+          <w:lang w:val="en-US"/>
+        </w:rPr>
+        <w:t>Verdict:</w:t>
+      </w:r>
+      <w:r>
+        <w:rPr>
+          <w:lang w:val="en-US"/>
+        </w:rPr>
+        <w:t xml:space="preserve"> Our system is future-proof and maintainable — others often aren’t.</w:t>
+      </w:r>
+    </w:p>
+    <w:p/>
     <w:sectPr>
       <w:pgSz w:w="12240" w:h="15840"/>
       <w:pgMar w:top="1440" w:right="1440" w:bottom="1440" w:left="1440" w:header="720" w:footer="720" w:gutter="0"/>
@@ -5322,6 +5503,155 @@
     </w:lvl>
   </w:abstractNum>
   <w:abstractNum w:abstractNumId="16" w15:restartNumberingAfterBreak="0">
+    <w:nsid w:val="6A7A2622"/>
+    <w:multiLevelType w:val="multilevel"/>
+    <w:tmpl w:val="365A718C"/>
+    <w:lvl w:ilvl="0">
+      <w:start w:val="1"/>
+      <w:numFmt w:val="bullet"/>
+      <w:lvlText w:val=""/>
+      <w:lvlJc w:val="left"/>
+      <w:pPr>
+        <w:tabs>
+          <w:tab w:val="num" w:pos="720"/>
+        </w:tabs>
+        <w:ind w:left="720" w:hanging="360"/>
+      </w:pPr>
+      <w:rPr>
+        <w:rFonts w:ascii="Symbol" w:hAnsi="Symbol" w:hint="default"/>
+        <w:sz w:val="20"/>
+      </w:rPr>
+    </w:lvl>
+    <w:lvl w:ilvl="1">
+      <w:start w:val="1"/>
+      <w:numFmt w:val="bullet"/>
+      <w:lvlText w:val="o"/>
+      <w:lvlJc w:val="left"/>
+      <w:pPr>
+        <w:tabs>
+          <w:tab w:val="num" w:pos="1440"/>
+        </w:tabs>
+        <w:ind w:left="1440" w:hanging="360"/>
+      </w:pPr>
+      <w:rPr>
+        <w:rFonts w:ascii="Courier New" w:hAnsi="Courier New" w:hint="default"/>
+        <w:sz w:val="20"/>
+      </w:rPr>
+    </w:lvl>
+    <w:lvl w:ilvl="2" w:tentative="1">
+      <w:start w:val="1"/>
+      <w:numFmt w:val="bullet"/>
+      <w:lvlText w:val=""/>
+      <w:lvlJc w:val="left"/>
+      <w:pPr>
+        <w:tabs>
+          <w:tab w:val="num" w:pos="2160"/>
+        </w:tabs>
+        <w:ind w:left="2160" w:hanging="360"/>
+      </w:pPr>
+      <w:rPr>
+        <w:rFonts w:ascii="Wingdings" w:hAnsi="Wingdings" w:hint="default"/>
+        <w:sz w:val="20"/>
+      </w:rPr>
+    </w:lvl>
+    <w:lvl w:ilvl="3" w:tentative="1">
+      <w:start w:val="1"/>
+      <w:numFmt w:val="bullet"/>
+      <w:lvlText w:val=""/>
+      <w:lvlJc w:val="left"/>
+      <w:pPr>
+        <w:tabs>
+          <w:tab w:val="num" w:pos="2880"/>
+        </w:tabs>
+        <w:ind w:left="2880" w:hanging="360"/>
+      </w:pPr>
+      <w:rPr>
+        <w:rFonts w:ascii="Wingdings" w:hAnsi="Wingdings" w:hint="default"/>
+        <w:sz w:val="20"/>
+      </w:rPr>
+    </w:lvl>
+    <w:lvl w:ilvl="4" w:tentative="1">
+      <w:start w:val="1"/>
+      <w:numFmt w:val="bullet"/>
+      <w:lvlText w:val=""/>
+      <w:lvlJc w:val="left"/>
+      <w:pPr>
+        <w:tabs>
+          <w:tab w:val="num" w:pos="3600"/>
+        </w:tabs>
+        <w:ind w:left="3600" w:hanging="360"/>
+      </w:pPr>
+      <w:rPr>
+        <w:rFonts w:ascii="Wingdings" w:hAnsi="Wingdings" w:hint="default"/>
+        <w:sz w:val="20"/>
+      </w:rPr>
+    </w:lvl>
+    <w:lvl w:ilvl="5" w:tentative="1">
+      <w:start w:val="1"/>
+      <w:numFmt w:val="bullet"/>
+      <w:lvlText w:val=""/>
+      <w:lvlJc w:val="left"/>
+      <w:pPr>
+        <w:tabs>
+          <w:tab w:val="num" w:pos="4320"/>
+        </w:tabs>
+        <w:ind w:left="4320" w:hanging="360"/>
+      </w:pPr>
+      <w:rPr>
+        <w:rFonts w:ascii="Wingdings" w:hAnsi="Wingdings" w:hint="default"/>
+        <w:sz w:val="20"/>
+      </w:rPr>
+    </w:lvl>
+    <w:lvl w:ilvl="6" w:tentative="1">
+      <w:start w:val="1"/>
+      <w:numFmt w:val="bullet"/>
+      <w:lvlText w:val=""/>
+      <w:lvlJc w:val="left"/>
+      <w:pPr>
+        <w:tabs>
+          <w:tab w:val="num" w:pos="5040"/>
+        </w:tabs>
+        <w:ind w:left="5040" w:hanging="360"/>
+      </w:pPr>
+      <w:rPr>
+        <w:rFonts w:ascii="Wingdings" w:hAnsi="Wingdings" w:hint="default"/>
+        <w:sz w:val="20"/>
+      </w:rPr>
+    </w:lvl>
+    <w:lvl w:ilvl="7" w:tentative="1">
+      <w:start w:val="1"/>
+      <w:numFmt w:val="bullet"/>
+      <w:lvlText w:val=""/>
+      <w:lvlJc w:val="left"/>
+      <w:pPr>
+        <w:tabs>
+          <w:tab w:val="num" w:pos="5760"/>
+        </w:tabs>
+        <w:ind w:left="5760" w:hanging="360"/>
+      </w:pPr>
+      <w:rPr>
+        <w:rFonts w:ascii="Wingdings" w:hAnsi="Wingdings" w:hint="default"/>
+        <w:sz w:val="20"/>
+      </w:rPr>
+    </w:lvl>
+    <w:lvl w:ilvl="8" w:tentative="1">
+      <w:start w:val="1"/>
+      <w:numFmt w:val="bullet"/>
+      <w:lvlText w:val=""/>
+      <w:lvlJc w:val="left"/>
+      <w:pPr>
+        <w:tabs>
+          <w:tab w:val="num" w:pos="6480"/>
+        </w:tabs>
+        <w:ind w:left="6480" w:hanging="360"/>
+      </w:pPr>
+      <w:rPr>
+        <w:rFonts w:ascii="Wingdings" w:hAnsi="Wingdings" w:hint="default"/>
+        <w:sz w:val="20"/>
+      </w:rPr>
+    </w:lvl>
+  </w:abstractNum>
+  <w:abstractNum w:abstractNumId="17" w15:restartNumberingAfterBreak="0">
     <w:nsid w:val="6BF61592"/>
     <w:multiLevelType w:val="multilevel"/>
     <w:tmpl w:val="65307546"/>
@@ -5470,7 +5800,156 @@
       </w:rPr>
     </w:lvl>
   </w:abstractNum>
-  <w:abstractNum w:abstractNumId="17" w15:restartNumberingAfterBreak="0">
+  <w:abstractNum w:abstractNumId="18" w15:restartNumberingAfterBreak="0">
+    <w:nsid w:val="76E74587"/>
+    <w:multiLevelType w:val="multilevel"/>
+    <w:tmpl w:val="242065A4"/>
+    <w:lvl w:ilvl="0">
+      <w:start w:val="1"/>
+      <w:numFmt w:val="bullet"/>
+      <w:lvlText w:val=""/>
+      <w:lvlJc w:val="left"/>
+      <w:pPr>
+        <w:tabs>
+          <w:tab w:val="num" w:pos="720"/>
+        </w:tabs>
+        <w:ind w:left="720" w:hanging="360"/>
+      </w:pPr>
+      <w:rPr>
+        <w:rFonts w:ascii="Symbol" w:hAnsi="Symbol" w:hint="default"/>
+        <w:sz w:val="20"/>
+      </w:rPr>
+    </w:lvl>
+    <w:lvl w:ilvl="1" w:tentative="1">
+      <w:start w:val="1"/>
+      <w:numFmt w:val="bullet"/>
+      <w:lvlText w:val="o"/>
+      <w:lvlJc w:val="left"/>
+      <w:pPr>
+        <w:tabs>
+          <w:tab w:val="num" w:pos="1440"/>
+        </w:tabs>
+        <w:ind w:left="1440" w:hanging="360"/>
+      </w:pPr>
+      <w:rPr>
+        <w:rFonts w:ascii="Courier New" w:hAnsi="Courier New" w:hint="default"/>
+        <w:sz w:val="20"/>
+      </w:rPr>
+    </w:lvl>
+    <w:lvl w:ilvl="2" w:tentative="1">
+      <w:start w:val="1"/>
+      <w:numFmt w:val="bullet"/>
+      <w:lvlText w:val=""/>
+      <w:lvlJc w:val="left"/>
+      <w:pPr>
+        <w:tabs>
+          <w:tab w:val="num" w:pos="2160"/>
+        </w:tabs>
+        <w:ind w:left="2160" w:hanging="360"/>
+      </w:pPr>
+      <w:rPr>
+        <w:rFonts w:ascii="Wingdings" w:hAnsi="Wingdings" w:hint="default"/>
+        <w:sz w:val="20"/>
+      </w:rPr>
+    </w:lvl>
+    <w:lvl w:ilvl="3" w:tentative="1">
+      <w:start w:val="1"/>
+      <w:numFmt w:val="bullet"/>
+      <w:lvlText w:val=""/>
+      <w:lvlJc w:val="left"/>
+      <w:pPr>
+        <w:tabs>
+          <w:tab w:val="num" w:pos="2880"/>
+        </w:tabs>
+        <w:ind w:left="2880" w:hanging="360"/>
+      </w:pPr>
+      <w:rPr>
+        <w:rFonts w:ascii="Wingdings" w:hAnsi="Wingdings" w:hint="default"/>
+        <w:sz w:val="20"/>
+      </w:rPr>
+    </w:lvl>
+    <w:lvl w:ilvl="4" w:tentative="1">
+      <w:start w:val="1"/>
+      <w:numFmt w:val="bullet"/>
+      <w:lvlText w:val=""/>
+      <w:lvlJc w:val="left"/>
+      <w:pPr>
+        <w:tabs>
+          <w:tab w:val="num" w:pos="3600"/>
+        </w:tabs>
+        <w:ind w:left="3600" w:hanging="360"/>
+      </w:pPr>
+      <w:rPr>
+        <w:rFonts w:ascii="Wingdings" w:hAnsi="Wingdings" w:hint="default"/>
+        <w:sz w:val="20"/>
+      </w:rPr>
+    </w:lvl>
+    <w:lvl w:ilvl="5" w:tentative="1">
+      <w:start w:val="1"/>
+      <w:numFmt w:val="bullet"/>
+      <w:lvlText w:val=""/>
+      <w:lvlJc w:val="left"/>
+      <w:pPr>
+        <w:tabs>
+          <w:tab w:val="num" w:pos="4320"/>
+        </w:tabs>
+        <w:ind w:left="4320" w:hanging="360"/>
+      </w:pPr>
+      <w:rPr>
+        <w:rFonts w:ascii="Wingdings" w:hAnsi="Wingdings" w:hint="default"/>
+        <w:sz w:val="20"/>
+      </w:rPr>
+    </w:lvl>
+    <w:lvl w:ilvl="6" w:tentative="1">
+      <w:start w:val="1"/>
+      <w:numFmt w:val="bullet"/>
+      <w:lvlText w:val=""/>
+      <w:lvlJc w:val="left"/>
+      <w:pPr>
+        <w:tabs>
+          <w:tab w:val="num" w:pos="5040"/>
+        </w:tabs>
+        <w:ind w:left="5040" w:hanging="360"/>
+      </w:pPr>
+      <w:rPr>
+        <w:rFonts w:ascii="Wingdings" w:hAnsi="Wingdings" w:hint="default"/>
+        <w:sz w:val="20"/>
+      </w:rPr>
+    </w:lvl>
+    <w:lvl w:ilvl="7" w:tentative="1">
+      <w:start w:val="1"/>
+      <w:numFmt w:val="bullet"/>
+      <w:lvlText w:val=""/>
+      <w:lvlJc w:val="left"/>
+      <w:pPr>
+        <w:tabs>
+          <w:tab w:val="num" w:pos="5760"/>
+        </w:tabs>
+        <w:ind w:left="5760" w:hanging="360"/>
+      </w:pPr>
+      <w:rPr>
+        <w:rFonts w:ascii="Wingdings" w:hAnsi="Wingdings" w:hint="default"/>
+        <w:sz w:val="20"/>
+      </w:rPr>
+    </w:lvl>
+    <w:lvl w:ilvl="8" w:tentative="1">
+      <w:start w:val="1"/>
+      <w:numFmt w:val="bullet"/>
+      <w:lvlText w:val=""/>
+      <w:lvlJc w:val="left"/>
+      <w:pPr>
+        <w:tabs>
+          <w:tab w:val="num" w:pos="6480"/>
+        </w:tabs>
+        <w:ind w:left="6480" w:hanging="360"/>
+      </w:pPr>
+      <w:rPr>
+        <w:rFonts w:ascii="Wingdings" w:hAnsi="Wingdings" w:hint="default"/>
+        <w:sz w:val="20"/>
+      </w:rPr>
+    </w:lvl>
+  </w:abstractNum>
+  <w:abstractNum w:abstractNumId="19" w15:restartNumberingAfterBreak="0">
     <w:nsid w:val="7B537020"/>
     <w:multiLevelType w:val="multilevel"/>
     <w:tmpl w:val="94D07D9A"/>
@@ -5653,10 +6132,10 @@
     <w:abstractNumId w:val="15"/>
   </w:num>
   <w:num w:numId="12" w16cid:durableId="1034309078">
-    <w:abstractNumId w:val="16"/>
+    <w:abstractNumId w:val="17"/>
   </w:num>
   <w:num w:numId="13" w16cid:durableId="177542427">
-    <w:abstractNumId w:val="17"/>
+    <w:abstractNumId w:val="19"/>
   </w:num>
   <w:num w:numId="14" w16cid:durableId="1639795754">
     <w:abstractNumId w:val="13"/>
@@ -5672,6 +6151,12 @@
   </w:num>
   <w:num w:numId="18" w16cid:durableId="1789738346">
     <w:abstractNumId w:val="0"/>
+  </w:num>
+  <w:num w:numId="19" w16cid:durableId="927737250">
+    <w:abstractNumId w:val="16"/>
+  </w:num>
+  <w:num w:numId="20" w16cid:durableId="1586768318">
+    <w:abstractNumId w:val="18"/>
   </w:num>
 </w:numbering>
 </file>

</xml_diff>

<commit_message>
Add safer, smarter feature
</commit_message>
<xml_diff>
--- a/Latency Analysis/Analysis of the Solution.docx
+++ b/Latency Analysis/Analysis of the Solution.docx
@@ -615,7 +615,25 @@
                 <w:bCs/>
                 <w:lang w:val="en-US"/>
               </w:rPr>
-              <w:t>Doesn’t outperform rule+feedback easily</w:t>
+              <w:t xml:space="preserve">Doesn’t outperform </w:t>
+            </w:r>
+            <w:proofErr w:type="spellStart"/>
+            <w:r>
+              <w:rPr>
+                <w:b/>
+                <w:bCs/>
+                <w:lang w:val="en-US"/>
+              </w:rPr>
+              <w:t>rule+feedback</w:t>
+            </w:r>
+            <w:proofErr w:type="spellEnd"/>
+            <w:r>
+              <w:rPr>
+                <w:b/>
+                <w:bCs/>
+                <w:lang w:val="en-US"/>
+              </w:rPr>
+              <w:t xml:space="preserve"> easily</w:t>
             </w:r>
           </w:p>
         </w:tc>
@@ -1374,12 +1392,14 @@
           <w:lang w:val="en-US"/>
         </w:rPr>
       </w:pPr>
+      <w:proofErr w:type="gramStart"/>
       <w:r>
         <w:rPr>
           <w:lang w:val="en-US"/>
         </w:rPr>
         <w:t>TL;DR</w:t>
       </w:r>
+      <w:proofErr w:type="gramEnd"/>
     </w:p>
     <w:tbl>
       <w:tblPr>
@@ -1994,11 +2014,19 @@
           <w:lang w:val="en-US"/>
         </w:rPr>
       </w:pPr>
-      <w:r>
-        <w:rPr>
-          <w:lang w:val="en-US"/>
-        </w:rPr>
-        <w:t>CPU:Memory ratios hardcoded per service</w:t>
+      <w:proofErr w:type="spellStart"/>
+      <w:r>
+        <w:rPr>
+          <w:lang w:val="en-US"/>
+        </w:rPr>
+        <w:t>CPU:Memory</w:t>
+      </w:r>
+      <w:proofErr w:type="spellEnd"/>
+      <w:r>
+        <w:rPr>
+          <w:lang w:val="en-US"/>
+        </w:rPr>
+        <w:t xml:space="preserve"> ratios hardcoded per service</w:t>
       </w:r>
     </w:p>
     <w:p>
@@ -2207,7 +2235,21 @@
         <w:rPr>
           <w:lang w:val="en-US"/>
         </w:rPr>
-        <w:t>Horizontal Pod Autoscaler (HPA) with fixed CPU targets</w:t>
+        <w:t xml:space="preserve">Horizontal Pod </w:t>
+      </w:r>
+      <w:proofErr w:type="spellStart"/>
+      <w:r>
+        <w:rPr>
+          <w:lang w:val="en-US"/>
+        </w:rPr>
+        <w:t>Autoscaler</w:t>
+      </w:r>
+      <w:proofErr w:type="spellEnd"/>
+      <w:r>
+        <w:rPr>
+          <w:lang w:val="en-US"/>
+        </w:rPr>
+        <w:t xml:space="preserve"> (HPA) with fixed CPU targets</w:t>
       </w:r>
     </w:p>
     <w:p>
@@ -2426,7 +2468,21 @@
         <w:rPr>
           <w:lang w:val="en-US"/>
         </w:rPr>
-        <w:t>Offline ML training pipelines (e.g., XGBoost models on logs)</w:t>
+        <w:t xml:space="preserve">Offline ML training pipelines (e.g., </w:t>
+      </w:r>
+      <w:proofErr w:type="spellStart"/>
+      <w:r>
+        <w:rPr>
+          <w:lang w:val="en-US"/>
+        </w:rPr>
+        <w:t>XGBoost</w:t>
+      </w:r>
+      <w:proofErr w:type="spellEnd"/>
+      <w:r>
+        <w:rPr>
+          <w:lang w:val="en-US"/>
+        </w:rPr>
+        <w:t xml:space="preserve"> models on logs)</w:t>
       </w:r>
     </w:p>
     <w:p>
@@ -3052,7 +3108,21 @@
         <w:rPr>
           <w:lang w:val="en-US"/>
         </w:rPr>
-        <w:t>Monolithic autoscalers (like KEDA)</w:t>
+        <w:t xml:space="preserve">Monolithic </w:t>
+      </w:r>
+      <w:proofErr w:type="spellStart"/>
+      <w:r>
+        <w:rPr>
+          <w:lang w:val="en-US"/>
+        </w:rPr>
+        <w:t>autoscalers</w:t>
+      </w:r>
+      <w:proofErr w:type="spellEnd"/>
+      <w:r>
+        <w:rPr>
+          <w:lang w:val="en-US"/>
+        </w:rPr>
+        <w:t xml:space="preserve"> (like KEDA)</w:t>
       </w:r>
     </w:p>
     <w:p>
@@ -3071,29 +3141,23 @@
         </w:rPr>
         <w:t>RL-only pipelines that break without stable training environments</w:t>
       </w:r>
-      <w:r>
-        <w:rPr>
-          <w:lang w:val="en-US"/>
-        </w:rPr>
-        <w:br/>
-      </w:r>
-      <w:r>
-        <w:rPr>
-          <w:lang w:val="en-US"/>
-        </w:rPr>
-        <w:br/>
-      </w:r>
-    </w:p>
-    <w:p>
-      <w:pPr>
-        <w:rPr>
-          <w:lang w:val="en-US"/>
-        </w:rPr>
-      </w:pPr>
-      <w:r>
-        <w:rPr>
+    </w:p>
+    <w:p>
+      <w:pPr>
+        <w:rPr>
+          <w:rFonts w:eastAsia="Times New Roman"/>
           <w:b/>
           <w:bCs/>
+          <w:color w:val="000000"/>
+          <w:sz w:val="26"/>
+          <w:szCs w:val="26"/>
+          <w:lang w:val="en-US"/>
+        </w:rPr>
+      </w:pPr>
+      <w:r>
+        <w:rPr>
+          <w:b/>
+          <w:bCs/>
           <w:lang w:val="en-US"/>
         </w:rPr>
         <w:t>Verdict:</w:t>
@@ -3104,8 +3168,633 @@
         </w:rPr>
         <w:t xml:space="preserve"> Our system is future-proof and maintainable — others often aren’t.</w:t>
       </w:r>
-    </w:p>
-    <w:p/>
+      <w:r>
+        <w:rPr>
+          <w:rFonts w:eastAsia="Times New Roman"/>
+          <w:b/>
+          <w:bCs/>
+          <w:color w:val="000000"/>
+          <w:sz w:val="26"/>
+          <w:szCs w:val="26"/>
+          <w:lang w:val="en-US"/>
+        </w:rPr>
+        <w:t xml:space="preserve"> </w:t>
+      </w:r>
+    </w:p>
+    <w:p>
+      <w:pPr>
+        <w:rPr>
+          <w:rFonts w:eastAsia="Times New Roman"/>
+          <w:b/>
+          <w:bCs/>
+          <w:color w:val="000000"/>
+          <w:sz w:val="26"/>
+          <w:szCs w:val="26"/>
+          <w:lang w:val="en-US"/>
+        </w:rPr>
+      </w:pPr>
+    </w:p>
+    <w:p>
+      <w:pPr>
+        <w:rPr>
+          <w:b/>
+          <w:bCs/>
+          <w:lang w:val="en-US"/>
+        </w:rPr>
+      </w:pPr>
+      <w:r>
+        <w:rPr>
+          <w:b/>
+          <w:bCs/>
+          <w:lang w:val="en-US"/>
+        </w:rPr>
+        <w:t>6. Safer Than RL, Smarter Than Heuristics</w:t>
+      </w:r>
+    </w:p>
+    <w:p>
+      <w:pPr>
+        <w:rPr>
+          <w:lang w:val="en-US"/>
+        </w:rPr>
+      </w:pPr>
+      <w:r>
+        <w:rPr>
+          <w:lang w:val="en-US"/>
+        </w:rPr>
+        <w:t>We’re positioned between two extremes:</w:t>
+      </w:r>
+    </w:p>
+    <w:tbl>
+      <w:tblPr>
+        <w:tblW w:w="0" w:type="auto"/>
+        <w:tblCellMar>
+          <w:top w:w="15" w:type="dxa"/>
+          <w:left w:w="15" w:type="dxa"/>
+          <w:bottom w:w="15" w:type="dxa"/>
+          <w:right w:w="15" w:type="dxa"/>
+        </w:tblCellMar>
+        <w:tblLook w:val="04A0" w:firstRow="1" w:lastRow="0" w:firstColumn="1" w:lastColumn="0" w:noHBand="0" w:noVBand="1"/>
+      </w:tblPr>
+      <w:tblGrid>
+        <w:gridCol w:w="2389"/>
+        <w:gridCol w:w="800"/>
+        <w:gridCol w:w="1374"/>
+        <w:gridCol w:w="1386"/>
+      </w:tblGrid>
+      <w:tr>
+        <w:trPr>
+          <w:trHeight w:val="500"/>
+        </w:trPr>
+        <w:tc>
+          <w:tcPr>
+            <w:tcW w:w="0" w:type="auto"/>
+            <w:tcBorders>
+              <w:top w:val="single" w:sz="4" w:space="0" w:color="000000"/>
+              <w:left w:val="single" w:sz="4" w:space="0" w:color="000000"/>
+              <w:bottom w:val="single" w:sz="4" w:space="0" w:color="000000"/>
+              <w:right w:val="single" w:sz="4" w:space="0" w:color="000000"/>
+            </w:tcBorders>
+            <w:tcMar>
+              <w:top w:w="100" w:type="dxa"/>
+              <w:left w:w="100" w:type="dxa"/>
+              <w:bottom w:w="100" w:type="dxa"/>
+              <w:right w:w="100" w:type="dxa"/>
+            </w:tcMar>
+            <w:hideMark/>
+          </w:tcPr>
+          <w:p>
+            <w:pPr>
+              <w:rPr>
+                <w:lang w:val="en-US"/>
+              </w:rPr>
+            </w:pPr>
+            <w:r>
+              <w:rPr>
+                <w:b/>
+                <w:bCs/>
+                <w:lang w:val="en-US"/>
+              </w:rPr>
+              <w:t>Method</w:t>
+            </w:r>
+          </w:p>
+        </w:tc>
+        <w:tc>
+          <w:tcPr>
+            <w:tcW w:w="0" w:type="auto"/>
+            <w:tcBorders>
+              <w:top w:val="single" w:sz="4" w:space="0" w:color="000000"/>
+              <w:left w:val="single" w:sz="4" w:space="0" w:color="000000"/>
+              <w:bottom w:val="single" w:sz="4" w:space="0" w:color="000000"/>
+              <w:right w:val="single" w:sz="4" w:space="0" w:color="000000"/>
+            </w:tcBorders>
+            <w:tcMar>
+              <w:top w:w="100" w:type="dxa"/>
+              <w:left w:w="100" w:type="dxa"/>
+              <w:bottom w:w="100" w:type="dxa"/>
+              <w:right w:w="100" w:type="dxa"/>
+            </w:tcMar>
+            <w:hideMark/>
+          </w:tcPr>
+          <w:p>
+            <w:pPr>
+              <w:rPr>
+                <w:lang w:val="en-US"/>
+              </w:rPr>
+            </w:pPr>
+            <w:r>
+              <w:rPr>
+                <w:b/>
+                <w:bCs/>
+                <w:lang w:val="en-US"/>
+              </w:rPr>
+              <w:t>Safe?</w:t>
+            </w:r>
+          </w:p>
+        </w:tc>
+        <w:tc>
+          <w:tcPr>
+            <w:tcW w:w="0" w:type="auto"/>
+            <w:tcBorders>
+              <w:top w:val="single" w:sz="4" w:space="0" w:color="000000"/>
+              <w:left w:val="single" w:sz="4" w:space="0" w:color="000000"/>
+              <w:bottom w:val="single" w:sz="4" w:space="0" w:color="000000"/>
+              <w:right w:val="single" w:sz="4" w:space="0" w:color="000000"/>
+            </w:tcBorders>
+            <w:tcMar>
+              <w:top w:w="100" w:type="dxa"/>
+              <w:left w:w="100" w:type="dxa"/>
+              <w:bottom w:w="100" w:type="dxa"/>
+              <w:right w:w="100" w:type="dxa"/>
+            </w:tcMar>
+            <w:hideMark/>
+          </w:tcPr>
+          <w:p>
+            <w:pPr>
+              <w:rPr>
+                <w:lang w:val="en-US"/>
+              </w:rPr>
+            </w:pPr>
+            <w:r>
+              <w:rPr>
+                <w:b/>
+                <w:bCs/>
+                <w:lang w:val="en-US"/>
+              </w:rPr>
+              <w:t>Intelligent?</w:t>
+            </w:r>
+          </w:p>
+        </w:tc>
+        <w:tc>
+          <w:tcPr>
+            <w:tcW w:w="0" w:type="auto"/>
+            <w:tcBorders>
+              <w:top w:val="single" w:sz="4" w:space="0" w:color="000000"/>
+              <w:left w:val="single" w:sz="4" w:space="0" w:color="000000"/>
+              <w:bottom w:val="single" w:sz="4" w:space="0" w:color="000000"/>
+              <w:right w:val="single" w:sz="4" w:space="0" w:color="000000"/>
+            </w:tcBorders>
+            <w:tcMar>
+              <w:top w:w="100" w:type="dxa"/>
+              <w:left w:w="100" w:type="dxa"/>
+              <w:bottom w:w="100" w:type="dxa"/>
+              <w:right w:w="100" w:type="dxa"/>
+            </w:tcMar>
+            <w:hideMark/>
+          </w:tcPr>
+          <w:p>
+            <w:pPr>
+              <w:rPr>
+                <w:lang w:val="en-US"/>
+              </w:rPr>
+            </w:pPr>
+            <w:r>
+              <w:rPr>
+                <w:b/>
+                <w:bCs/>
+                <w:lang w:val="en-US"/>
+              </w:rPr>
+              <w:t>Real-Time?</w:t>
+            </w:r>
+          </w:p>
+        </w:tc>
+      </w:tr>
+      <w:tr>
+        <w:trPr>
+          <w:trHeight w:val="560"/>
+        </w:trPr>
+        <w:tc>
+          <w:tcPr>
+            <w:tcW w:w="0" w:type="auto"/>
+            <w:tcBorders>
+              <w:top w:val="single" w:sz="4" w:space="0" w:color="000000"/>
+              <w:left w:val="single" w:sz="4" w:space="0" w:color="000000"/>
+              <w:bottom w:val="single" w:sz="4" w:space="0" w:color="000000"/>
+              <w:right w:val="single" w:sz="4" w:space="0" w:color="000000"/>
+            </w:tcBorders>
+            <w:tcMar>
+              <w:top w:w="100" w:type="dxa"/>
+              <w:left w:w="100" w:type="dxa"/>
+              <w:bottom w:w="100" w:type="dxa"/>
+              <w:right w:w="100" w:type="dxa"/>
+            </w:tcMar>
+            <w:hideMark/>
+          </w:tcPr>
+          <w:p>
+            <w:pPr>
+              <w:rPr>
+                <w:lang w:val="en-US"/>
+              </w:rPr>
+            </w:pPr>
+            <w:r>
+              <w:rPr>
+                <w:lang w:val="en-US"/>
+              </w:rPr>
+              <w:t>Heuristics (HPA, VPA)</w:t>
+            </w:r>
+          </w:p>
+        </w:tc>
+        <w:tc>
+          <w:tcPr>
+            <w:tcW w:w="0" w:type="auto"/>
+            <w:tcBorders>
+              <w:top w:val="single" w:sz="4" w:space="0" w:color="000000"/>
+              <w:left w:val="single" w:sz="4" w:space="0" w:color="000000"/>
+              <w:bottom w:val="single" w:sz="4" w:space="0" w:color="000000"/>
+              <w:right w:val="single" w:sz="4" w:space="0" w:color="000000"/>
+            </w:tcBorders>
+            <w:tcMar>
+              <w:top w:w="100" w:type="dxa"/>
+              <w:left w:w="100" w:type="dxa"/>
+              <w:bottom w:w="100" w:type="dxa"/>
+              <w:right w:w="100" w:type="dxa"/>
+            </w:tcMar>
+            <w:hideMark/>
+          </w:tcPr>
+          <w:p>
+            <w:pPr>
+              <w:rPr>
+                <w:lang w:val="en-US"/>
+              </w:rPr>
+            </w:pPr>
+            <w:r>
+              <w:rPr>
+                <w:lang w:val="en-US"/>
+              </w:rPr>
+              <w:t>Yes</w:t>
+            </w:r>
+          </w:p>
+        </w:tc>
+        <w:tc>
+          <w:tcPr>
+            <w:tcW w:w="0" w:type="auto"/>
+            <w:tcBorders>
+              <w:top w:val="single" w:sz="4" w:space="0" w:color="000000"/>
+              <w:left w:val="single" w:sz="4" w:space="0" w:color="000000"/>
+              <w:bottom w:val="single" w:sz="4" w:space="0" w:color="000000"/>
+              <w:right w:val="single" w:sz="4" w:space="0" w:color="000000"/>
+            </w:tcBorders>
+            <w:tcMar>
+              <w:top w:w="100" w:type="dxa"/>
+              <w:left w:w="100" w:type="dxa"/>
+              <w:bottom w:w="100" w:type="dxa"/>
+              <w:right w:w="100" w:type="dxa"/>
+            </w:tcMar>
+            <w:hideMark/>
+          </w:tcPr>
+          <w:p>
+            <w:pPr>
+              <w:rPr>
+                <w:lang w:val="en-US"/>
+              </w:rPr>
+            </w:pPr>
+            <w:r>
+              <w:rPr>
+                <w:lang w:val="en-US"/>
+              </w:rPr>
+              <w:t>No</w:t>
+            </w:r>
+          </w:p>
+        </w:tc>
+        <w:tc>
+          <w:tcPr>
+            <w:tcW w:w="0" w:type="auto"/>
+            <w:tcBorders>
+              <w:top w:val="single" w:sz="4" w:space="0" w:color="000000"/>
+              <w:left w:val="single" w:sz="4" w:space="0" w:color="000000"/>
+              <w:bottom w:val="single" w:sz="4" w:space="0" w:color="000000"/>
+              <w:right w:val="single" w:sz="4" w:space="0" w:color="000000"/>
+            </w:tcBorders>
+            <w:tcMar>
+              <w:top w:w="100" w:type="dxa"/>
+              <w:left w:w="100" w:type="dxa"/>
+              <w:bottom w:w="100" w:type="dxa"/>
+              <w:right w:w="100" w:type="dxa"/>
+            </w:tcMar>
+            <w:hideMark/>
+          </w:tcPr>
+          <w:p>
+            <w:pPr>
+              <w:rPr>
+                <w:lang w:val="en-US"/>
+              </w:rPr>
+            </w:pPr>
+            <w:r>
+              <w:rPr>
+                <w:lang w:val="en-US"/>
+              </w:rPr>
+              <w:t>Yes</w:t>
+            </w:r>
+          </w:p>
+        </w:tc>
+      </w:tr>
+      <w:tr>
+        <w:trPr>
+          <w:trHeight w:val="560"/>
+        </w:trPr>
+        <w:tc>
+          <w:tcPr>
+            <w:tcW w:w="0" w:type="auto"/>
+            <w:tcBorders>
+              <w:top w:val="single" w:sz="4" w:space="0" w:color="000000"/>
+              <w:left w:val="single" w:sz="4" w:space="0" w:color="000000"/>
+              <w:bottom w:val="single" w:sz="4" w:space="0" w:color="000000"/>
+              <w:right w:val="single" w:sz="4" w:space="0" w:color="000000"/>
+            </w:tcBorders>
+            <w:tcMar>
+              <w:top w:w="100" w:type="dxa"/>
+              <w:left w:w="100" w:type="dxa"/>
+              <w:bottom w:w="100" w:type="dxa"/>
+              <w:right w:w="100" w:type="dxa"/>
+            </w:tcMar>
+            <w:hideMark/>
+          </w:tcPr>
+          <w:p>
+            <w:pPr>
+              <w:rPr>
+                <w:lang w:val="en-US"/>
+              </w:rPr>
+            </w:pPr>
+            <w:r>
+              <w:rPr>
+                <w:lang w:val="en-US"/>
+              </w:rPr>
+              <w:t>RL-only agents</w:t>
+            </w:r>
+          </w:p>
+        </w:tc>
+        <w:tc>
+          <w:tcPr>
+            <w:tcW w:w="0" w:type="auto"/>
+            <w:tcBorders>
+              <w:top w:val="single" w:sz="4" w:space="0" w:color="000000"/>
+              <w:left w:val="single" w:sz="4" w:space="0" w:color="000000"/>
+              <w:bottom w:val="single" w:sz="4" w:space="0" w:color="000000"/>
+              <w:right w:val="single" w:sz="4" w:space="0" w:color="000000"/>
+            </w:tcBorders>
+            <w:tcMar>
+              <w:top w:w="100" w:type="dxa"/>
+              <w:left w:w="100" w:type="dxa"/>
+              <w:bottom w:w="100" w:type="dxa"/>
+              <w:right w:w="100" w:type="dxa"/>
+            </w:tcMar>
+            <w:hideMark/>
+          </w:tcPr>
+          <w:p>
+            <w:pPr>
+              <w:rPr>
+                <w:lang w:val="en-US"/>
+              </w:rPr>
+            </w:pPr>
+            <w:r>
+              <w:rPr>
+                <w:lang w:val="en-US"/>
+              </w:rPr>
+              <w:t>No</w:t>
+            </w:r>
+          </w:p>
+        </w:tc>
+        <w:tc>
+          <w:tcPr>
+            <w:tcW w:w="0" w:type="auto"/>
+            <w:tcBorders>
+              <w:top w:val="single" w:sz="4" w:space="0" w:color="000000"/>
+              <w:left w:val="single" w:sz="4" w:space="0" w:color="000000"/>
+              <w:bottom w:val="single" w:sz="4" w:space="0" w:color="000000"/>
+              <w:right w:val="single" w:sz="4" w:space="0" w:color="000000"/>
+            </w:tcBorders>
+            <w:tcMar>
+              <w:top w:w="100" w:type="dxa"/>
+              <w:left w:w="100" w:type="dxa"/>
+              <w:bottom w:w="100" w:type="dxa"/>
+              <w:right w:w="100" w:type="dxa"/>
+            </w:tcMar>
+            <w:hideMark/>
+          </w:tcPr>
+          <w:p>
+            <w:pPr>
+              <w:rPr>
+                <w:lang w:val="en-US"/>
+              </w:rPr>
+            </w:pPr>
+            <w:r>
+              <w:rPr>
+                <w:lang w:val="en-US"/>
+              </w:rPr>
+              <w:t>Yes</w:t>
+            </w:r>
+          </w:p>
+        </w:tc>
+        <w:tc>
+          <w:tcPr>
+            <w:tcW w:w="0" w:type="auto"/>
+            <w:tcBorders>
+              <w:top w:val="single" w:sz="4" w:space="0" w:color="000000"/>
+              <w:left w:val="single" w:sz="4" w:space="0" w:color="000000"/>
+              <w:bottom w:val="single" w:sz="4" w:space="0" w:color="000000"/>
+              <w:right w:val="single" w:sz="4" w:space="0" w:color="000000"/>
+            </w:tcBorders>
+            <w:tcMar>
+              <w:top w:w="100" w:type="dxa"/>
+              <w:left w:w="100" w:type="dxa"/>
+              <w:bottom w:w="100" w:type="dxa"/>
+              <w:right w:w="100" w:type="dxa"/>
+            </w:tcMar>
+            <w:hideMark/>
+          </w:tcPr>
+          <w:p>
+            <w:pPr>
+              <w:rPr>
+                <w:lang w:val="en-US"/>
+              </w:rPr>
+            </w:pPr>
+            <w:r>
+              <w:rPr>
+                <w:lang w:val="en-US"/>
+              </w:rPr>
+              <w:t>No</w:t>
+            </w:r>
+          </w:p>
+        </w:tc>
+      </w:tr>
+      <w:tr>
+        <w:trPr>
+          <w:trHeight w:val="560"/>
+        </w:trPr>
+        <w:tc>
+          <w:tcPr>
+            <w:tcW w:w="0" w:type="auto"/>
+            <w:tcBorders>
+              <w:top w:val="single" w:sz="4" w:space="0" w:color="000000"/>
+              <w:left w:val="single" w:sz="4" w:space="0" w:color="000000"/>
+              <w:bottom w:val="single" w:sz="4" w:space="0" w:color="000000"/>
+              <w:right w:val="single" w:sz="4" w:space="0" w:color="000000"/>
+            </w:tcBorders>
+            <w:tcMar>
+              <w:top w:w="100" w:type="dxa"/>
+              <w:left w:w="100" w:type="dxa"/>
+              <w:bottom w:w="100" w:type="dxa"/>
+              <w:right w:w="100" w:type="dxa"/>
+            </w:tcMar>
+            <w:hideMark/>
+          </w:tcPr>
+          <w:p>
+            <w:pPr>
+              <w:rPr>
+                <w:lang w:val="en-US"/>
+              </w:rPr>
+            </w:pPr>
+            <w:r>
+              <w:rPr>
+                <w:b/>
+                <w:bCs/>
+                <w:lang w:val="en-US"/>
+              </w:rPr>
+              <w:t>Our DARE model</w:t>
+            </w:r>
+          </w:p>
+        </w:tc>
+        <w:tc>
+          <w:tcPr>
+            <w:tcW w:w="0" w:type="auto"/>
+            <w:tcBorders>
+              <w:top w:val="single" w:sz="4" w:space="0" w:color="000000"/>
+              <w:left w:val="single" w:sz="4" w:space="0" w:color="000000"/>
+              <w:bottom w:val="single" w:sz="4" w:space="0" w:color="000000"/>
+              <w:right w:val="single" w:sz="4" w:space="0" w:color="000000"/>
+            </w:tcBorders>
+            <w:tcMar>
+              <w:top w:w="100" w:type="dxa"/>
+              <w:left w:w="100" w:type="dxa"/>
+              <w:bottom w:w="100" w:type="dxa"/>
+              <w:right w:w="100" w:type="dxa"/>
+            </w:tcMar>
+            <w:hideMark/>
+          </w:tcPr>
+          <w:p>
+            <w:pPr>
+              <w:rPr>
+                <w:lang w:val="en-US"/>
+              </w:rPr>
+            </w:pPr>
+            <w:r>
+              <w:rPr>
+                <w:lang w:val="en-US"/>
+              </w:rPr>
+              <w:t>Yes</w:t>
+            </w:r>
+          </w:p>
+        </w:tc>
+        <w:tc>
+          <w:tcPr>
+            <w:tcW w:w="0" w:type="auto"/>
+            <w:tcBorders>
+              <w:top w:val="single" w:sz="4" w:space="0" w:color="000000"/>
+              <w:left w:val="single" w:sz="4" w:space="0" w:color="000000"/>
+              <w:bottom w:val="single" w:sz="4" w:space="0" w:color="000000"/>
+              <w:right w:val="single" w:sz="4" w:space="0" w:color="000000"/>
+            </w:tcBorders>
+            <w:tcMar>
+              <w:top w:w="100" w:type="dxa"/>
+              <w:left w:w="100" w:type="dxa"/>
+              <w:bottom w:w="100" w:type="dxa"/>
+              <w:right w:w="100" w:type="dxa"/>
+            </w:tcMar>
+            <w:hideMark/>
+          </w:tcPr>
+          <w:p>
+            <w:pPr>
+              <w:rPr>
+                <w:lang w:val="en-US"/>
+              </w:rPr>
+            </w:pPr>
+            <w:r>
+              <w:rPr>
+                <w:lang w:val="en-US"/>
+              </w:rPr>
+              <w:t>Yes</w:t>
+            </w:r>
+          </w:p>
+        </w:tc>
+        <w:tc>
+          <w:tcPr>
+            <w:tcW w:w="0" w:type="auto"/>
+            <w:tcBorders>
+              <w:top w:val="single" w:sz="4" w:space="0" w:color="000000"/>
+              <w:left w:val="single" w:sz="4" w:space="0" w:color="000000"/>
+              <w:bottom w:val="single" w:sz="4" w:space="0" w:color="000000"/>
+              <w:right w:val="single" w:sz="4" w:space="0" w:color="000000"/>
+            </w:tcBorders>
+            <w:tcMar>
+              <w:top w:w="100" w:type="dxa"/>
+              <w:left w:w="100" w:type="dxa"/>
+              <w:bottom w:w="100" w:type="dxa"/>
+              <w:right w:w="100" w:type="dxa"/>
+            </w:tcMar>
+            <w:hideMark/>
+          </w:tcPr>
+          <w:p>
+            <w:pPr>
+              <w:rPr>
+                <w:lang w:val="en-US"/>
+              </w:rPr>
+            </w:pPr>
+            <w:r>
+              <w:rPr>
+                <w:lang w:val="en-US"/>
+              </w:rPr>
+              <w:t>Yes</w:t>
+            </w:r>
+          </w:p>
+        </w:tc>
+      </w:tr>
+    </w:tbl>
+    <w:p>
+      <w:pPr>
+        <w:rPr>
+          <w:lang w:val="en-US"/>
+        </w:rPr>
+      </w:pPr>
+      <w:r>
+        <w:rPr>
+          <w:lang w:val="en-US"/>
+        </w:rPr>
+        <w:br/>
+      </w:r>
+      <w:r>
+        <w:rPr>
+          <w:b/>
+          <w:bCs/>
+          <w:lang w:val="en-US"/>
+        </w:rPr>
+        <w:t>Verdict:</w:t>
+      </w:r>
+      <w:r>
+        <w:rPr>
+          <w:lang w:val="en-US"/>
+        </w:rPr>
+        <w:t xml:space="preserve"> We combine adaptivity, safety, and low latency — a rare and practical combination.</w:t>
+      </w:r>
+    </w:p>
     <w:sectPr>
       <w:pgSz w:w="12240" w:h="15840"/>
       <w:pgMar w:top="1440" w:right="1440" w:bottom="1440" w:left="1440" w:header="720" w:footer="720" w:gutter="0"/>

</xml_diff>

<commit_message>
Add why our method wins
</commit_message>
<xml_diff>
--- a/Latency Analysis/Analysis of the Solution.docx
+++ b/Latency Analysis/Analysis of the Solution.docx
@@ -3794,6 +3794,1101 @@
         </w:rPr>
         <w:t xml:space="preserve"> We combine adaptivity, safety, and low latency — a rare and practical combination.</w:t>
       </w:r>
+    </w:p>
+    <w:p>
+      <w:pPr>
+        <w:rPr>
+          <w:lang w:val="en-US"/>
+        </w:rPr>
+      </w:pPr>
+    </w:p>
+    <w:p>
+      <w:pPr>
+        <w:pStyle w:val="Heading3"/>
+        <w:rPr>
+          <w:b/>
+          <w:bCs/>
+          <w:lang w:val="en-US"/>
+        </w:rPr>
+      </w:pPr>
+      <w:r>
+        <w:rPr>
+          <w:lang w:val="en-US"/>
+        </w:rPr>
+        <w:t>Summary: Why Our Method Wins</w:t>
+      </w:r>
+    </w:p>
+    <w:p>
+      <w:pPr>
+        <w:rPr>
+          <w:lang w:val="en-US"/>
+        </w:rPr>
+      </w:pPr>
+    </w:p>
+    <w:tbl>
+      <w:tblPr>
+        <w:tblW w:w="0" w:type="auto"/>
+        <w:tblCellMar>
+          <w:top w:w="15" w:type="dxa"/>
+          <w:left w:w="15" w:type="dxa"/>
+          <w:bottom w:w="15" w:type="dxa"/>
+          <w:right w:w="15" w:type="dxa"/>
+        </w:tblCellMar>
+        <w:tblLook w:val="04A0" w:firstRow="1" w:lastRow="0" w:firstColumn="1" w:lastColumn="0" w:noHBand="0" w:noVBand="1"/>
+      </w:tblPr>
+      <w:tblGrid>
+        <w:gridCol w:w="2942"/>
+        <w:gridCol w:w="2154"/>
+        <w:gridCol w:w="1772"/>
+        <w:gridCol w:w="2482"/>
+      </w:tblGrid>
+      <w:tr>
+        <w:trPr>
+          <w:trHeight w:val="785"/>
+        </w:trPr>
+        <w:tc>
+          <w:tcPr>
+            <w:tcW w:w="0" w:type="auto"/>
+            <w:tcBorders>
+              <w:top w:val="single" w:sz="4" w:space="0" w:color="000000"/>
+              <w:left w:val="single" w:sz="4" w:space="0" w:color="000000"/>
+              <w:bottom w:val="single" w:sz="4" w:space="0" w:color="000000"/>
+              <w:right w:val="single" w:sz="4" w:space="0" w:color="000000"/>
+            </w:tcBorders>
+            <w:tcMar>
+              <w:top w:w="100" w:type="dxa"/>
+              <w:left w:w="100" w:type="dxa"/>
+              <w:bottom w:w="100" w:type="dxa"/>
+              <w:right w:w="100" w:type="dxa"/>
+            </w:tcMar>
+            <w:hideMark/>
+          </w:tcPr>
+          <w:p>
+            <w:pPr>
+              <w:rPr>
+                <w:lang w:val="en-US"/>
+              </w:rPr>
+            </w:pPr>
+            <w:r>
+              <w:rPr>
+                <w:b/>
+                <w:bCs/>
+                <w:lang w:val="en-US"/>
+              </w:rPr>
+              <w:t>Criteria</w:t>
+            </w:r>
+          </w:p>
+        </w:tc>
+        <w:tc>
+          <w:tcPr>
+            <w:tcW w:w="0" w:type="auto"/>
+            <w:tcBorders>
+              <w:top w:val="single" w:sz="4" w:space="0" w:color="000000"/>
+              <w:left w:val="single" w:sz="4" w:space="0" w:color="000000"/>
+              <w:bottom w:val="single" w:sz="4" w:space="0" w:color="000000"/>
+              <w:right w:val="single" w:sz="4" w:space="0" w:color="000000"/>
+            </w:tcBorders>
+            <w:tcMar>
+              <w:top w:w="100" w:type="dxa"/>
+              <w:left w:w="100" w:type="dxa"/>
+              <w:bottom w:w="100" w:type="dxa"/>
+              <w:right w:w="100" w:type="dxa"/>
+            </w:tcMar>
+            <w:hideMark/>
+          </w:tcPr>
+          <w:p>
+            <w:pPr>
+              <w:rPr>
+                <w:lang w:val="en-US"/>
+              </w:rPr>
+            </w:pPr>
+            <w:r>
+              <w:rPr>
+                <w:b/>
+                <w:bCs/>
+                <w:lang w:val="en-US"/>
+              </w:rPr>
+              <w:t>Our Method (DARE)</w:t>
+            </w:r>
+          </w:p>
+        </w:tc>
+        <w:tc>
+          <w:tcPr>
+            <w:tcW w:w="0" w:type="auto"/>
+            <w:tcBorders>
+              <w:top w:val="single" w:sz="4" w:space="0" w:color="000000"/>
+              <w:left w:val="single" w:sz="4" w:space="0" w:color="000000"/>
+              <w:bottom w:val="single" w:sz="4" w:space="0" w:color="000000"/>
+              <w:right w:val="single" w:sz="4" w:space="0" w:color="000000"/>
+            </w:tcBorders>
+            <w:tcMar>
+              <w:top w:w="100" w:type="dxa"/>
+              <w:left w:w="100" w:type="dxa"/>
+              <w:bottom w:w="100" w:type="dxa"/>
+              <w:right w:w="100" w:type="dxa"/>
+            </w:tcMar>
+            <w:hideMark/>
+          </w:tcPr>
+          <w:p>
+            <w:pPr>
+              <w:rPr>
+                <w:lang w:val="en-US"/>
+              </w:rPr>
+            </w:pPr>
+            <w:r>
+              <w:rPr>
+                <w:b/>
+                <w:bCs/>
+                <w:lang w:val="en-US"/>
+              </w:rPr>
+              <w:t>RL Agent</w:t>
+            </w:r>
+          </w:p>
+        </w:tc>
+        <w:tc>
+          <w:tcPr>
+            <w:tcW w:w="0" w:type="auto"/>
+            <w:tcBorders>
+              <w:top w:val="single" w:sz="4" w:space="0" w:color="000000"/>
+              <w:left w:val="single" w:sz="4" w:space="0" w:color="000000"/>
+              <w:bottom w:val="single" w:sz="4" w:space="0" w:color="000000"/>
+              <w:right w:val="single" w:sz="4" w:space="0" w:color="000000"/>
+            </w:tcBorders>
+            <w:tcMar>
+              <w:top w:w="100" w:type="dxa"/>
+              <w:left w:w="100" w:type="dxa"/>
+              <w:bottom w:w="100" w:type="dxa"/>
+              <w:right w:w="100" w:type="dxa"/>
+            </w:tcMar>
+            <w:hideMark/>
+          </w:tcPr>
+          <w:p>
+            <w:pPr>
+              <w:rPr>
+                <w:lang w:val="en-US"/>
+              </w:rPr>
+            </w:pPr>
+            <w:r>
+              <w:rPr>
+                <w:b/>
+                <w:bCs/>
+                <w:lang w:val="en-US"/>
+              </w:rPr>
+              <w:t>Static Thresholds</w:t>
+            </w:r>
+          </w:p>
+        </w:tc>
+      </w:tr>
+      <w:tr>
+        <w:trPr>
+          <w:trHeight w:val="560"/>
+        </w:trPr>
+        <w:tc>
+          <w:tcPr>
+            <w:tcW w:w="0" w:type="auto"/>
+            <w:tcBorders>
+              <w:top w:val="single" w:sz="4" w:space="0" w:color="000000"/>
+              <w:left w:val="single" w:sz="4" w:space="0" w:color="000000"/>
+              <w:bottom w:val="single" w:sz="4" w:space="0" w:color="000000"/>
+              <w:right w:val="single" w:sz="4" w:space="0" w:color="000000"/>
+            </w:tcBorders>
+            <w:tcMar>
+              <w:top w:w="100" w:type="dxa"/>
+              <w:left w:w="100" w:type="dxa"/>
+              <w:bottom w:w="100" w:type="dxa"/>
+              <w:right w:w="100" w:type="dxa"/>
+            </w:tcMar>
+            <w:hideMark/>
+          </w:tcPr>
+          <w:p>
+            <w:pPr>
+              <w:rPr>
+                <w:lang w:val="en-US"/>
+              </w:rPr>
+            </w:pPr>
+            <w:r>
+              <w:rPr>
+                <w:lang w:val="en-US"/>
+              </w:rPr>
+              <w:t>Real-time adaptivity</w:t>
+            </w:r>
+          </w:p>
+        </w:tc>
+        <w:tc>
+          <w:tcPr>
+            <w:tcW w:w="0" w:type="auto"/>
+            <w:tcBorders>
+              <w:top w:val="single" w:sz="4" w:space="0" w:color="000000"/>
+              <w:left w:val="single" w:sz="4" w:space="0" w:color="000000"/>
+              <w:bottom w:val="single" w:sz="4" w:space="0" w:color="000000"/>
+              <w:right w:val="single" w:sz="4" w:space="0" w:color="000000"/>
+            </w:tcBorders>
+            <w:tcMar>
+              <w:top w:w="100" w:type="dxa"/>
+              <w:left w:w="100" w:type="dxa"/>
+              <w:bottom w:w="100" w:type="dxa"/>
+              <w:right w:w="100" w:type="dxa"/>
+            </w:tcMar>
+            <w:hideMark/>
+          </w:tcPr>
+          <w:p>
+            <w:pPr>
+              <w:rPr>
+                <w:lang w:val="en-US"/>
+              </w:rPr>
+            </w:pPr>
+            <w:r>
+              <w:rPr>
+                <w:lang w:val="en-US"/>
+              </w:rPr>
+              <w:t>Yes</w:t>
+            </w:r>
+          </w:p>
+        </w:tc>
+        <w:tc>
+          <w:tcPr>
+            <w:tcW w:w="0" w:type="auto"/>
+            <w:tcBorders>
+              <w:top w:val="single" w:sz="4" w:space="0" w:color="000000"/>
+              <w:left w:val="single" w:sz="4" w:space="0" w:color="000000"/>
+              <w:bottom w:val="single" w:sz="4" w:space="0" w:color="000000"/>
+              <w:right w:val="single" w:sz="4" w:space="0" w:color="000000"/>
+            </w:tcBorders>
+            <w:tcMar>
+              <w:top w:w="100" w:type="dxa"/>
+              <w:left w:w="100" w:type="dxa"/>
+              <w:bottom w:w="100" w:type="dxa"/>
+              <w:right w:w="100" w:type="dxa"/>
+            </w:tcMar>
+            <w:hideMark/>
+          </w:tcPr>
+          <w:p>
+            <w:pPr>
+              <w:rPr>
+                <w:lang w:val="en-US"/>
+              </w:rPr>
+            </w:pPr>
+            <w:r>
+              <w:rPr>
+                <w:lang w:val="en-US"/>
+              </w:rPr>
+              <w:t>Slow</w:t>
+            </w:r>
+          </w:p>
+        </w:tc>
+        <w:tc>
+          <w:tcPr>
+            <w:tcW w:w="0" w:type="auto"/>
+            <w:tcBorders>
+              <w:top w:val="single" w:sz="4" w:space="0" w:color="000000"/>
+              <w:left w:val="single" w:sz="4" w:space="0" w:color="000000"/>
+              <w:bottom w:val="single" w:sz="4" w:space="0" w:color="000000"/>
+              <w:right w:val="single" w:sz="4" w:space="0" w:color="000000"/>
+            </w:tcBorders>
+            <w:tcMar>
+              <w:top w:w="100" w:type="dxa"/>
+              <w:left w:w="100" w:type="dxa"/>
+              <w:bottom w:w="100" w:type="dxa"/>
+              <w:right w:w="100" w:type="dxa"/>
+            </w:tcMar>
+            <w:hideMark/>
+          </w:tcPr>
+          <w:p>
+            <w:pPr>
+              <w:rPr>
+                <w:lang w:val="en-US"/>
+              </w:rPr>
+            </w:pPr>
+            <w:r>
+              <w:rPr>
+                <w:lang w:val="en-US"/>
+              </w:rPr>
+              <w:t>Fixed</w:t>
+            </w:r>
+          </w:p>
+        </w:tc>
+      </w:tr>
+      <w:tr>
+        <w:trPr>
+          <w:trHeight w:val="560"/>
+        </w:trPr>
+        <w:tc>
+          <w:tcPr>
+            <w:tcW w:w="0" w:type="auto"/>
+            <w:tcBorders>
+              <w:top w:val="single" w:sz="4" w:space="0" w:color="000000"/>
+              <w:left w:val="single" w:sz="4" w:space="0" w:color="000000"/>
+              <w:bottom w:val="single" w:sz="4" w:space="0" w:color="000000"/>
+              <w:right w:val="single" w:sz="4" w:space="0" w:color="000000"/>
+            </w:tcBorders>
+            <w:tcMar>
+              <w:top w:w="100" w:type="dxa"/>
+              <w:left w:w="100" w:type="dxa"/>
+              <w:bottom w:w="100" w:type="dxa"/>
+              <w:right w:w="100" w:type="dxa"/>
+            </w:tcMar>
+            <w:hideMark/>
+          </w:tcPr>
+          <w:p>
+            <w:pPr>
+              <w:rPr>
+                <w:lang w:val="en-US"/>
+              </w:rPr>
+            </w:pPr>
+            <w:r>
+              <w:rPr>
+                <w:lang w:val="en-US"/>
+              </w:rPr>
+              <w:t>SLA safety (P95 latency)</w:t>
+            </w:r>
+          </w:p>
+        </w:tc>
+        <w:tc>
+          <w:tcPr>
+            <w:tcW w:w="0" w:type="auto"/>
+            <w:tcBorders>
+              <w:top w:val="single" w:sz="4" w:space="0" w:color="000000"/>
+              <w:left w:val="single" w:sz="4" w:space="0" w:color="000000"/>
+              <w:bottom w:val="single" w:sz="4" w:space="0" w:color="000000"/>
+              <w:right w:val="single" w:sz="4" w:space="0" w:color="000000"/>
+            </w:tcBorders>
+            <w:tcMar>
+              <w:top w:w="100" w:type="dxa"/>
+              <w:left w:w="100" w:type="dxa"/>
+              <w:bottom w:w="100" w:type="dxa"/>
+              <w:right w:w="100" w:type="dxa"/>
+            </w:tcMar>
+            <w:hideMark/>
+          </w:tcPr>
+          <w:p>
+            <w:pPr>
+              <w:rPr>
+                <w:lang w:val="en-US"/>
+              </w:rPr>
+            </w:pPr>
+            <w:r>
+              <w:rPr>
+                <w:lang w:val="en-US"/>
+              </w:rPr>
+              <w:t>Risk filtered</w:t>
+            </w:r>
+          </w:p>
+        </w:tc>
+        <w:tc>
+          <w:tcPr>
+            <w:tcW w:w="0" w:type="auto"/>
+            <w:tcBorders>
+              <w:top w:val="single" w:sz="4" w:space="0" w:color="000000"/>
+              <w:left w:val="single" w:sz="4" w:space="0" w:color="000000"/>
+              <w:bottom w:val="single" w:sz="4" w:space="0" w:color="000000"/>
+              <w:right w:val="single" w:sz="4" w:space="0" w:color="000000"/>
+            </w:tcBorders>
+            <w:tcMar>
+              <w:top w:w="100" w:type="dxa"/>
+              <w:left w:w="100" w:type="dxa"/>
+              <w:bottom w:w="100" w:type="dxa"/>
+              <w:right w:w="100" w:type="dxa"/>
+            </w:tcMar>
+            <w:hideMark/>
+          </w:tcPr>
+          <w:p>
+            <w:pPr>
+              <w:rPr>
+                <w:lang w:val="en-US"/>
+              </w:rPr>
+            </w:pPr>
+            <w:r>
+              <w:rPr>
+                <w:lang w:val="en-US"/>
+              </w:rPr>
+              <w:t>Risky</w:t>
+            </w:r>
+          </w:p>
+        </w:tc>
+        <w:tc>
+          <w:tcPr>
+            <w:tcW w:w="0" w:type="auto"/>
+            <w:tcBorders>
+              <w:top w:val="single" w:sz="4" w:space="0" w:color="000000"/>
+              <w:left w:val="single" w:sz="4" w:space="0" w:color="000000"/>
+              <w:bottom w:val="single" w:sz="4" w:space="0" w:color="000000"/>
+              <w:right w:val="single" w:sz="4" w:space="0" w:color="000000"/>
+            </w:tcBorders>
+            <w:tcMar>
+              <w:top w:w="100" w:type="dxa"/>
+              <w:left w:w="100" w:type="dxa"/>
+              <w:bottom w:w="100" w:type="dxa"/>
+              <w:right w:w="100" w:type="dxa"/>
+            </w:tcMar>
+            <w:hideMark/>
+          </w:tcPr>
+          <w:p>
+            <w:pPr>
+              <w:rPr>
+                <w:lang w:val="en-US"/>
+              </w:rPr>
+            </w:pPr>
+            <w:r>
+              <w:rPr>
+                <w:lang w:val="en-US"/>
+              </w:rPr>
+              <w:t>Often ignored</w:t>
+            </w:r>
+          </w:p>
+        </w:tc>
+      </w:tr>
+      <w:tr>
+        <w:trPr>
+          <w:trHeight w:val="560"/>
+        </w:trPr>
+        <w:tc>
+          <w:tcPr>
+            <w:tcW w:w="0" w:type="auto"/>
+            <w:tcBorders>
+              <w:top w:val="single" w:sz="4" w:space="0" w:color="000000"/>
+              <w:left w:val="single" w:sz="4" w:space="0" w:color="000000"/>
+              <w:bottom w:val="single" w:sz="4" w:space="0" w:color="000000"/>
+              <w:right w:val="single" w:sz="4" w:space="0" w:color="000000"/>
+            </w:tcBorders>
+            <w:tcMar>
+              <w:top w:w="100" w:type="dxa"/>
+              <w:left w:w="100" w:type="dxa"/>
+              <w:bottom w:w="100" w:type="dxa"/>
+              <w:right w:w="100" w:type="dxa"/>
+            </w:tcMar>
+            <w:hideMark/>
+          </w:tcPr>
+          <w:p>
+            <w:pPr>
+              <w:rPr>
+                <w:lang w:val="en-US"/>
+              </w:rPr>
+            </w:pPr>
+            <w:r>
+              <w:rPr>
+                <w:lang w:val="en-US"/>
+              </w:rPr>
+              <w:t>No retraining needed</w:t>
+            </w:r>
+          </w:p>
+        </w:tc>
+        <w:tc>
+          <w:tcPr>
+            <w:tcW w:w="0" w:type="auto"/>
+            <w:tcBorders>
+              <w:top w:val="single" w:sz="4" w:space="0" w:color="000000"/>
+              <w:left w:val="single" w:sz="4" w:space="0" w:color="000000"/>
+              <w:bottom w:val="single" w:sz="4" w:space="0" w:color="000000"/>
+              <w:right w:val="single" w:sz="4" w:space="0" w:color="000000"/>
+            </w:tcBorders>
+            <w:tcMar>
+              <w:top w:w="100" w:type="dxa"/>
+              <w:left w:w="100" w:type="dxa"/>
+              <w:bottom w:w="100" w:type="dxa"/>
+              <w:right w:w="100" w:type="dxa"/>
+            </w:tcMar>
+            <w:hideMark/>
+          </w:tcPr>
+          <w:p>
+            <w:pPr>
+              <w:rPr>
+                <w:lang w:val="en-US"/>
+              </w:rPr>
+            </w:pPr>
+            <w:r>
+              <w:rPr>
+                <w:lang w:val="en-US"/>
+              </w:rPr>
+              <w:t>Online learning</w:t>
+            </w:r>
+          </w:p>
+        </w:tc>
+        <w:tc>
+          <w:tcPr>
+            <w:tcW w:w="0" w:type="auto"/>
+            <w:tcBorders>
+              <w:top w:val="single" w:sz="4" w:space="0" w:color="000000"/>
+              <w:left w:val="single" w:sz="4" w:space="0" w:color="000000"/>
+              <w:bottom w:val="single" w:sz="4" w:space="0" w:color="000000"/>
+              <w:right w:val="single" w:sz="4" w:space="0" w:color="000000"/>
+            </w:tcBorders>
+            <w:tcMar>
+              <w:top w:w="100" w:type="dxa"/>
+              <w:left w:w="100" w:type="dxa"/>
+              <w:bottom w:w="100" w:type="dxa"/>
+              <w:right w:w="100" w:type="dxa"/>
+            </w:tcMar>
+            <w:hideMark/>
+          </w:tcPr>
+          <w:p>
+            <w:pPr>
+              <w:rPr>
+                <w:lang w:val="en-US"/>
+              </w:rPr>
+            </w:pPr>
+            <w:r>
+              <w:rPr>
+                <w:lang w:val="en-US"/>
+              </w:rPr>
+              <w:t>Frequent</w:t>
+            </w:r>
+          </w:p>
+        </w:tc>
+        <w:tc>
+          <w:tcPr>
+            <w:tcW w:w="0" w:type="auto"/>
+            <w:tcBorders>
+              <w:top w:val="single" w:sz="4" w:space="0" w:color="000000"/>
+              <w:left w:val="single" w:sz="4" w:space="0" w:color="000000"/>
+              <w:bottom w:val="single" w:sz="4" w:space="0" w:color="000000"/>
+              <w:right w:val="single" w:sz="4" w:space="0" w:color="000000"/>
+            </w:tcBorders>
+            <w:tcMar>
+              <w:top w:w="100" w:type="dxa"/>
+              <w:left w:w="100" w:type="dxa"/>
+              <w:bottom w:w="100" w:type="dxa"/>
+              <w:right w:w="100" w:type="dxa"/>
+            </w:tcMar>
+            <w:hideMark/>
+          </w:tcPr>
+          <w:p>
+            <w:pPr>
+              <w:rPr>
+                <w:lang w:val="en-US"/>
+              </w:rPr>
+            </w:pPr>
+            <w:r>
+              <w:rPr>
+                <w:lang w:val="en-US"/>
+              </w:rPr>
+              <w:t>None</w:t>
+            </w:r>
+          </w:p>
+        </w:tc>
+      </w:tr>
+      <w:tr>
+        <w:trPr>
+          <w:trHeight w:val="830"/>
+        </w:trPr>
+        <w:tc>
+          <w:tcPr>
+            <w:tcW w:w="0" w:type="auto"/>
+            <w:tcBorders>
+              <w:top w:val="single" w:sz="4" w:space="0" w:color="000000"/>
+              <w:left w:val="single" w:sz="4" w:space="0" w:color="000000"/>
+              <w:bottom w:val="single" w:sz="4" w:space="0" w:color="000000"/>
+              <w:right w:val="single" w:sz="4" w:space="0" w:color="000000"/>
+            </w:tcBorders>
+            <w:tcMar>
+              <w:top w:w="100" w:type="dxa"/>
+              <w:left w:w="100" w:type="dxa"/>
+              <w:bottom w:w="100" w:type="dxa"/>
+              <w:right w:w="100" w:type="dxa"/>
+            </w:tcMar>
+            <w:hideMark/>
+          </w:tcPr>
+          <w:p>
+            <w:pPr>
+              <w:rPr>
+                <w:lang w:val="en-US"/>
+              </w:rPr>
+            </w:pPr>
+            <w:r>
+              <w:rPr>
+                <w:lang w:val="en-US"/>
+              </w:rPr>
+              <w:t>Explainability</w:t>
+            </w:r>
+          </w:p>
+        </w:tc>
+        <w:tc>
+          <w:tcPr>
+            <w:tcW w:w="0" w:type="auto"/>
+            <w:tcBorders>
+              <w:top w:val="single" w:sz="4" w:space="0" w:color="000000"/>
+              <w:left w:val="single" w:sz="4" w:space="0" w:color="000000"/>
+              <w:bottom w:val="single" w:sz="4" w:space="0" w:color="000000"/>
+              <w:right w:val="single" w:sz="4" w:space="0" w:color="000000"/>
+            </w:tcBorders>
+            <w:tcMar>
+              <w:top w:w="100" w:type="dxa"/>
+              <w:left w:w="100" w:type="dxa"/>
+              <w:bottom w:w="100" w:type="dxa"/>
+              <w:right w:w="100" w:type="dxa"/>
+            </w:tcMar>
+            <w:hideMark/>
+          </w:tcPr>
+          <w:p>
+            <w:pPr>
+              <w:rPr>
+                <w:lang w:val="en-US"/>
+              </w:rPr>
+            </w:pPr>
+            <w:r>
+              <w:rPr>
+                <w:lang w:val="en-US"/>
+              </w:rPr>
+              <w:t>Coefficients &amp; trends</w:t>
+            </w:r>
+          </w:p>
+        </w:tc>
+        <w:tc>
+          <w:tcPr>
+            <w:tcW w:w="0" w:type="auto"/>
+            <w:tcBorders>
+              <w:top w:val="single" w:sz="4" w:space="0" w:color="000000"/>
+              <w:left w:val="single" w:sz="4" w:space="0" w:color="000000"/>
+              <w:bottom w:val="single" w:sz="4" w:space="0" w:color="000000"/>
+              <w:right w:val="single" w:sz="4" w:space="0" w:color="000000"/>
+            </w:tcBorders>
+            <w:tcMar>
+              <w:top w:w="100" w:type="dxa"/>
+              <w:left w:w="100" w:type="dxa"/>
+              <w:bottom w:w="100" w:type="dxa"/>
+              <w:right w:w="100" w:type="dxa"/>
+            </w:tcMar>
+            <w:hideMark/>
+          </w:tcPr>
+          <w:p>
+            <w:pPr>
+              <w:rPr>
+                <w:lang w:val="en-US"/>
+              </w:rPr>
+            </w:pPr>
+            <w:r>
+              <w:rPr>
+                <w:lang w:val="en-US"/>
+              </w:rPr>
+              <w:t>Black-box</w:t>
+            </w:r>
+          </w:p>
+        </w:tc>
+        <w:tc>
+          <w:tcPr>
+            <w:tcW w:w="0" w:type="auto"/>
+            <w:tcBorders>
+              <w:top w:val="single" w:sz="4" w:space="0" w:color="000000"/>
+              <w:left w:val="single" w:sz="4" w:space="0" w:color="000000"/>
+              <w:bottom w:val="single" w:sz="4" w:space="0" w:color="000000"/>
+              <w:right w:val="single" w:sz="4" w:space="0" w:color="000000"/>
+            </w:tcBorders>
+            <w:tcMar>
+              <w:top w:w="100" w:type="dxa"/>
+              <w:left w:w="100" w:type="dxa"/>
+              <w:bottom w:w="100" w:type="dxa"/>
+              <w:right w:w="100" w:type="dxa"/>
+            </w:tcMar>
+            <w:hideMark/>
+          </w:tcPr>
+          <w:p>
+            <w:pPr>
+              <w:rPr>
+                <w:lang w:val="en-US"/>
+              </w:rPr>
+            </w:pPr>
+            <w:r>
+              <w:rPr>
+                <w:lang w:val="en-US"/>
+              </w:rPr>
+              <w:t>Human-made rules</w:t>
+            </w:r>
+          </w:p>
+        </w:tc>
+      </w:tr>
+      <w:tr>
+        <w:trPr>
+          <w:trHeight w:val="830"/>
+        </w:trPr>
+        <w:tc>
+          <w:tcPr>
+            <w:tcW w:w="0" w:type="auto"/>
+            <w:tcBorders>
+              <w:top w:val="single" w:sz="4" w:space="0" w:color="000000"/>
+              <w:left w:val="single" w:sz="4" w:space="0" w:color="000000"/>
+              <w:bottom w:val="single" w:sz="4" w:space="0" w:color="000000"/>
+              <w:right w:val="single" w:sz="4" w:space="0" w:color="000000"/>
+            </w:tcBorders>
+            <w:tcMar>
+              <w:top w:w="100" w:type="dxa"/>
+              <w:left w:w="100" w:type="dxa"/>
+              <w:bottom w:w="100" w:type="dxa"/>
+              <w:right w:w="100" w:type="dxa"/>
+            </w:tcMar>
+            <w:hideMark/>
+          </w:tcPr>
+          <w:p>
+            <w:pPr>
+              <w:rPr>
+                <w:lang w:val="en-US"/>
+              </w:rPr>
+            </w:pPr>
+            <w:r>
+              <w:rPr>
+                <w:lang w:val="en-US"/>
+              </w:rPr>
+              <w:t>Lightweight for K8s</w:t>
+            </w:r>
+          </w:p>
+        </w:tc>
+        <w:tc>
+          <w:tcPr>
+            <w:tcW w:w="0" w:type="auto"/>
+            <w:tcBorders>
+              <w:top w:val="single" w:sz="4" w:space="0" w:color="000000"/>
+              <w:left w:val="single" w:sz="4" w:space="0" w:color="000000"/>
+              <w:bottom w:val="single" w:sz="4" w:space="0" w:color="000000"/>
+              <w:right w:val="single" w:sz="4" w:space="0" w:color="000000"/>
+            </w:tcBorders>
+            <w:tcMar>
+              <w:top w:w="100" w:type="dxa"/>
+              <w:left w:w="100" w:type="dxa"/>
+              <w:bottom w:w="100" w:type="dxa"/>
+              <w:right w:w="100" w:type="dxa"/>
+            </w:tcMar>
+            <w:hideMark/>
+          </w:tcPr>
+          <w:p>
+            <w:pPr>
+              <w:rPr>
+                <w:lang w:val="en-US"/>
+              </w:rPr>
+            </w:pPr>
+            <w:r>
+              <w:rPr>
+                <w:lang w:val="en-US"/>
+              </w:rPr>
+              <w:t>Runs in-cluster</w:t>
+            </w:r>
+          </w:p>
+        </w:tc>
+        <w:tc>
+          <w:tcPr>
+            <w:tcW w:w="0" w:type="auto"/>
+            <w:tcBorders>
+              <w:top w:val="single" w:sz="4" w:space="0" w:color="000000"/>
+              <w:left w:val="single" w:sz="4" w:space="0" w:color="000000"/>
+              <w:bottom w:val="single" w:sz="4" w:space="0" w:color="000000"/>
+              <w:right w:val="single" w:sz="4" w:space="0" w:color="000000"/>
+            </w:tcBorders>
+            <w:tcMar>
+              <w:top w:w="100" w:type="dxa"/>
+              <w:left w:w="100" w:type="dxa"/>
+              <w:bottom w:w="100" w:type="dxa"/>
+              <w:right w:w="100" w:type="dxa"/>
+            </w:tcMar>
+            <w:hideMark/>
+          </w:tcPr>
+          <w:p>
+            <w:pPr>
+              <w:rPr>
+                <w:lang w:val="en-US"/>
+              </w:rPr>
+            </w:pPr>
+            <w:r>
+              <w:rPr>
+                <w:lang w:val="en-US"/>
+              </w:rPr>
+              <w:t>GPU/CPU heavy</w:t>
+            </w:r>
+          </w:p>
+        </w:tc>
+        <w:tc>
+          <w:tcPr>
+            <w:tcW w:w="0" w:type="auto"/>
+            <w:tcBorders>
+              <w:top w:val="single" w:sz="4" w:space="0" w:color="000000"/>
+              <w:left w:val="single" w:sz="4" w:space="0" w:color="000000"/>
+              <w:bottom w:val="single" w:sz="4" w:space="0" w:color="000000"/>
+              <w:right w:val="single" w:sz="4" w:space="0" w:color="000000"/>
+            </w:tcBorders>
+            <w:tcMar>
+              <w:top w:w="100" w:type="dxa"/>
+              <w:left w:w="100" w:type="dxa"/>
+              <w:bottom w:w="100" w:type="dxa"/>
+              <w:right w:w="100" w:type="dxa"/>
+            </w:tcMar>
+            <w:hideMark/>
+          </w:tcPr>
+          <w:p>
+            <w:pPr>
+              <w:rPr>
+                <w:lang w:val="en-US"/>
+              </w:rPr>
+            </w:pPr>
+            <w:r>
+              <w:rPr>
+                <w:lang w:val="en-US"/>
+              </w:rPr>
+              <w:t>Lightweight</w:t>
+            </w:r>
+          </w:p>
+        </w:tc>
+      </w:tr>
+      <w:tr>
+        <w:trPr>
+          <w:trHeight w:val="830"/>
+        </w:trPr>
+        <w:tc>
+          <w:tcPr>
+            <w:tcW w:w="0" w:type="auto"/>
+            <w:tcBorders>
+              <w:top w:val="single" w:sz="4" w:space="0" w:color="000000"/>
+              <w:left w:val="single" w:sz="4" w:space="0" w:color="000000"/>
+              <w:bottom w:val="single" w:sz="4" w:space="0" w:color="000000"/>
+              <w:right w:val="single" w:sz="4" w:space="0" w:color="000000"/>
+            </w:tcBorders>
+            <w:tcMar>
+              <w:top w:w="100" w:type="dxa"/>
+              <w:left w:w="100" w:type="dxa"/>
+              <w:bottom w:w="100" w:type="dxa"/>
+              <w:right w:w="100" w:type="dxa"/>
+            </w:tcMar>
+            <w:hideMark/>
+          </w:tcPr>
+          <w:p>
+            <w:pPr>
+              <w:rPr>
+                <w:lang w:val="en-US"/>
+              </w:rPr>
+            </w:pPr>
+            <w:r>
+              <w:rPr>
+                <w:lang w:val="en-US"/>
+              </w:rPr>
+              <w:t>Ready for production</w:t>
+            </w:r>
+          </w:p>
+        </w:tc>
+        <w:tc>
+          <w:tcPr>
+            <w:tcW w:w="0" w:type="auto"/>
+            <w:tcBorders>
+              <w:top w:val="single" w:sz="4" w:space="0" w:color="000000"/>
+              <w:left w:val="single" w:sz="4" w:space="0" w:color="000000"/>
+              <w:bottom w:val="single" w:sz="4" w:space="0" w:color="000000"/>
+              <w:right w:val="single" w:sz="4" w:space="0" w:color="000000"/>
+            </w:tcBorders>
+            <w:tcMar>
+              <w:top w:w="100" w:type="dxa"/>
+              <w:left w:w="100" w:type="dxa"/>
+              <w:bottom w:w="100" w:type="dxa"/>
+              <w:right w:w="100" w:type="dxa"/>
+            </w:tcMar>
+            <w:hideMark/>
+          </w:tcPr>
+          <w:p>
+            <w:pPr>
+              <w:rPr>
+                <w:lang w:val="en-US"/>
+              </w:rPr>
+            </w:pPr>
+            <w:r>
+              <w:rPr>
+                <w:lang w:val="en-US"/>
+              </w:rPr>
+              <w:t>Now</w:t>
+            </w:r>
+          </w:p>
+        </w:tc>
+        <w:tc>
+          <w:tcPr>
+            <w:tcW w:w="0" w:type="auto"/>
+            <w:tcBorders>
+              <w:top w:val="single" w:sz="4" w:space="0" w:color="000000"/>
+              <w:left w:val="single" w:sz="4" w:space="0" w:color="000000"/>
+              <w:bottom w:val="single" w:sz="4" w:space="0" w:color="000000"/>
+              <w:right w:val="single" w:sz="4" w:space="0" w:color="000000"/>
+            </w:tcBorders>
+            <w:tcMar>
+              <w:top w:w="100" w:type="dxa"/>
+              <w:left w:w="100" w:type="dxa"/>
+              <w:bottom w:w="100" w:type="dxa"/>
+              <w:right w:w="100" w:type="dxa"/>
+            </w:tcMar>
+            <w:hideMark/>
+          </w:tcPr>
+          <w:p>
+            <w:pPr>
+              <w:rPr>
+                <w:lang w:val="en-US"/>
+              </w:rPr>
+            </w:pPr>
+            <w:r>
+              <w:rPr>
+                <w:lang w:val="en-US"/>
+              </w:rPr>
+              <w:t>Risky</w:t>
+            </w:r>
+          </w:p>
+        </w:tc>
+        <w:tc>
+          <w:tcPr>
+            <w:tcW w:w="0" w:type="auto"/>
+            <w:tcBorders>
+              <w:top w:val="single" w:sz="4" w:space="0" w:color="000000"/>
+              <w:left w:val="single" w:sz="4" w:space="0" w:color="000000"/>
+              <w:bottom w:val="single" w:sz="4" w:space="0" w:color="000000"/>
+              <w:right w:val="single" w:sz="4" w:space="0" w:color="000000"/>
+            </w:tcBorders>
+            <w:tcMar>
+              <w:top w:w="100" w:type="dxa"/>
+              <w:left w:w="100" w:type="dxa"/>
+              <w:bottom w:w="100" w:type="dxa"/>
+              <w:right w:w="100" w:type="dxa"/>
+            </w:tcMar>
+            <w:hideMark/>
+          </w:tcPr>
+          <w:p>
+            <w:pPr>
+              <w:rPr>
+                <w:lang w:val="en-US"/>
+              </w:rPr>
+            </w:pPr>
+            <w:r>
+              <w:rPr>
+                <w:lang w:val="en-US"/>
+              </w:rPr>
+              <w:t>If workload is simple</w:t>
+            </w:r>
+          </w:p>
+        </w:tc>
+      </w:tr>
+      <w:tr>
+        <w:trPr>
+          <w:trHeight w:val="830"/>
+        </w:trPr>
+        <w:tc>
+          <w:tcPr>
+            <w:tcW w:w="0" w:type="auto"/>
+            <w:tcBorders>
+              <w:top w:val="single" w:sz="4" w:space="0" w:color="000000"/>
+              <w:left w:val="single" w:sz="4" w:space="0" w:color="000000"/>
+              <w:bottom w:val="single" w:sz="4" w:space="0" w:color="000000"/>
+              <w:right w:val="single" w:sz="4" w:space="0" w:color="000000"/>
+            </w:tcBorders>
+            <w:tcMar>
+              <w:top w:w="100" w:type="dxa"/>
+              <w:left w:w="100" w:type="dxa"/>
+              <w:bottom w:w="100" w:type="dxa"/>
+              <w:right w:w="100" w:type="dxa"/>
+            </w:tcMar>
+            <w:hideMark/>
+          </w:tcPr>
+          <w:p>
+            <w:pPr>
+              <w:rPr>
+                <w:lang w:val="en-US"/>
+              </w:rPr>
+            </w:pPr>
+            <w:r>
+              <w:rPr>
+                <w:lang w:val="en-US"/>
+              </w:rPr>
+              <w:t>Generalizable across services</w:t>
+            </w:r>
+          </w:p>
+        </w:tc>
+        <w:tc>
+          <w:tcPr>
+            <w:tcW w:w="0" w:type="auto"/>
+            <w:tcBorders>
+              <w:top w:val="single" w:sz="4" w:space="0" w:color="000000"/>
+              <w:left w:val="single" w:sz="4" w:space="0" w:color="000000"/>
+              <w:bottom w:val="single" w:sz="4" w:space="0" w:color="000000"/>
+              <w:right w:val="single" w:sz="4" w:space="0" w:color="000000"/>
+            </w:tcBorders>
+            <w:tcMar>
+              <w:top w:w="100" w:type="dxa"/>
+              <w:left w:w="100" w:type="dxa"/>
+              <w:bottom w:w="100" w:type="dxa"/>
+              <w:right w:w="100" w:type="dxa"/>
+            </w:tcMar>
+            <w:hideMark/>
+          </w:tcPr>
+          <w:p>
+            <w:pPr>
+              <w:rPr>
+                <w:lang w:val="en-US"/>
+              </w:rPr>
+            </w:pPr>
+            <w:r>
+              <w:rPr>
+                <w:lang w:val="en-US"/>
+              </w:rPr>
+              <w:t>Yes</w:t>
+            </w:r>
+          </w:p>
+        </w:tc>
+        <w:tc>
+          <w:tcPr>
+            <w:tcW w:w="0" w:type="auto"/>
+            <w:tcBorders>
+              <w:top w:val="single" w:sz="4" w:space="0" w:color="000000"/>
+              <w:left w:val="single" w:sz="4" w:space="0" w:color="000000"/>
+              <w:bottom w:val="single" w:sz="4" w:space="0" w:color="000000"/>
+              <w:right w:val="single" w:sz="4" w:space="0" w:color="000000"/>
+            </w:tcBorders>
+            <w:tcMar>
+              <w:top w:w="100" w:type="dxa"/>
+              <w:left w:w="100" w:type="dxa"/>
+              <w:bottom w:w="100" w:type="dxa"/>
+              <w:right w:w="100" w:type="dxa"/>
+            </w:tcMar>
+            <w:hideMark/>
+          </w:tcPr>
+          <w:p>
+            <w:pPr>
+              <w:rPr>
+                <w:lang w:val="en-US"/>
+              </w:rPr>
+            </w:pPr>
+            <w:r>
+              <w:rPr>
+                <w:lang w:val="en-US"/>
+              </w:rPr>
+              <w:t>With training</w:t>
+            </w:r>
+          </w:p>
+        </w:tc>
+        <w:tc>
+          <w:tcPr>
+            <w:tcW w:w="0" w:type="auto"/>
+            <w:tcBorders>
+              <w:top w:val="single" w:sz="4" w:space="0" w:color="000000"/>
+              <w:left w:val="single" w:sz="4" w:space="0" w:color="000000"/>
+              <w:bottom w:val="single" w:sz="4" w:space="0" w:color="000000"/>
+              <w:right w:val="single" w:sz="4" w:space="0" w:color="000000"/>
+            </w:tcBorders>
+            <w:tcMar>
+              <w:top w:w="100" w:type="dxa"/>
+              <w:left w:w="100" w:type="dxa"/>
+              <w:bottom w:w="100" w:type="dxa"/>
+              <w:right w:w="100" w:type="dxa"/>
+            </w:tcMar>
+            <w:hideMark/>
+          </w:tcPr>
+          <w:p>
+            <w:pPr>
+              <w:rPr>
+                <w:lang w:val="en-US"/>
+              </w:rPr>
+            </w:pPr>
+            <w:r>
+              <w:rPr>
+                <w:lang w:val="en-US"/>
+              </w:rPr>
+              <w:t>Needs tuning per service</w:t>
+            </w:r>
+          </w:p>
+        </w:tc>
+      </w:tr>
+    </w:tbl>
+    <w:p>
+      <w:pPr>
+        <w:rPr>
+          <w:lang w:val="en-US"/>
+        </w:rPr>
+      </w:pPr>
     </w:p>
     <w:sectPr>
       <w:pgSz w:w="12240" w:h="15840"/>

</xml_diff>